<commit_message>
Added issues and drawbacks
</commit_message>
<xml_diff>
--- a/FinalProject.docx
+++ b/FinalProject.docx
@@ -1,6 +1,6 @@
 
 <file path=word/document.xml><?xml version="1.0" encoding="utf-8"?>
-<w:document xmlns:wpc="http://schemas.microsoft.com/office/word/2010/wordprocessingCanvas" xmlns:cx="http://schemas.microsoft.com/office/drawing/2014/chartex" xmlns:cx1="http://schemas.microsoft.com/office/drawing/2015/9/8/chartex" xmlns:cx2="http://schemas.microsoft.com/office/drawing/2015/10/21/chartex" xmlns:cx3="http://schemas.microsoft.com/office/drawing/2016/5/9/chartex" xmlns:cx4="http://schemas.microsoft.com/office/drawing/2016/5/10/chartex" xmlns:cx5="http://schemas.microsoft.com/office/drawing/2016/5/11/chartex" xmlns:cx6="http://schemas.microsoft.com/office/drawing/2016/5/12/chartex" xmlns:cx7="http://schemas.microsoft.com/office/drawing/2016/5/13/chartex" xmlns:cx8="http://schemas.microsoft.com/office/drawing/2016/5/14/chartex" xmlns:mc="http://schemas.openxmlformats.org/markup-compatibility/2006" xmlns:aink="http://schemas.microsoft.com/office/drawing/2016/ink" xmlns:am3d="http://schemas.microsoft.com/office/drawing/2017/model3d" xmlns:o="urn:schemas-microsoft-com:office:office" xmlns:r="http://schemas.openxmlformats.org/officeDocument/2006/relationships" xmlns:m="http://schemas.openxmlformats.org/officeDocument/2006/math" xmlns:v="urn:schemas-microsoft-com:vml" xmlns:wp14="http://schemas.microsoft.com/office/word/2010/wordprocessingDrawing" xmlns:wp="http://schemas.openxmlformats.org/drawingml/2006/wordprocessingDrawing" xmlns:w10="urn:schemas-microsoft-com:office:word" xmlns:w="http://schemas.openxmlformats.org/wordprocessingml/2006/main" xmlns:w14="http://schemas.microsoft.com/office/word/2010/wordml" xmlns:w15="http://schemas.microsoft.com/office/word/2012/wordml" xmlns:w16cid="http://schemas.microsoft.com/office/word/2016/wordml/cid" xmlns:w16se="http://schemas.microsoft.com/office/word/2015/wordml/symex" xmlns:wpg="http://schemas.microsoft.com/office/word/2010/wordprocessingGroup" xmlns:wpi="http://schemas.microsoft.com/office/word/2010/wordprocessingInk" xmlns:wne="http://schemas.microsoft.com/office/word/2006/wordml" xmlns:wps="http://schemas.microsoft.com/office/word/2010/wordprocessingShape" mc:Ignorable="w14 w15 w16se w16cid wp14">
+<w:document xmlns:wpc="http://schemas.microsoft.com/office/word/2010/wordprocessingCanvas" xmlns:cx="http://schemas.microsoft.com/office/drawing/2014/chartex" xmlns:cx1="http://schemas.microsoft.com/office/drawing/2015/9/8/chartex" xmlns:cx2="http://schemas.microsoft.com/office/drawing/2015/10/21/chartex" xmlns:cx3="http://schemas.microsoft.com/office/drawing/2016/5/9/chartex" xmlns:cx4="http://schemas.microsoft.com/office/drawing/2016/5/10/chartex" xmlns:cx5="http://schemas.microsoft.com/office/drawing/2016/5/11/chartex" xmlns:cx6="http://schemas.microsoft.com/office/drawing/2016/5/12/chartex" xmlns:cx7="http://schemas.microsoft.com/office/drawing/2016/5/13/chartex" xmlns:cx8="http://schemas.microsoft.com/office/drawing/2016/5/14/chartex" xmlns:mc="http://schemas.openxmlformats.org/markup-compatibility/2006" xmlns:aink="http://schemas.microsoft.com/office/drawing/2016/ink" xmlns:am3d="http://schemas.microsoft.com/office/drawing/2017/model3d" xmlns:o="urn:schemas-microsoft-com:office:office" xmlns:r="http://schemas.openxmlformats.org/officeDocument/2006/relationships" xmlns:m="http://schemas.openxmlformats.org/officeDocument/2006/math" xmlns:v="urn:schemas-microsoft-com:vml" xmlns:wp14="http://schemas.microsoft.com/office/word/2010/wordprocessingDrawing" xmlns:wp="http://schemas.openxmlformats.org/drawingml/2006/wordprocessingDrawing" xmlns:w10="urn:schemas-microsoft-com:office:word" xmlns:w="http://schemas.openxmlformats.org/wordprocessingml/2006/main" xmlns:w14="http://schemas.microsoft.com/office/word/2010/wordml" xmlns:w15="http://schemas.microsoft.com/office/word/2012/wordml" xmlns:w16cex="http://schemas.microsoft.com/office/word/2018/wordml/cex" xmlns:w16cid="http://schemas.microsoft.com/office/word/2016/wordml/cid" xmlns:w16="http://schemas.microsoft.com/office/word/2018/wordml" xmlns:w16se="http://schemas.microsoft.com/office/word/2015/wordml/symex" xmlns:wpg="http://schemas.microsoft.com/office/word/2010/wordprocessingGroup" xmlns:wpi="http://schemas.microsoft.com/office/word/2010/wordprocessingInk" xmlns:wne="http://schemas.microsoft.com/office/word/2006/wordml" xmlns:wps="http://schemas.microsoft.com/office/word/2010/wordprocessingShape" mc:Ignorable="w14 w15 w16se w16cid w16 w16cex wp14">
   <w:body>
     <w:p>
       <w:pPr>
@@ -27,16 +27,8 @@
         <w:rPr>
           <w:lang w:val="en-US"/>
         </w:rPr>
-        <w:t xml:space="preserve">(TODO) Experimenting with DDSP, by Tal Skverer and Amit </w:t>
-      </w:r>
-      <w:proofErr w:type="spellStart"/>
-      <w:r>
-        <w:rPr>
-          <w:lang w:val="en-US"/>
-        </w:rPr>
-        <w:t>Zukier</w:t>
-      </w:r>
-      <w:proofErr w:type="spellEnd"/>
+        <w:t>(TODO) Experimenting with DDSP, by Tal Skverer and Amit Zukier</w:t>
+      </w:r>
     </w:p>
     <w:p>
       <w:pPr>
@@ -152,7 +144,43 @@
           <w:shd w:val="clear" w:color="auto" w:fill="FFFFFF"/>
           <w:lang w:val="en-US"/>
         </w:rPr>
-        <w:t>Differential Digital Signal Processing (or DDSP</w:t>
+        <w:t>Differential Digital Signal Processing (or</w:t>
+      </w:r>
+      <w:r>
+        <w:rPr>
+          <w:rFonts w:ascii="Segoe UI" w:hAnsi="Segoe UI" w:cs="Segoe UI"/>
+          <w:color w:val="000000"/>
+          <w:shd w:val="clear" w:color="auto" w:fill="FFFFFF"/>
+          <w:lang w:val="en-US"/>
+        </w:rPr>
+        <w:t xml:space="preserve"> DDSP</w:t>
+      </w:r>
+      <w:r>
+        <w:rPr>
+          <w:rFonts w:ascii="Segoe UI" w:hAnsi="Segoe UI" w:cs="Segoe UI"/>
+          <w:color w:val="000000"/>
+          <w:shd w:val="clear" w:color="auto" w:fill="FFFFFF"/>
+          <w:lang w:val="en-US"/>
+        </w:rPr>
+        <w:t xml:space="preserve"> for short), is a library which enables </w:t>
+      </w:r>
+      <w:r>
+        <w:rPr>
+          <w:rFonts w:ascii="Segoe UI" w:hAnsi="Segoe UI" w:cs="Segoe UI"/>
+          <w:color w:val="000000"/>
+          <w:shd w:val="clear" w:color="auto" w:fill="FFFFFF"/>
+          <w:lang w:val="en-US"/>
+        </w:rPr>
+        <w:t xml:space="preserve">the </w:t>
+      </w:r>
+      <w:r>
+        <w:rPr>
+          <w:rFonts w:ascii="Segoe UI" w:hAnsi="Segoe UI" w:cs="Segoe UI"/>
+          <w:color w:val="000000"/>
+          <w:shd w:val="clear" w:color="auto" w:fill="FFFFFF"/>
+          <w:lang w:val="en-US"/>
+        </w:rPr>
+        <w:t>addition of signal processing elements into TensorFlow</w:t>
       </w:r>
       <w:r>
         <w:rPr>
@@ -171,25 +199,80 @@
           <w:shd w:val="clear" w:color="auto" w:fill="FFFFFF"/>
           <w:lang w:val="en-US"/>
         </w:rPr>
-        <w:t xml:space="preserve"> for short), is a library which enables </w:t>
-      </w:r>
-      <w:r>
-        <w:rPr>
-          <w:rFonts w:ascii="Segoe UI" w:hAnsi="Segoe UI" w:cs="Segoe UI"/>
-          <w:color w:val="000000"/>
-          <w:shd w:val="clear" w:color="auto" w:fill="FFFFFF"/>
-          <w:lang w:val="en-US"/>
-        </w:rPr>
-        <w:t xml:space="preserve">the </w:t>
-      </w:r>
-      <w:r>
-        <w:rPr>
-          <w:rFonts w:ascii="Segoe UI" w:hAnsi="Segoe UI" w:cs="Segoe UI"/>
-          <w:color w:val="000000"/>
-          <w:shd w:val="clear" w:color="auto" w:fill="FFFFFF"/>
-          <w:lang w:val="en-US"/>
-        </w:rPr>
-        <w:t>addition of signal processing elements into TensorFlow</w:t>
+        <w:t>,</w:t>
+      </w:r>
+      <w:r>
+        <w:rPr>
+          <w:rFonts w:ascii="Segoe UI" w:hAnsi="Segoe UI" w:cs="Segoe UI"/>
+          <w:color w:val="000000"/>
+          <w:shd w:val="clear" w:color="auto" w:fill="FFFFFF"/>
+          <w:lang w:val="en-US"/>
+        </w:rPr>
+        <w:t xml:space="preserve"> </w:t>
+      </w:r>
+      <w:r>
+        <w:rPr>
+          <w:rFonts w:ascii="Segoe UI" w:hAnsi="Segoe UI" w:cs="Segoe UI"/>
+          <w:color w:val="000000"/>
+          <w:shd w:val="clear" w:color="auto" w:fill="FFFFFF"/>
+          <w:lang w:val="en-US"/>
+        </w:rPr>
+        <w:t>a well-known library with</w:t>
+      </w:r>
+      <w:r>
+        <w:rPr>
+          <w:rFonts w:ascii="Segoe UI" w:hAnsi="Segoe UI" w:cs="Segoe UI"/>
+          <w:color w:val="000000"/>
+          <w:shd w:val="clear" w:color="auto" w:fill="FFFFFF"/>
+          <w:lang w:val="en-US"/>
+        </w:rPr>
+        <w:t xml:space="preserve"> </w:t>
+      </w:r>
+      <w:r>
+        <w:rPr>
+          <w:rFonts w:ascii="Segoe UI" w:hAnsi="Segoe UI" w:cs="Segoe UI"/>
+          <w:color w:val="000000"/>
+          <w:shd w:val="clear" w:color="auto" w:fill="FFFFFF"/>
+          <w:lang w:val="en-US"/>
+        </w:rPr>
+        <w:t xml:space="preserve">modern automatic </w:t>
+      </w:r>
+      <w:r>
+        <w:rPr>
+          <w:rFonts w:ascii="Segoe UI" w:hAnsi="Segoe UI" w:cs="Segoe UI"/>
+          <w:color w:val="000000"/>
+          <w:shd w:val="clear" w:color="auto" w:fill="FFFFFF"/>
+          <w:lang w:val="en-US"/>
+        </w:rPr>
+        <w:t>differentiation.</w:t>
+      </w:r>
+    </w:p>
+    <w:p>
+      <w:pPr>
+        <w:rPr>
+          <w:rFonts w:ascii="Segoe UI" w:hAnsi="Segoe UI" w:cs="Segoe UI"/>
+          <w:color w:val="000000"/>
+          <w:shd w:val="clear" w:color="auto" w:fill="FFFFFF"/>
+          <w:lang w:val="en-US"/>
+        </w:rPr>
+      </w:pPr>
+      <w:r>
+        <w:rPr>
+          <w:rFonts w:ascii="Segoe UI" w:hAnsi="Segoe UI" w:cs="Segoe UI"/>
+          <w:color w:val="000000"/>
+          <w:shd w:val="clear" w:color="auto" w:fill="FFFFFF"/>
+          <w:lang w:val="en-US"/>
+        </w:rPr>
+        <w:t>This work was done to fill in the gap in neural networks training for audio generation. While most generative models (such as Wave</w:t>
+      </w:r>
+      <w:r>
+        <w:rPr>
+          <w:rFonts w:ascii="Segoe UI" w:hAnsi="Segoe UI" w:cs="Segoe UI"/>
+          <w:color w:val="000000"/>
+          <w:shd w:val="clear" w:color="auto" w:fill="FFFFFF"/>
+          <w:lang w:val="en-US"/>
+        </w:rPr>
+        <w:t>GAN</w:t>
       </w:r>
       <w:r>
         <w:rPr>
@@ -208,7 +291,137 @@
           <w:shd w:val="clear" w:color="auto" w:fill="FFFFFF"/>
           <w:lang w:val="en-US"/>
         </w:rPr>
-        <w:t>,</w:t>
+        <w:t xml:space="preserve">, </w:t>
+      </w:r>
+      <w:r>
+        <w:rPr>
+          <w:rFonts w:ascii="Segoe UI" w:hAnsi="Segoe UI" w:cs="Segoe UI"/>
+          <w:color w:val="000000"/>
+          <w:shd w:val="clear" w:color="auto" w:fill="FFFFFF"/>
+          <w:lang w:val="en-US"/>
+        </w:rPr>
+        <w:t>SING</w:t>
+      </w:r>
+      <w:r>
+        <w:rPr>
+          <w:rStyle w:val="FootnoteReference"/>
+          <w:rFonts w:ascii="Segoe UI" w:hAnsi="Segoe UI" w:cs="Segoe UI"/>
+          <w:color w:val="000000"/>
+          <w:shd w:val="clear" w:color="auto" w:fill="FFFFFF"/>
+          <w:lang w:val="en-US"/>
+        </w:rPr>
+        <w:footnoteReference w:id="3"/>
+      </w:r>
+      <w:r>
+        <w:rPr>
+          <w:rFonts w:ascii="Segoe UI" w:hAnsi="Segoe UI" w:cs="Segoe UI"/>
+          <w:color w:val="000000"/>
+          <w:shd w:val="clear" w:color="auto" w:fill="FFFFFF"/>
+          <w:lang w:val="en-US"/>
+        </w:rPr>
+        <w:t xml:space="preserve">, </w:t>
+      </w:r>
+      <w:r>
+        <w:rPr>
+          <w:rFonts w:ascii="Segoe UI" w:hAnsi="Segoe UI" w:cs="Segoe UI"/>
+          <w:color w:val="000000"/>
+          <w:shd w:val="clear" w:color="auto" w:fill="FFFFFF"/>
+          <w:lang w:val="en-US"/>
+        </w:rPr>
+        <w:t>MCNN</w:t>
+      </w:r>
+      <w:r>
+        <w:rPr>
+          <w:rStyle w:val="FootnoteReference"/>
+          <w:rFonts w:ascii="Segoe UI" w:hAnsi="Segoe UI" w:cs="Segoe UI"/>
+          <w:color w:val="000000"/>
+          <w:shd w:val="clear" w:color="auto" w:fill="FFFFFF"/>
+          <w:lang w:val="en-US"/>
+        </w:rPr>
+        <w:footnoteReference w:id="4"/>
+      </w:r>
+      <w:r>
+        <w:rPr>
+          <w:rFonts w:ascii="Segoe UI" w:hAnsi="Segoe UI" w:cs="Segoe UI"/>
+          <w:color w:val="000000"/>
+          <w:shd w:val="clear" w:color="auto" w:fill="FFFFFF"/>
+          <w:lang w:val="en-US"/>
+        </w:rPr>
+        <w:t>, WaveNet</w:t>
+      </w:r>
+      <w:r>
+        <w:rPr>
+          <w:rStyle w:val="FootnoteReference"/>
+          <w:rFonts w:ascii="Segoe UI" w:hAnsi="Segoe UI" w:cs="Segoe UI"/>
+          <w:color w:val="000000"/>
+          <w:shd w:val="clear" w:color="auto" w:fill="FFFFFF"/>
+          <w:lang w:val="en-US"/>
+        </w:rPr>
+        <w:footnoteReference w:id="5"/>
+      </w:r>
+      <w:r>
+        <w:rPr>
+          <w:rFonts w:ascii="Segoe UI" w:hAnsi="Segoe UI" w:cs="Segoe UI"/>
+          <w:color w:val="000000"/>
+          <w:shd w:val="clear" w:color="auto" w:fill="FFFFFF"/>
+          <w:lang w:val="en-US"/>
+        </w:rPr>
+        <w:t>, GANSynth</w:t>
+      </w:r>
+      <w:r>
+        <w:rPr>
+          <w:rStyle w:val="FootnoteReference"/>
+          <w:rFonts w:ascii="Segoe UI" w:hAnsi="Segoe UI" w:cs="Segoe UI"/>
+          <w:color w:val="000000"/>
+          <w:shd w:val="clear" w:color="auto" w:fill="FFFFFF"/>
+          <w:lang w:val="en-US"/>
+        </w:rPr>
+        <w:footnoteReference w:id="6"/>
+      </w:r>
+      <w:r>
+        <w:rPr>
+          <w:rFonts w:ascii="Segoe UI" w:hAnsi="Segoe UI" w:cs="Segoe UI"/>
+          <w:color w:val="000000"/>
+          <w:shd w:val="clear" w:color="auto" w:fill="FFFFFF"/>
+          <w:lang w:val="en-US"/>
+        </w:rPr>
+        <w:t xml:space="preserve"> and others</w:t>
+      </w:r>
+      <w:r>
+        <w:rPr>
+          <w:rFonts w:ascii="Segoe UI" w:hAnsi="Segoe UI" w:cs="Segoe UI"/>
+          <w:color w:val="000000"/>
+          <w:shd w:val="clear" w:color="auto" w:fill="FFFFFF"/>
+          <w:lang w:val="en-US"/>
+        </w:rPr>
+        <w:t xml:space="preserve">) directly generate samples in either the time or frequency domains (and sometimes both of them), DDSP integrates classic signal processing elements (synthesizers and effects), to improve neural networks’ approximation by using the strong structural priors of these tools, </w:t>
+      </w:r>
+      <w:r>
+        <w:rPr>
+          <w:rFonts w:ascii="Segoe UI" w:hAnsi="Segoe UI" w:cs="Segoe UI"/>
+          <w:color w:val="000000"/>
+          <w:shd w:val="clear" w:color="auto" w:fill="FFFFFF"/>
+          <w:lang w:val="en-US"/>
+        </w:rPr>
+        <w:t xml:space="preserve">which promotes generalization. Specifically, unlike the works mentioned before, using said DSP elements </w:t>
+      </w:r>
+      <w:r>
+        <w:rPr>
+          <w:rFonts w:ascii="Segoe UI" w:hAnsi="Segoe UI" w:cs="Segoe UI"/>
+          <w:color w:val="000000"/>
+          <w:shd w:val="clear" w:color="auto" w:fill="FFFFFF"/>
+          <w:lang w:val="en-US"/>
+        </w:rPr>
+        <w:t xml:space="preserve">might </w:t>
+      </w:r>
+      <w:r>
+        <w:rPr>
+          <w:rFonts w:ascii="Segoe UI" w:hAnsi="Segoe UI" w:cs="Segoe UI"/>
+          <w:color w:val="000000"/>
+          <w:shd w:val="clear" w:color="auto" w:fill="FFFFFF"/>
+          <w:lang w:val="en-US"/>
+        </w:rPr>
+        <w:t>successfully incorporate</w:t>
       </w:r>
       <w:r>
         <w:rPr>
@@ -226,7 +439,135 @@
           <w:shd w:val="clear" w:color="auto" w:fill="FFFFFF"/>
           <w:lang w:val="en-US"/>
         </w:rPr>
-        <w:t>a well-known library with</w:t>
+        <w:t xml:space="preserve">their </w:t>
+      </w:r>
+      <w:r>
+        <w:rPr>
+          <w:rFonts w:ascii="Segoe UI" w:hAnsi="Segoe UI" w:cs="Segoe UI"/>
+          <w:color w:val="000000"/>
+          <w:shd w:val="clear" w:color="auto" w:fill="FFFFFF"/>
+          <w:lang w:val="en-US"/>
+        </w:rPr>
+        <w:t xml:space="preserve">ability to convey audio, </w:t>
+      </w:r>
+      <w:r>
+        <w:rPr>
+          <w:rFonts w:ascii="Segoe UI" w:hAnsi="Segoe UI" w:cs="Segoe UI"/>
+          <w:color w:val="000000"/>
+          <w:shd w:val="clear" w:color="auto" w:fill="FFFFFF"/>
+          <w:lang w:val="en-US"/>
+        </w:rPr>
+        <w:t>as they align with the data domain.</w:t>
+      </w:r>
+    </w:p>
+    <w:p>
+      <w:pPr>
+        <w:rPr>
+          <w:rFonts w:ascii="Segoe UI" w:hAnsi="Segoe UI" w:cs="Segoe UI"/>
+          <w:color w:val="000000"/>
+          <w:shd w:val="clear" w:color="auto" w:fill="FFFFFF"/>
+          <w:lang w:val="en-US"/>
+        </w:rPr>
+      </w:pPr>
+      <w:r>
+        <w:rPr>
+          <w:rFonts w:ascii="Segoe UI" w:hAnsi="Segoe UI" w:cs="Segoe UI"/>
+          <w:color w:val="000000"/>
+          <w:shd w:val="clear" w:color="auto" w:fill="FFFFFF"/>
+          <w:lang w:val="en-US"/>
+        </w:rPr>
+        <w:t xml:space="preserve">This is, as explained in the paper, because </w:t>
+      </w:r>
+      <w:r>
+        <w:rPr>
+          <w:rFonts w:ascii="Segoe UI" w:hAnsi="Segoe UI" w:cs="Segoe UI"/>
+          <w:color w:val="000000"/>
+          <w:shd w:val="clear" w:color="auto" w:fill="FFFFFF"/>
+          <w:lang w:val="en-US"/>
+        </w:rPr>
+        <w:t xml:space="preserve">these elements exploit the </w:t>
+      </w:r>
+      <w:r>
+        <w:rPr>
+          <w:rFonts w:ascii="Segoe UI" w:hAnsi="Segoe UI" w:cs="Segoe UI"/>
+          <w:color w:val="000000"/>
+          <w:shd w:val="clear" w:color="auto" w:fill="FFFFFF"/>
+          <w:lang w:val="en-US"/>
+        </w:rPr>
+        <w:t xml:space="preserve">periodic structure of </w:t>
+      </w:r>
+      <w:r>
+        <w:rPr>
+          <w:rFonts w:ascii="Segoe UI" w:hAnsi="Segoe UI" w:cs="Segoe UI"/>
+          <w:color w:val="000000"/>
+          <w:shd w:val="clear" w:color="auto" w:fill="FFFFFF"/>
+          <w:lang w:val="en-US"/>
+        </w:rPr>
+        <w:t xml:space="preserve">resonating, similarly to how the human ear has evolved, </w:t>
+      </w:r>
+      <w:r>
+        <w:rPr>
+          <w:rFonts w:ascii="Segoe UI" w:hAnsi="Segoe UI" w:cs="Segoe UI"/>
+          <w:color w:val="000000"/>
+          <w:shd w:val="clear" w:color="auto" w:fill="FFFFFF"/>
+          <w:lang w:val="en-US"/>
+        </w:rPr>
+        <w:t xml:space="preserve">unlike other </w:t>
+      </w:r>
+      <w:r>
+        <w:rPr>
+          <w:rFonts w:ascii="Segoe UI" w:hAnsi="Segoe UI" w:cs="Segoe UI"/>
+          <w:color w:val="000000"/>
+          <w:shd w:val="clear" w:color="auto" w:fill="FFFFFF"/>
+          <w:lang w:val="en-US"/>
+        </w:rPr>
+        <w:t>audio</w:t>
+      </w:r>
+      <w:r>
+        <w:rPr>
+          <w:rFonts w:ascii="Segoe UI" w:hAnsi="Segoe UI" w:cs="Segoe UI"/>
+          <w:color w:val="000000"/>
+          <w:shd w:val="clear" w:color="auto" w:fill="FFFFFF"/>
+          <w:lang w:val="en-US"/>
+        </w:rPr>
+        <w:t xml:space="preserve"> synthesis models.</w:t>
+      </w:r>
+    </w:p>
+    <w:p>
+      <w:pPr>
+        <w:rPr>
+          <w:rFonts w:ascii="Segoe UI" w:hAnsi="Segoe UI" w:cs="Segoe UI"/>
+          <w:color w:val="000000"/>
+          <w:shd w:val="clear" w:color="auto" w:fill="FFFFFF"/>
+          <w:lang w:val="en-US"/>
+        </w:rPr>
+      </w:pPr>
+      <w:r>
+        <w:rPr>
+          <w:rFonts w:ascii="Segoe UI" w:hAnsi="Segoe UI" w:cs="Segoe UI"/>
+          <w:color w:val="000000"/>
+          <w:shd w:val="clear" w:color="auto" w:fill="FFFFFF"/>
+          <w:lang w:val="en-US"/>
+        </w:rPr>
+        <w:t xml:space="preserve">For example, </w:t>
+      </w:r>
+      <w:r>
+        <w:rPr>
+          <w:rFonts w:ascii="Segoe UI" w:hAnsi="Segoe UI" w:cs="Segoe UI"/>
+          <w:color w:val="000000"/>
+          <w:shd w:val="clear" w:color="auto" w:fill="FFFFFF"/>
+          <w:lang w:val="en-US"/>
+        </w:rPr>
+        <w:t xml:space="preserve">generative </w:t>
+      </w:r>
+      <w:r>
+        <w:rPr>
+          <w:rFonts w:ascii="Segoe UI" w:hAnsi="Segoe UI" w:cs="Segoe UI"/>
+          <w:color w:val="000000"/>
+          <w:shd w:val="clear" w:color="auto" w:fill="FFFFFF"/>
+          <w:lang w:val="en-US"/>
+        </w:rPr>
+        <w:t>models</w:t>
       </w:r>
       <w:r>
         <w:rPr>
@@ -244,410 +585,16 @@
           <w:shd w:val="clear" w:color="auto" w:fill="FFFFFF"/>
           <w:lang w:val="en-US"/>
         </w:rPr>
-        <w:t xml:space="preserve">modern automatic </w:t>
-      </w:r>
-      <w:r>
-        <w:rPr>
-          <w:rFonts w:ascii="Segoe UI" w:hAnsi="Segoe UI" w:cs="Segoe UI"/>
-          <w:color w:val="000000"/>
-          <w:shd w:val="clear" w:color="auto" w:fill="FFFFFF"/>
-          <w:lang w:val="en-US"/>
-        </w:rPr>
-        <w:t>differentiation.</w:t>
-      </w:r>
-    </w:p>
-    <w:p>
-      <w:pPr>
-        <w:rPr>
-          <w:rFonts w:ascii="Segoe UI" w:hAnsi="Segoe UI" w:cs="Segoe UI"/>
-          <w:color w:val="000000"/>
-          <w:shd w:val="clear" w:color="auto" w:fill="FFFFFF"/>
-          <w:lang w:val="en-US"/>
-        </w:rPr>
-      </w:pPr>
-      <w:r>
-        <w:rPr>
-          <w:rFonts w:ascii="Segoe UI" w:hAnsi="Segoe UI" w:cs="Segoe UI"/>
-          <w:color w:val="000000"/>
-          <w:shd w:val="clear" w:color="auto" w:fill="FFFFFF"/>
-          <w:lang w:val="en-US"/>
-        </w:rPr>
-        <w:t xml:space="preserve">This work was done to fill in the gap in neural networks training for audio generation. While most generative models (such as </w:t>
-      </w:r>
-      <w:proofErr w:type="spellStart"/>
-      <w:r>
-        <w:rPr>
-          <w:rFonts w:ascii="Segoe UI" w:hAnsi="Segoe UI" w:cs="Segoe UI"/>
-          <w:color w:val="000000"/>
-          <w:shd w:val="clear" w:color="auto" w:fill="FFFFFF"/>
-          <w:lang w:val="en-US"/>
-        </w:rPr>
-        <w:t>Wave</w:t>
-      </w:r>
-      <w:r>
-        <w:rPr>
-          <w:rFonts w:ascii="Segoe UI" w:hAnsi="Segoe UI" w:cs="Segoe UI"/>
-          <w:color w:val="000000"/>
-          <w:shd w:val="clear" w:color="auto" w:fill="FFFFFF"/>
-          <w:lang w:val="en-US"/>
-        </w:rPr>
-        <w:t>GAN</w:t>
-      </w:r>
-      <w:proofErr w:type="spellEnd"/>
-      <w:r>
-        <w:rPr>
-          <w:rStyle w:val="FootnoteReference"/>
-          <w:rFonts w:ascii="Segoe UI" w:hAnsi="Segoe UI" w:cs="Segoe UI"/>
-          <w:color w:val="000000"/>
-          <w:shd w:val="clear" w:color="auto" w:fill="FFFFFF"/>
-          <w:lang w:val="en-US"/>
-        </w:rPr>
-        <w:footnoteReference w:id="3"/>
-      </w:r>
-      <w:r>
-        <w:rPr>
-          <w:rFonts w:ascii="Segoe UI" w:hAnsi="Segoe UI" w:cs="Segoe UI"/>
-          <w:color w:val="000000"/>
-          <w:shd w:val="clear" w:color="auto" w:fill="FFFFFF"/>
-          <w:lang w:val="en-US"/>
-        </w:rPr>
-        <w:t xml:space="preserve">, </w:t>
-      </w:r>
-      <w:r>
-        <w:rPr>
-          <w:rFonts w:ascii="Segoe UI" w:hAnsi="Segoe UI" w:cs="Segoe UI"/>
-          <w:color w:val="000000"/>
-          <w:shd w:val="clear" w:color="auto" w:fill="FFFFFF"/>
-          <w:lang w:val="en-US"/>
-        </w:rPr>
-        <w:t>SING</w:t>
-      </w:r>
-      <w:r>
-        <w:rPr>
-          <w:rStyle w:val="FootnoteReference"/>
-          <w:rFonts w:ascii="Segoe UI" w:hAnsi="Segoe UI" w:cs="Segoe UI"/>
-          <w:color w:val="000000"/>
-          <w:shd w:val="clear" w:color="auto" w:fill="FFFFFF"/>
-          <w:lang w:val="en-US"/>
-        </w:rPr>
-        <w:footnoteReference w:id="4"/>
-      </w:r>
-      <w:r>
-        <w:rPr>
-          <w:rFonts w:ascii="Segoe UI" w:hAnsi="Segoe UI" w:cs="Segoe UI"/>
-          <w:color w:val="000000"/>
-          <w:shd w:val="clear" w:color="auto" w:fill="FFFFFF"/>
-          <w:lang w:val="en-US"/>
-        </w:rPr>
-        <w:t xml:space="preserve">, </w:t>
-      </w:r>
-      <w:r>
-        <w:rPr>
-          <w:rFonts w:ascii="Segoe UI" w:hAnsi="Segoe UI" w:cs="Segoe UI"/>
-          <w:color w:val="000000"/>
-          <w:shd w:val="clear" w:color="auto" w:fill="FFFFFF"/>
-          <w:lang w:val="en-US"/>
-        </w:rPr>
-        <w:t>MCNN</w:t>
-      </w:r>
-      <w:r>
-        <w:rPr>
-          <w:rStyle w:val="FootnoteReference"/>
-          <w:rFonts w:ascii="Segoe UI" w:hAnsi="Segoe UI" w:cs="Segoe UI"/>
-          <w:color w:val="000000"/>
-          <w:shd w:val="clear" w:color="auto" w:fill="FFFFFF"/>
-          <w:lang w:val="en-US"/>
-        </w:rPr>
-        <w:footnoteReference w:id="5"/>
-      </w:r>
-      <w:r>
-        <w:rPr>
-          <w:rFonts w:ascii="Segoe UI" w:hAnsi="Segoe UI" w:cs="Segoe UI"/>
-          <w:color w:val="000000"/>
-          <w:shd w:val="clear" w:color="auto" w:fill="FFFFFF"/>
-          <w:lang w:val="en-US"/>
-        </w:rPr>
-        <w:t xml:space="preserve">, </w:t>
-      </w:r>
-      <w:proofErr w:type="spellStart"/>
-      <w:r>
-        <w:rPr>
-          <w:rFonts w:ascii="Segoe UI" w:hAnsi="Segoe UI" w:cs="Segoe UI"/>
-          <w:color w:val="000000"/>
-          <w:shd w:val="clear" w:color="auto" w:fill="FFFFFF"/>
-          <w:lang w:val="en-US"/>
-        </w:rPr>
-        <w:t>WaveNet</w:t>
-      </w:r>
-      <w:proofErr w:type="spellEnd"/>
-      <w:r>
-        <w:rPr>
-          <w:rStyle w:val="FootnoteReference"/>
-          <w:rFonts w:ascii="Segoe UI" w:hAnsi="Segoe UI" w:cs="Segoe UI"/>
-          <w:color w:val="000000"/>
-          <w:shd w:val="clear" w:color="auto" w:fill="FFFFFF"/>
-          <w:lang w:val="en-US"/>
-        </w:rPr>
-        <w:footnoteReference w:id="6"/>
-      </w:r>
-      <w:r>
-        <w:rPr>
-          <w:rFonts w:ascii="Segoe UI" w:hAnsi="Segoe UI" w:cs="Segoe UI"/>
-          <w:color w:val="000000"/>
-          <w:shd w:val="clear" w:color="auto" w:fill="FFFFFF"/>
-          <w:lang w:val="en-US"/>
-        </w:rPr>
-        <w:t xml:space="preserve">, </w:t>
-      </w:r>
-      <w:proofErr w:type="spellStart"/>
-      <w:r>
-        <w:rPr>
-          <w:rFonts w:ascii="Segoe UI" w:hAnsi="Segoe UI" w:cs="Segoe UI"/>
-          <w:color w:val="000000"/>
-          <w:shd w:val="clear" w:color="auto" w:fill="FFFFFF"/>
-          <w:lang w:val="en-US"/>
-        </w:rPr>
-        <w:t>GANSynth</w:t>
-      </w:r>
-      <w:proofErr w:type="spellEnd"/>
-      <w:r>
-        <w:rPr>
-          <w:rStyle w:val="FootnoteReference"/>
-          <w:rFonts w:ascii="Segoe UI" w:hAnsi="Segoe UI" w:cs="Segoe UI"/>
-          <w:color w:val="000000"/>
-          <w:shd w:val="clear" w:color="auto" w:fill="FFFFFF"/>
-          <w:lang w:val="en-US"/>
-        </w:rPr>
-        <w:footnoteReference w:id="7"/>
-      </w:r>
-      <w:r>
-        <w:rPr>
-          <w:rFonts w:ascii="Segoe UI" w:hAnsi="Segoe UI" w:cs="Segoe UI"/>
-          <w:color w:val="000000"/>
-          <w:shd w:val="clear" w:color="auto" w:fill="FFFFFF"/>
-          <w:lang w:val="en-US"/>
-        </w:rPr>
-        <w:t xml:space="preserve"> and others</w:t>
-      </w:r>
-      <w:r>
-        <w:rPr>
-          <w:rFonts w:ascii="Segoe UI" w:hAnsi="Segoe UI" w:cs="Segoe UI"/>
-          <w:color w:val="000000"/>
-          <w:shd w:val="clear" w:color="auto" w:fill="FFFFFF"/>
-          <w:lang w:val="en-US"/>
-        </w:rPr>
-        <w:t xml:space="preserve">) directly generate samples in either the time or frequency domains (and sometimes both of them), DDSP integrates classic signal processing elements (synthesizers and effects), to improve neural networks’ approximation by using the strong structural priors of these tools, </w:t>
-      </w:r>
-      <w:r>
-        <w:rPr>
-          <w:rFonts w:ascii="Segoe UI" w:hAnsi="Segoe UI" w:cs="Segoe UI"/>
-          <w:color w:val="000000"/>
-          <w:shd w:val="clear" w:color="auto" w:fill="FFFFFF"/>
-          <w:lang w:val="en-US"/>
-        </w:rPr>
-        <w:t xml:space="preserve">which promotes generalization. Specifically, unlike the works mentioned before, using said DSP elements </w:t>
-      </w:r>
-      <w:r>
-        <w:rPr>
-          <w:rFonts w:ascii="Segoe UI" w:hAnsi="Segoe UI" w:cs="Segoe UI"/>
-          <w:color w:val="000000"/>
-          <w:shd w:val="clear" w:color="auto" w:fill="FFFFFF"/>
-          <w:lang w:val="en-US"/>
-        </w:rPr>
-        <w:t xml:space="preserve">might </w:t>
-      </w:r>
-      <w:r>
-        <w:rPr>
-          <w:rFonts w:ascii="Segoe UI" w:hAnsi="Segoe UI" w:cs="Segoe UI"/>
-          <w:color w:val="000000"/>
-          <w:shd w:val="clear" w:color="auto" w:fill="FFFFFF"/>
-          <w:lang w:val="en-US"/>
-        </w:rPr>
-        <w:t>successfully incorporate</w:t>
-      </w:r>
-      <w:r>
-        <w:rPr>
-          <w:rFonts w:ascii="Segoe UI" w:hAnsi="Segoe UI" w:cs="Segoe UI"/>
-          <w:color w:val="000000"/>
-          <w:shd w:val="clear" w:color="auto" w:fill="FFFFFF"/>
-          <w:lang w:val="en-US"/>
-        </w:rPr>
-        <w:t xml:space="preserve"> </w:t>
-      </w:r>
-      <w:r>
-        <w:rPr>
-          <w:rFonts w:ascii="Segoe UI" w:hAnsi="Segoe UI" w:cs="Segoe UI"/>
-          <w:color w:val="000000"/>
-          <w:shd w:val="clear" w:color="auto" w:fill="FFFFFF"/>
-          <w:lang w:val="en-US"/>
-        </w:rPr>
-        <w:t xml:space="preserve">their </w:t>
-      </w:r>
-      <w:r>
-        <w:rPr>
-          <w:rFonts w:ascii="Segoe UI" w:hAnsi="Segoe UI" w:cs="Segoe UI"/>
-          <w:color w:val="000000"/>
-          <w:shd w:val="clear" w:color="auto" w:fill="FFFFFF"/>
-          <w:lang w:val="en-US"/>
-        </w:rPr>
-        <w:t xml:space="preserve">ability to convey audio, </w:t>
-      </w:r>
-      <w:r>
-        <w:rPr>
-          <w:rFonts w:ascii="Segoe UI" w:hAnsi="Segoe UI" w:cs="Segoe UI"/>
-          <w:color w:val="000000"/>
-          <w:shd w:val="clear" w:color="auto" w:fill="FFFFFF"/>
-          <w:lang w:val="en-US"/>
-        </w:rPr>
-        <w:t>as they align with the data domain.</w:t>
-      </w:r>
-    </w:p>
-    <w:p>
-      <w:pPr>
-        <w:rPr>
-          <w:rFonts w:ascii="Segoe UI" w:hAnsi="Segoe UI" w:cs="Segoe UI"/>
-          <w:color w:val="000000"/>
-          <w:shd w:val="clear" w:color="auto" w:fill="FFFFFF"/>
-          <w:lang w:val="en-US"/>
-        </w:rPr>
-      </w:pPr>
-      <w:r>
-        <w:rPr>
-          <w:rFonts w:ascii="Segoe UI" w:hAnsi="Segoe UI" w:cs="Segoe UI"/>
-          <w:color w:val="000000"/>
-          <w:shd w:val="clear" w:color="auto" w:fill="FFFFFF"/>
-          <w:lang w:val="en-US"/>
-        </w:rPr>
-        <w:t xml:space="preserve">This is, as explained in the paper, because </w:t>
-      </w:r>
-      <w:r>
-        <w:rPr>
-          <w:rFonts w:ascii="Segoe UI" w:hAnsi="Segoe UI" w:cs="Segoe UI"/>
-          <w:color w:val="000000"/>
-          <w:shd w:val="clear" w:color="auto" w:fill="FFFFFF"/>
-          <w:lang w:val="en-US"/>
-        </w:rPr>
-        <w:t xml:space="preserve">these elements exploit the </w:t>
-      </w:r>
-      <w:r>
-        <w:rPr>
-          <w:rFonts w:ascii="Segoe UI" w:hAnsi="Segoe UI" w:cs="Segoe UI"/>
-          <w:color w:val="000000"/>
-          <w:shd w:val="clear" w:color="auto" w:fill="FFFFFF"/>
-          <w:lang w:val="en-US"/>
-        </w:rPr>
-        <w:t xml:space="preserve">periodic structure of </w:t>
-      </w:r>
-      <w:r>
-        <w:rPr>
-          <w:rFonts w:ascii="Segoe UI" w:hAnsi="Segoe UI" w:cs="Segoe UI"/>
-          <w:color w:val="000000"/>
-          <w:shd w:val="clear" w:color="auto" w:fill="FFFFFF"/>
-          <w:lang w:val="en-US"/>
-        </w:rPr>
-        <w:t xml:space="preserve">resonating, similarly to how the human ear has evolved, </w:t>
-      </w:r>
-      <w:r>
-        <w:rPr>
-          <w:rFonts w:ascii="Segoe UI" w:hAnsi="Segoe UI" w:cs="Segoe UI"/>
-          <w:color w:val="000000"/>
-          <w:shd w:val="clear" w:color="auto" w:fill="FFFFFF"/>
-          <w:lang w:val="en-US"/>
-        </w:rPr>
-        <w:t xml:space="preserve">unlike other </w:t>
-      </w:r>
-      <w:r>
-        <w:rPr>
-          <w:rFonts w:ascii="Segoe UI" w:hAnsi="Segoe UI" w:cs="Segoe UI"/>
-          <w:color w:val="000000"/>
-          <w:shd w:val="clear" w:color="auto" w:fill="FFFFFF"/>
-          <w:lang w:val="en-US"/>
-        </w:rPr>
-        <w:t>audio</w:t>
-      </w:r>
-      <w:r>
-        <w:rPr>
-          <w:rFonts w:ascii="Segoe UI" w:hAnsi="Segoe UI" w:cs="Segoe UI"/>
-          <w:color w:val="000000"/>
-          <w:shd w:val="clear" w:color="auto" w:fill="FFFFFF"/>
-          <w:lang w:val="en-US"/>
-        </w:rPr>
-        <w:t xml:space="preserve"> synthesis models.</w:t>
-      </w:r>
-    </w:p>
-    <w:p>
-      <w:pPr>
-        <w:rPr>
-          <w:rFonts w:ascii="Segoe UI" w:hAnsi="Segoe UI" w:cs="Segoe UI"/>
-          <w:color w:val="000000"/>
-          <w:shd w:val="clear" w:color="auto" w:fill="FFFFFF"/>
-          <w:lang w:val="en-US"/>
-        </w:rPr>
-      </w:pPr>
-      <w:r>
-        <w:rPr>
-          <w:rFonts w:ascii="Segoe UI" w:hAnsi="Segoe UI" w:cs="Segoe UI"/>
-          <w:color w:val="000000"/>
-          <w:shd w:val="clear" w:color="auto" w:fill="FFFFFF"/>
-          <w:lang w:val="en-US"/>
-        </w:rPr>
-        <w:t xml:space="preserve">For example, </w:t>
-      </w:r>
-      <w:r>
-        <w:rPr>
-          <w:rFonts w:ascii="Segoe UI" w:hAnsi="Segoe UI" w:cs="Segoe UI"/>
-          <w:color w:val="000000"/>
-          <w:shd w:val="clear" w:color="auto" w:fill="FFFFFF"/>
-          <w:lang w:val="en-US"/>
-        </w:rPr>
-        <w:t xml:space="preserve">generative </w:t>
-      </w:r>
-      <w:r>
-        <w:rPr>
-          <w:rFonts w:ascii="Segoe UI" w:hAnsi="Segoe UI" w:cs="Segoe UI"/>
-          <w:color w:val="000000"/>
-          <w:shd w:val="clear" w:color="auto" w:fill="FFFFFF"/>
-          <w:lang w:val="en-US"/>
-        </w:rPr>
-        <w:t>models</w:t>
-      </w:r>
-      <w:r>
-        <w:rPr>
-          <w:rFonts w:ascii="Segoe UI" w:hAnsi="Segoe UI" w:cs="Segoe UI"/>
-          <w:color w:val="000000"/>
-          <w:shd w:val="clear" w:color="auto" w:fill="FFFFFF"/>
-          <w:lang w:val="en-US"/>
-        </w:rPr>
-        <w:t xml:space="preserve"> </w:t>
-      </w:r>
-      <w:r>
-        <w:rPr>
-          <w:rFonts w:ascii="Segoe UI" w:hAnsi="Segoe UI" w:cs="Segoe UI"/>
-          <w:color w:val="000000"/>
-          <w:shd w:val="clear" w:color="auto" w:fill="FFFFFF"/>
-          <w:lang w:val="en-US"/>
-        </w:rPr>
         <w:t xml:space="preserve">such as </w:t>
       </w:r>
-      <w:proofErr w:type="spellStart"/>
-      <w:r>
-        <w:rPr>
-          <w:rFonts w:ascii="Segoe UI" w:hAnsi="Segoe UI" w:cs="Segoe UI"/>
-          <w:color w:val="000000"/>
-          <w:shd w:val="clear" w:color="auto" w:fill="FFFFFF"/>
-          <w:lang w:val="en-US"/>
-        </w:rPr>
-        <w:t>WaveGAN</w:t>
-      </w:r>
-      <w:proofErr w:type="spellEnd"/>
-      <w:r>
-        <w:rPr>
-          <w:rFonts w:ascii="Segoe UI" w:hAnsi="Segoe UI" w:cs="Segoe UI"/>
-          <w:color w:val="000000"/>
-          <w:shd w:val="clear" w:color="auto" w:fill="FFFFFF"/>
-          <w:lang w:val="en-US"/>
-        </w:rPr>
-        <w:t xml:space="preserve"> </w:t>
+      <w:r>
+        <w:rPr>
+          <w:rFonts w:ascii="Segoe UI" w:hAnsi="Segoe UI" w:cs="Segoe UI"/>
+          <w:color w:val="000000"/>
+          <w:shd w:val="clear" w:color="auto" w:fill="FFFFFF"/>
+          <w:lang w:val="en-US"/>
+        </w:rPr>
+        <w:t xml:space="preserve">WaveGAN </w:t>
       </w:r>
       <w:r>
         <w:rPr>
@@ -901,19 +848,8 @@
           <w:shd w:val="clear" w:color="auto" w:fill="FFFFFF"/>
           <w:lang w:val="en-US"/>
         </w:rPr>
-        <w:t xml:space="preserve">-based models such as </w:t>
-      </w:r>
-      <w:proofErr w:type="spellStart"/>
-      <w:r>
-        <w:rPr>
-          <w:rFonts w:ascii="Segoe UI" w:hAnsi="Segoe UI" w:cs="Segoe UI"/>
-          <w:color w:val="000000"/>
-          <w:shd w:val="clear" w:color="auto" w:fill="FFFFFF"/>
-          <w:lang w:val="en-US"/>
-        </w:rPr>
-        <w:t>GANSynth</w:t>
-      </w:r>
-      <w:proofErr w:type="spellEnd"/>
+        <w:t>-based models such as GANSynth</w:t>
+      </w:r>
       <w:r>
         <w:rPr>
           <w:rFonts w:ascii="Segoe UI" w:hAnsi="Segoe UI" w:cs="Segoe UI"/>
@@ -930,19 +866,8 @@
           <w:shd w:val="clear" w:color="auto" w:fill="FFFFFF"/>
           <w:lang w:val="en-US"/>
         </w:rPr>
-        <w:t xml:space="preserve">spectral leakage problem, and autoregressive waveform models such as </w:t>
-      </w:r>
-      <w:proofErr w:type="spellStart"/>
-      <w:r>
-        <w:rPr>
-          <w:rFonts w:ascii="Segoe UI" w:hAnsi="Segoe UI" w:cs="Segoe UI"/>
-          <w:color w:val="000000"/>
-          <w:shd w:val="clear" w:color="auto" w:fill="FFFFFF"/>
-          <w:lang w:val="en-US"/>
-        </w:rPr>
-        <w:t>WaveNet</w:t>
-      </w:r>
-      <w:proofErr w:type="spellEnd"/>
+        <w:t>spectral leakage problem, and autoregressive waveform models such as WaveNet</w:t>
+      </w:r>
       <w:r>
         <w:rPr>
           <w:rFonts w:ascii="Segoe UI" w:hAnsi="Segoe UI" w:cs="Segoe UI"/>
@@ -961,7 +886,6 @@
         </w:rPr>
         <w:t xml:space="preserve">which bypass all </w:t>
       </w:r>
-      <w:proofErr w:type="gramStart"/>
       <w:r>
         <w:rPr>
           <w:rFonts w:ascii="Segoe UI" w:hAnsi="Segoe UI" w:cs="Segoe UI"/>
@@ -978,17 +902,7 @@
           <w:shd w:val="clear" w:color="auto" w:fill="FFFFFF"/>
           <w:lang w:val="en-US"/>
         </w:rPr>
-        <w:t>issues</w:t>
-      </w:r>
-      <w:proofErr w:type="gramEnd"/>
-      <w:r>
-        <w:rPr>
-          <w:rFonts w:ascii="Segoe UI" w:hAnsi="Segoe UI" w:cs="Segoe UI"/>
-          <w:color w:val="000000"/>
-          <w:shd w:val="clear" w:color="auto" w:fill="FFFFFF"/>
-          <w:lang w:val="en-US"/>
-        </w:rPr>
-        <w:t xml:space="preserve"> by generating the waveform a single sample at a time</w:t>
+        <w:t>issues by generating the waveform a single sample at a time</w:t>
       </w:r>
       <w:r>
         <w:rPr>
@@ -1089,7 +1003,7 @@
           <w:shd w:val="clear" w:color="auto" w:fill="FFFFFF"/>
           <w:lang w:val="en-US"/>
         </w:rPr>
-        <w:footnoteReference w:id="8"/>
+        <w:footnoteReference w:id="7"/>
       </w:r>
       <w:r>
         <w:rPr>
@@ -1370,36 +1284,544 @@
           <w:lang w:val="en-US"/>
         </w:rPr>
       </w:pPr>
-      <w:proofErr w:type="spellStart"/>
-      <w:r>
-        <w:rPr>
-          <w:rFonts w:ascii="Segoe UI" w:hAnsi="Segoe UI" w:cs="Segoe UI"/>
-          <w:color w:val="000000"/>
-          <w:shd w:val="clear" w:color="auto" w:fill="FFFFFF"/>
-          <w:lang w:val="en-US"/>
-        </w:rPr>
-        <w:t>ModDelay</w:t>
-      </w:r>
-      <w:proofErr w:type="spellEnd"/>
-      <w:r>
-        <w:rPr>
-          <w:rFonts w:ascii="Segoe UI" w:hAnsi="Segoe UI" w:cs="Segoe UI"/>
-          <w:color w:val="000000"/>
-          <w:shd w:val="clear" w:color="auto" w:fill="FFFFFF"/>
-          <w:lang w:val="en-US"/>
-        </w:rPr>
-        <w:t xml:space="preserve"> (variable length delay lines)</w:t>
-      </w:r>
-    </w:p>
-    <w:p>
-      <w:pPr>
-        <w:rPr>
-          <w:rFonts w:ascii="Segoe UI" w:hAnsi="Segoe UI" w:cs="Segoe UI"/>
-          <w:color w:val="000000"/>
-          <w:shd w:val="clear" w:color="auto" w:fill="FFFFFF"/>
-          <w:lang w:val="en-US"/>
-        </w:rPr>
-      </w:pPr>
+      <w:r>
+        <w:rPr>
+          <w:rFonts w:ascii="Segoe UI" w:hAnsi="Segoe UI" w:cs="Segoe UI"/>
+          <w:color w:val="000000"/>
+          <w:shd w:val="clear" w:color="auto" w:fill="FFFFFF"/>
+          <w:lang w:val="en-US"/>
+        </w:rPr>
+        <w:t>ModDelay (variable length delay lines)</w:t>
+      </w:r>
+    </w:p>
+    <w:p>
+      <w:pPr>
+        <w:rPr>
+          <w:rFonts w:ascii="Segoe UI" w:hAnsi="Segoe UI" w:cs="Segoe UI"/>
+          <w:color w:val="000000"/>
+          <w:shd w:val="clear" w:color="auto" w:fill="FFFFFF"/>
+          <w:lang w:val="en-US"/>
+        </w:rPr>
+      </w:pPr>
+    </w:p>
+    <w:p>
+      <w:pPr>
+        <w:rPr>
+          <w:rFonts w:ascii="Segoe UI" w:hAnsi="Segoe UI" w:cs="Segoe UI"/>
+          <w:color w:val="000000"/>
+          <w:shd w:val="clear" w:color="auto" w:fill="FFFFFF"/>
+          <w:lang w:val="en-US"/>
+        </w:rPr>
+      </w:pPr>
+      <w:r>
+        <w:rPr>
+          <w:rFonts w:ascii="Segoe UI" w:hAnsi="Segoe UI" w:cs="Segoe UI"/>
+          <w:color w:val="000000"/>
+          <w:shd w:val="clear" w:color="auto" w:fill="FFFFFF"/>
+          <w:lang w:val="en-US"/>
+        </w:rPr>
+        <w:t>The implementation and the demo presented in the paper arises some issues and drawbacks</w:t>
+      </w:r>
+      <w:r>
+        <w:rPr>
+          <w:rStyle w:val="FootnoteReference"/>
+          <w:rFonts w:ascii="Segoe UI" w:hAnsi="Segoe UI" w:cs="Segoe UI"/>
+          <w:color w:val="000000"/>
+          <w:shd w:val="clear" w:color="auto" w:fill="FFFFFF"/>
+          <w:lang w:val="en-US"/>
+        </w:rPr>
+        <w:footnoteReference w:id="8"/>
+      </w:r>
+      <w:r>
+        <w:rPr>
+          <w:rFonts w:ascii="Segoe UI" w:hAnsi="Segoe UI" w:cs="Segoe UI"/>
+          <w:color w:val="000000"/>
+          <w:shd w:val="clear" w:color="auto" w:fill="FFFFFF"/>
+          <w:lang w:val="en-US"/>
+        </w:rPr>
+        <w:t xml:space="preserve"> of the method</w:t>
+      </w:r>
+      <w:r>
+        <w:rPr>
+          <w:rFonts w:ascii="Segoe UI" w:hAnsi="Segoe UI" w:cs="Segoe UI"/>
+          <w:color w:val="000000"/>
+          <w:shd w:val="clear" w:color="auto" w:fill="FFFFFF"/>
+          <w:lang w:val="en-US"/>
+        </w:rPr>
+        <w:t>s introduced:</w:t>
+      </w:r>
+    </w:p>
+    <w:p>
+      <w:pPr>
+        <w:pStyle w:val="ListParagraph"/>
+        <w:numPr>
+          <w:ilvl w:val="0"/>
+          <w:numId w:val="8"/>
+        </w:numPr>
+        <w:rPr>
+          <w:rFonts w:ascii="Segoe UI" w:hAnsi="Segoe UI" w:cs="Segoe UI"/>
+          <w:color w:val="000000"/>
+          <w:shd w:val="clear" w:color="auto" w:fill="FFFFFF"/>
+          <w:lang w:val="en-US"/>
+        </w:rPr>
+      </w:pPr>
+      <w:r>
+        <w:rPr>
+          <w:rFonts w:ascii="Segoe UI" w:hAnsi="Segoe UI" w:cs="Segoe UI"/>
+          <w:color w:val="000000"/>
+          <w:shd w:val="clear" w:color="auto" w:fill="FFFFFF"/>
+          <w:lang w:val="en-US"/>
+        </w:rPr>
+        <w:t xml:space="preserve">While the experiments presented in the paper showed success with synthesizing monophonic audio, it </w:t>
+      </w:r>
+      <w:r>
+        <w:rPr>
+          <w:rFonts w:ascii="Segoe UI" w:hAnsi="Segoe UI" w:cs="Segoe UI"/>
+          <w:color w:val="000000"/>
+          <w:shd w:val="clear" w:color="auto" w:fill="FFFFFF"/>
+          <w:lang w:val="en-US"/>
+        </w:rPr>
+        <w:t xml:space="preserve">was unclear how </w:t>
+      </w:r>
+      <w:r>
+        <w:rPr>
+          <w:rFonts w:ascii="Segoe UI" w:hAnsi="Segoe UI" w:cs="Segoe UI"/>
+          <w:color w:val="000000"/>
+          <w:shd w:val="clear" w:color="auto" w:fill="FFFFFF"/>
+          <w:lang w:val="en-US"/>
+        </w:rPr>
+        <w:t>and if synthesizing polyphonic audio is possible. As synthesizing several notes</w:t>
+      </w:r>
+      <w:r>
+        <w:rPr>
+          <w:rFonts w:ascii="Segoe UI" w:hAnsi="Segoe UI" w:cs="Segoe UI"/>
+          <w:color w:val="000000"/>
+          <w:shd w:val="clear" w:color="auto" w:fill="FFFFFF"/>
+          <w:lang w:val="en-US"/>
+        </w:rPr>
+        <w:t xml:space="preserve">, from different instruments will without doubt require different network architecture, </w:t>
+      </w:r>
+      <w:r>
+        <w:rPr>
+          <w:rFonts w:ascii="Segoe UI" w:hAnsi="Segoe UI" w:cs="Segoe UI"/>
+          <w:color w:val="000000"/>
+          <w:shd w:val="clear" w:color="auto" w:fill="FFFFFF"/>
+          <w:lang w:val="en-US"/>
+        </w:rPr>
+        <w:t>such as more encoders, altering the latent space to be able to represent all necessary information, and including additional DDSP elements for synthesis.</w:t>
+      </w:r>
+      <w:r>
+        <w:rPr>
+          <w:rFonts w:ascii="Segoe UI" w:hAnsi="Segoe UI" w:cs="Segoe UI"/>
+          <w:color w:val="000000"/>
+          <w:shd w:val="clear" w:color="auto" w:fill="FFFFFF"/>
+          <w:lang w:val="en-US"/>
+        </w:rPr>
+        <w:br/>
+        <w:t>Additionally, the demo used Spectral Modeling Synthesis</w:t>
+      </w:r>
+      <w:r>
+        <w:rPr>
+          <w:rStyle w:val="FootnoteReference"/>
+          <w:rFonts w:ascii="Segoe UI" w:hAnsi="Segoe UI" w:cs="Segoe UI"/>
+          <w:color w:val="000000"/>
+          <w:shd w:val="clear" w:color="auto" w:fill="FFFFFF"/>
+          <w:lang w:val="en-US"/>
+        </w:rPr>
+        <w:footnoteReference w:id="9"/>
+      </w:r>
+      <w:r>
+        <w:rPr>
+          <w:rFonts w:ascii="Segoe UI" w:hAnsi="Segoe UI" w:cs="Segoe UI"/>
+          <w:color w:val="000000"/>
+          <w:shd w:val="clear" w:color="auto" w:fill="FFFFFF"/>
+          <w:lang w:val="en-US"/>
+        </w:rPr>
+        <w:t xml:space="preserve"> for synthesis, due to its large parametric </w:t>
+      </w:r>
+      <w:r>
+        <w:rPr>
+          <w:rFonts w:ascii="Segoe UI" w:hAnsi="Segoe UI" w:cs="Segoe UI"/>
+          <w:color w:val="000000"/>
+          <w:shd w:val="clear" w:color="auto" w:fill="FFFFFF"/>
+          <w:lang w:val="en-US"/>
+        </w:rPr>
+        <w:t>size, which le</w:t>
+      </w:r>
+      <w:bookmarkStart w:id="1" w:name="_GoBack"/>
+      <w:bookmarkEnd w:id="1"/>
+      <w:r>
+        <w:rPr>
+          <w:rFonts w:ascii="Segoe UI" w:hAnsi="Segoe UI" w:cs="Segoe UI"/>
+          <w:color w:val="000000"/>
+          <w:shd w:val="clear" w:color="auto" w:fill="FFFFFF"/>
+          <w:lang w:val="en-US"/>
+        </w:rPr>
+        <w:t xml:space="preserve">ads to high expressiveness. For larger networks, that might be required for polyphonic synthesis, </w:t>
+      </w:r>
+      <w:r>
+        <w:rPr>
+          <w:rFonts w:ascii="Segoe UI" w:hAnsi="Segoe UI" w:cs="Segoe UI"/>
+          <w:color w:val="000000"/>
+          <w:shd w:val="clear" w:color="auto" w:fill="FFFFFF"/>
+          <w:lang w:val="en-US"/>
+        </w:rPr>
+        <w:t xml:space="preserve">large parametric </w:t>
+      </w:r>
+      <w:r>
+        <w:rPr>
+          <w:rFonts w:ascii="Segoe UI" w:hAnsi="Segoe UI" w:cs="Segoe UI"/>
+          <w:color w:val="000000"/>
+          <w:shd w:val="clear" w:color="auto" w:fill="FFFFFF"/>
+          <w:lang w:val="en-US"/>
+        </w:rPr>
+        <w:t>size</w:t>
+      </w:r>
+      <w:r>
+        <w:rPr>
+          <w:rFonts w:ascii="Segoe UI" w:hAnsi="Segoe UI" w:cs="Segoe UI"/>
+          <w:color w:val="000000"/>
+          <w:shd w:val="clear" w:color="auto" w:fill="FFFFFF"/>
+          <w:lang w:val="en-US"/>
+        </w:rPr>
+        <w:t xml:space="preserve"> might become a constraint to successful learning process</w:t>
+      </w:r>
+      <w:r>
+        <w:rPr>
+          <w:rFonts w:ascii="Segoe UI" w:hAnsi="Segoe UI" w:cs="Segoe UI"/>
+          <w:color w:val="000000"/>
+          <w:shd w:val="clear" w:color="auto" w:fill="FFFFFF"/>
+          <w:lang w:val="en-US"/>
+        </w:rPr>
+        <w:t xml:space="preserve">, </w:t>
+      </w:r>
+      <w:r>
+        <w:rPr>
+          <w:rFonts w:ascii="Segoe UI" w:hAnsi="Segoe UI" w:cs="Segoe UI"/>
+          <w:color w:val="000000"/>
+          <w:shd w:val="clear" w:color="auto" w:fill="FFFFFF"/>
+          <w:lang w:val="en-US"/>
+        </w:rPr>
+        <w:t xml:space="preserve">and a less expressive model will be required, which in turn might </w:t>
+      </w:r>
+      <w:r>
+        <w:rPr>
+          <w:rFonts w:ascii="Segoe UI" w:hAnsi="Segoe UI" w:cs="Segoe UI"/>
+          <w:color w:val="000000"/>
+          <w:shd w:val="clear" w:color="auto" w:fill="FFFFFF"/>
+          <w:lang w:val="en-US"/>
+        </w:rPr>
+        <w:t xml:space="preserve">hinder </w:t>
+      </w:r>
+      <w:r>
+        <w:rPr>
+          <w:rFonts w:ascii="Segoe UI" w:hAnsi="Segoe UI" w:cs="Segoe UI"/>
+          <w:color w:val="000000"/>
+          <w:shd w:val="clear" w:color="auto" w:fill="FFFFFF"/>
+          <w:lang w:val="en-US"/>
+        </w:rPr>
+        <w:t xml:space="preserve">quality </w:t>
+      </w:r>
+      <w:r>
+        <w:rPr>
+          <w:rFonts w:ascii="Segoe UI" w:hAnsi="Segoe UI" w:cs="Segoe UI"/>
+          <w:color w:val="000000"/>
+          <w:shd w:val="clear" w:color="auto" w:fill="FFFFFF"/>
+          <w:lang w:val="en-US"/>
+        </w:rPr>
+        <w:t>polyphonic audio</w:t>
+      </w:r>
+      <w:r>
+        <w:rPr>
+          <w:rFonts w:ascii="Segoe UI" w:hAnsi="Segoe UI" w:cs="Segoe UI"/>
+          <w:color w:val="000000"/>
+          <w:shd w:val="clear" w:color="auto" w:fill="FFFFFF"/>
+          <w:lang w:val="en-US"/>
+        </w:rPr>
+        <w:t xml:space="preserve"> </w:t>
+      </w:r>
+      <w:r>
+        <w:rPr>
+          <w:rFonts w:ascii="Segoe UI" w:hAnsi="Segoe UI" w:cs="Segoe UI"/>
+          <w:color w:val="000000"/>
+          <w:shd w:val="clear" w:color="auto" w:fill="FFFFFF"/>
+          <w:lang w:val="en-US"/>
+        </w:rPr>
+        <w:t>generation</w:t>
+      </w:r>
+      <w:r>
+        <w:rPr>
+          <w:rFonts w:ascii="Segoe UI" w:hAnsi="Segoe UI" w:cs="Segoe UI"/>
+          <w:color w:val="000000"/>
+          <w:shd w:val="clear" w:color="auto" w:fill="FFFFFF"/>
+          <w:lang w:val="en-US"/>
+        </w:rPr>
+        <w:t>.</w:t>
+      </w:r>
+    </w:p>
+    <w:p>
+      <w:pPr>
+        <w:pStyle w:val="ListParagraph"/>
+        <w:numPr>
+          <w:ilvl w:val="0"/>
+          <w:numId w:val="8"/>
+        </w:numPr>
+        <w:rPr>
+          <w:rFonts w:ascii="Segoe UI" w:hAnsi="Segoe UI" w:cs="Segoe UI"/>
+          <w:color w:val="000000"/>
+          <w:shd w:val="clear" w:color="auto" w:fill="FFFFFF"/>
+          <w:lang w:val="en-US"/>
+        </w:rPr>
+      </w:pPr>
+      <w:r>
+        <w:rPr>
+          <w:rFonts w:ascii="Segoe UI" w:hAnsi="Segoe UI" w:cs="Segoe UI"/>
+          <w:color w:val="000000"/>
+          <w:shd w:val="clear" w:color="auto" w:fill="FFFFFF"/>
+          <w:lang w:val="en-US"/>
+        </w:rPr>
+        <w:t>Since the output of the decoder goes simultaneously into different DDSP element</w:t>
+      </w:r>
+      <w:r>
+        <w:rPr>
+          <w:rFonts w:ascii="Segoe UI" w:hAnsi="Segoe UI" w:cs="Segoe UI"/>
+          <w:color w:val="000000"/>
+          <w:shd w:val="clear" w:color="auto" w:fill="FFFFFF"/>
+          <w:lang w:val="en-US"/>
+        </w:rPr>
+        <w:t>s</w:t>
+      </w:r>
+      <w:r>
+        <w:rPr>
+          <w:rFonts w:ascii="Segoe UI" w:hAnsi="Segoe UI" w:cs="Segoe UI"/>
+          <w:color w:val="000000"/>
+          <w:shd w:val="clear" w:color="auto" w:fill="FFFFFF"/>
+          <w:lang w:val="en-US"/>
+        </w:rPr>
+        <w:t>, the l</w:t>
+      </w:r>
+      <w:r>
+        <w:rPr>
+          <w:rFonts w:ascii="Segoe UI" w:hAnsi="Segoe UI" w:cs="Segoe UI"/>
+          <w:color w:val="000000"/>
+          <w:shd w:val="clear" w:color="auto" w:fill="FFFFFF"/>
+          <w:lang w:val="en-US"/>
+        </w:rPr>
+        <w:t>atent representation is highly entangled</w:t>
+      </w:r>
+      <w:r>
+        <w:rPr>
+          <w:rFonts w:ascii="Segoe UI" w:hAnsi="Segoe UI" w:cs="Segoe UI"/>
+          <w:color w:val="000000"/>
+          <w:shd w:val="clear" w:color="auto" w:fill="FFFFFF"/>
+          <w:lang w:val="en-US"/>
+        </w:rPr>
+        <w:t xml:space="preserve"> and </w:t>
+      </w:r>
+      <w:r>
+        <w:rPr>
+          <w:rFonts w:ascii="Segoe UI" w:hAnsi="Segoe UI" w:cs="Segoe UI"/>
+          <w:color w:val="000000"/>
+          <w:shd w:val="clear" w:color="auto" w:fill="FFFFFF"/>
+          <w:lang w:val="en-US"/>
+        </w:rPr>
+        <w:t xml:space="preserve">therefore networks with many elements might fail to give any meaningful </w:t>
+      </w:r>
+      <w:r>
+        <w:rPr>
+          <w:rFonts w:ascii="Segoe UI" w:hAnsi="Segoe UI" w:cs="Segoe UI"/>
+          <w:color w:val="000000"/>
+          <w:shd w:val="clear" w:color="auto" w:fill="FFFFFF"/>
+          <w:lang w:val="en-US"/>
+        </w:rPr>
+        <w:t>interpretability</w:t>
+      </w:r>
+      <w:r>
+        <w:rPr>
+          <w:rFonts w:ascii="Segoe UI" w:hAnsi="Segoe UI" w:cs="Segoe UI"/>
+          <w:color w:val="000000"/>
+          <w:shd w:val="clear" w:color="auto" w:fill="FFFFFF"/>
+          <w:lang w:val="en-US"/>
+        </w:rPr>
+        <w:t xml:space="preserve"> to the latent </w:t>
+      </w:r>
+      <w:r>
+        <w:rPr>
+          <w:rFonts w:ascii="Segoe UI" w:hAnsi="Segoe UI" w:cs="Segoe UI"/>
+          <w:color w:val="000000"/>
+          <w:shd w:val="clear" w:color="auto" w:fill="FFFFFF"/>
+          <w:lang w:val="en-US"/>
+        </w:rPr>
+        <w:t>code</w:t>
+      </w:r>
+      <w:r>
+        <w:rPr>
+          <w:rFonts w:ascii="Segoe UI" w:hAnsi="Segoe UI" w:cs="Segoe UI"/>
+          <w:color w:val="000000"/>
+          <w:shd w:val="clear" w:color="auto" w:fill="FFFFFF"/>
+          <w:lang w:val="en-US"/>
+        </w:rPr>
+        <w:t>.</w:t>
+      </w:r>
+    </w:p>
+    <w:p>
+      <w:pPr>
+        <w:pStyle w:val="ListParagraph"/>
+        <w:numPr>
+          <w:ilvl w:val="0"/>
+          <w:numId w:val="8"/>
+        </w:numPr>
+        <w:rPr>
+          <w:rFonts w:ascii="Segoe UI" w:hAnsi="Segoe UI" w:cs="Segoe UI"/>
+          <w:color w:val="000000"/>
+          <w:shd w:val="clear" w:color="auto" w:fill="FFFFFF"/>
+          <w:lang w:val="en-US"/>
+        </w:rPr>
+      </w:pPr>
+      <w:r>
+        <w:rPr>
+          <w:rFonts w:ascii="Segoe UI" w:hAnsi="Segoe UI" w:cs="Segoe UI"/>
+          <w:color w:val="000000"/>
+          <w:shd w:val="clear" w:color="auto" w:fill="FFFFFF"/>
+          <w:lang w:val="en-US"/>
+        </w:rPr>
+        <w:t>We feel that there have been i</w:t>
+      </w:r>
+      <w:r>
+        <w:rPr>
+          <w:rFonts w:ascii="Segoe UI" w:hAnsi="Segoe UI" w:cs="Segoe UI"/>
+          <w:color w:val="000000"/>
+          <w:shd w:val="clear" w:color="auto" w:fill="FFFFFF"/>
+          <w:lang w:val="en-US"/>
+        </w:rPr>
+        <w:t>nsufficient experiments to show the claims of the strength of DDSP</w:t>
+      </w:r>
+      <w:r>
+        <w:rPr>
+          <w:rFonts w:ascii="Segoe UI" w:hAnsi="Segoe UI" w:cs="Segoe UI"/>
+          <w:color w:val="000000"/>
+          <w:shd w:val="clear" w:color="auto" w:fill="FFFFFF"/>
+          <w:lang w:val="en-US"/>
+        </w:rPr>
+        <w:t xml:space="preserve">. There are only three variants of DDSP elements that were used (additive synth, white noise filter and reverb), and for relatively simple task – synthesizing </w:t>
+      </w:r>
+      <w:r>
+        <w:rPr>
+          <w:rFonts w:ascii="Segoe UI" w:hAnsi="Segoe UI" w:cs="Segoe UI"/>
+          <w:color w:val="000000"/>
+          <w:shd w:val="clear" w:color="auto" w:fill="FFFFFF"/>
+          <w:lang w:val="en-US"/>
+        </w:rPr>
+        <w:t xml:space="preserve">a </w:t>
+      </w:r>
+      <w:r>
+        <w:rPr>
+          <w:rFonts w:ascii="Segoe UI" w:hAnsi="Segoe UI" w:cs="Segoe UI"/>
+          <w:color w:val="000000"/>
+          <w:shd w:val="clear" w:color="auto" w:fill="FFFFFF"/>
+          <w:lang w:val="en-US"/>
+        </w:rPr>
+        <w:t>monophoni</w:t>
+      </w:r>
+      <w:r>
+        <w:rPr>
+          <w:rFonts w:ascii="Segoe UI" w:hAnsi="Segoe UI" w:cs="Segoe UI"/>
+          <w:color w:val="000000"/>
+          <w:shd w:val="clear" w:color="auto" w:fill="FFFFFF"/>
+          <w:lang w:val="en-US"/>
+        </w:rPr>
+        <w:t>c, single instrument</w:t>
+      </w:r>
+      <w:r>
+        <w:rPr>
+          <w:rFonts w:ascii="Segoe UI" w:hAnsi="Segoe UI" w:cs="Segoe UI"/>
+          <w:color w:val="000000"/>
+          <w:shd w:val="clear" w:color="auto" w:fill="FFFFFF"/>
+          <w:lang w:val="en-US"/>
+        </w:rPr>
+        <w:t>.</w:t>
+      </w:r>
+      <w:r>
+        <w:rPr>
+          <w:rFonts w:ascii="Segoe UI" w:hAnsi="Segoe UI" w:cs="Segoe UI"/>
+          <w:color w:val="000000"/>
+          <w:shd w:val="clear" w:color="auto" w:fill="FFFFFF"/>
+          <w:lang w:val="en-US"/>
+        </w:rPr>
+        <w:t xml:space="preserve"> There </w:t>
+      </w:r>
+      <w:r>
+        <w:rPr>
+          <w:rFonts w:ascii="Segoe UI" w:hAnsi="Segoe UI" w:cs="Segoe UI"/>
+          <w:color w:val="000000"/>
+          <w:shd w:val="clear" w:color="auto" w:fill="FFFFFF"/>
+          <w:lang w:val="en-US"/>
+        </w:rPr>
+        <w:t xml:space="preserve">hasn’t </w:t>
+      </w:r>
+      <w:r>
+        <w:rPr>
+          <w:rFonts w:ascii="Segoe UI" w:hAnsi="Segoe UI" w:cs="Segoe UI"/>
+          <w:color w:val="000000"/>
+          <w:shd w:val="clear" w:color="auto" w:fill="FFFFFF"/>
+          <w:lang w:val="en-US"/>
+        </w:rPr>
+        <w:t xml:space="preserve">been extensive experiment </w:t>
+      </w:r>
+      <w:r>
+        <w:rPr>
+          <w:rFonts w:ascii="Segoe UI" w:hAnsi="Segoe UI" w:cs="Segoe UI"/>
+          <w:color w:val="000000"/>
+          <w:shd w:val="clear" w:color="auto" w:fill="FFFFFF"/>
+          <w:lang w:val="en-US"/>
+        </w:rPr>
+        <w:t>that requires</w:t>
+      </w:r>
+      <w:r>
+        <w:rPr>
+          <w:rFonts w:ascii="Segoe UI" w:hAnsi="Segoe UI" w:cs="Segoe UI"/>
+          <w:color w:val="000000"/>
+          <w:shd w:val="clear" w:color="auto" w:fill="FFFFFF"/>
+          <w:lang w:val="en-US"/>
+        </w:rPr>
+        <w:t xml:space="preserve"> large DDSP element count, on a </w:t>
+      </w:r>
+      <w:commentRangeStart w:id="2"/>
+      <w:r>
+        <w:rPr>
+          <w:rFonts w:ascii="Segoe UI" w:hAnsi="Segoe UI" w:cs="Segoe UI"/>
+          <w:color w:val="000000"/>
+          <w:shd w:val="clear" w:color="auto" w:fill="FFFFFF"/>
+          <w:lang w:val="en-US"/>
+        </w:rPr>
+        <w:t>global music datasets such as NSynth?..</w:t>
+      </w:r>
+      <w:commentRangeEnd w:id="2"/>
+      <w:r>
+        <w:rPr>
+          <w:rFonts w:ascii="Segoe UI" w:hAnsi="Segoe UI" w:cs="Segoe UI"/>
+          <w:color w:val="000000"/>
+          <w:shd w:val="clear" w:color="auto" w:fill="FFFFFF"/>
+          <w:lang w:val="en-US"/>
+        </w:rPr>
+        <w:br/>
+        <w:t>Just one comparison using NSyth dataset against</w:t>
+      </w:r>
+      <w:r>
+        <w:rPr>
+          <w:rStyle w:val="CommentReference"/>
+        </w:rPr>
+        <w:commentReference w:id="2"/>
+      </w:r>
+      <w:r>
+        <w:rPr>
+          <w:rFonts w:ascii="Segoe UI" w:hAnsi="Segoe UI" w:cs="Segoe UI"/>
+          <w:color w:val="000000"/>
+          <w:shd w:val="clear" w:color="auto" w:fill="FFFFFF"/>
+          <w:lang w:val="en-US"/>
+        </w:rPr>
+        <w:t xml:space="preserve"> WaveRNN.</w:t>
+      </w:r>
     </w:p>
     <w:p>
       <w:pPr>
@@ -1411,325 +1833,22 @@
           <w:lang w:val="en-US"/>
         </w:rPr>
       </w:pPr>
-      <w:commentRangeStart w:id="1"/>
-      <w:r>
-        <w:rPr>
-          <w:rFonts w:ascii="Segoe UI" w:hAnsi="Segoe UI" w:cs="Segoe UI"/>
-          <w:color w:val="000000"/>
-          <w:u w:val="single"/>
-          <w:shd w:val="clear" w:color="auto" w:fill="FFFFFF"/>
-          <w:lang w:val="en-US"/>
-        </w:rPr>
-        <w:t>TODO</w:t>
-      </w:r>
-      <w:commentRangeEnd w:id="1"/>
-      <w:r>
-        <w:rPr>
-          <w:rStyle w:val="CommentReference"/>
-        </w:rPr>
-        <w:commentReference w:id="1"/>
-      </w:r>
-    </w:p>
-    <w:p>
-      <w:pPr>
-        <w:pStyle w:val="Heading1"/>
-        <w:rPr>
-          <w:shd w:val="clear" w:color="auto" w:fill="FFFFFF"/>
-          <w:lang w:val="en-US"/>
-        </w:rPr>
-      </w:pPr>
-      <w:r>
-        <w:rPr>
-          <w:shd w:val="clear" w:color="auto" w:fill="FFFFFF"/>
-          <w:lang w:val="en-US"/>
-        </w:rPr>
-        <w:t>Methods</w:t>
-      </w:r>
-    </w:p>
-    <w:p>
-      <w:pPr>
-        <w:rPr>
-          <w:rFonts w:ascii="Segoe UI" w:hAnsi="Segoe UI" w:cs="Segoe UI"/>
-          <w:color w:val="000000"/>
-          <w:sz w:val="14"/>
-          <w:szCs w:val="14"/>
-          <w:shd w:val="clear" w:color="auto" w:fill="FFFFFF"/>
-        </w:rPr>
-      </w:pPr>
-      <w:r>
-        <w:rPr>
-          <w:rFonts w:ascii="Segoe UI" w:hAnsi="Segoe UI" w:cs="Segoe UI"/>
-          <w:color w:val="000000"/>
-          <w:sz w:val="14"/>
-          <w:szCs w:val="14"/>
-          <w:shd w:val="clear" w:color="auto" w:fill="FFFFFF"/>
-        </w:rPr>
-        <w:t>If implementing an existing paper, explain the original approach as well as your ideas for modifications, additions or improvements to the algorithm/task/domain etc., as relevant. Otherwise, provide a detailed explanation of your approach. In both cases, explain the empirical and/or theoretical motivation for what you are doing. Finally, describe the data you will be using for evaluation.</w:t>
-      </w:r>
-    </w:p>
-    <w:p>
-      <w:pPr>
-        <w:rPr>
-          <w:lang w:val="en-US"/>
-        </w:rPr>
-      </w:pPr>
-      <w:r>
-        <w:rPr>
-          <w:lang w:val="en-US"/>
-        </w:rPr>
-        <w:t>Firstly, we will cover the implementation of the elements described in the paper.</w:t>
-      </w:r>
-      <w:r>
-        <w:rPr>
-          <w:lang w:val="en-US"/>
-        </w:rPr>
-        <w:br/>
-        <w:t xml:space="preserve">This step was </w:t>
-      </w:r>
-      <w:proofErr w:type="spellStart"/>
-      <w:r>
-        <w:rPr>
-          <w:lang w:val="en-US"/>
-        </w:rPr>
-        <w:t>upmost</w:t>
-      </w:r>
-      <w:proofErr w:type="spellEnd"/>
-      <w:r>
-        <w:rPr>
-          <w:lang w:val="en-US"/>
-        </w:rPr>
-        <w:t xml:space="preserve"> important to us, as understanding the process </w:t>
-      </w:r>
-      <w:r>
-        <w:rPr>
-          <w:lang w:val="en-US"/>
-        </w:rPr>
-        <w:t xml:space="preserve">helped us </w:t>
-      </w:r>
-      <w:commentRangeStart w:id="2"/>
-      <w:r>
-        <w:rPr>
-          <w:lang w:val="en-US"/>
-        </w:rPr>
-        <w:t>discover</w:t>
-      </w:r>
-      <w:r>
-        <w:rPr>
-          <w:lang w:val="en-US"/>
-        </w:rPr>
-        <w:t xml:space="preserve"> </w:t>
-      </w:r>
-      <w:commentRangeEnd w:id="2"/>
-      <w:r>
-        <w:rPr>
-          <w:rStyle w:val="CommentReference"/>
-        </w:rPr>
-        <w:commentReference w:id="2"/>
-      </w:r>
-      <w:r>
-        <w:rPr>
-          <w:lang w:val="en-US"/>
-        </w:rPr>
-        <w:t xml:space="preserve">how the authors integrated these elements into </w:t>
-      </w:r>
-      <w:r>
-        <w:rPr>
-          <w:lang w:val="en-US"/>
-        </w:rPr>
-        <w:t xml:space="preserve">a neural network by making them </w:t>
-      </w:r>
-      <w:r>
-        <w:rPr>
-          <w:lang w:val="en-US"/>
-        </w:rPr>
-        <w:t>differentiable</w:t>
-      </w:r>
-      <w:commentRangeStart w:id="3"/>
-      <w:r>
-        <w:rPr>
-          <w:lang w:val="en-US"/>
-        </w:rPr>
-        <w:t>.</w:t>
-      </w:r>
-      <w:r>
-        <w:rPr>
-          <w:lang w:val="en-US"/>
-        </w:rPr>
-        <w:t xml:space="preserve"> </w:t>
-      </w:r>
-      <w:commentRangeEnd w:id="3"/>
-      <w:r>
-        <w:rPr>
-          <w:rStyle w:val="CommentReference"/>
-        </w:rPr>
-        <w:commentReference w:id="3"/>
-      </w:r>
-    </w:p>
-    <w:p>
-      <w:pPr>
-        <w:rPr>
-          <w:lang w:val="en-US"/>
-        </w:rPr>
-      </w:pPr>
-      <w:r>
-        <w:rPr>
-          <w:lang w:val="en-US"/>
-        </w:rPr>
-        <w:t xml:space="preserve">At the heart of the code’s design is a </w:t>
-      </w:r>
-      <w:r>
-        <w:rPr>
-          <w:i/>
-          <w:iCs/>
-          <w:lang w:val="en-US"/>
-        </w:rPr>
-        <w:t xml:space="preserve">processor </w:t>
-      </w:r>
-      <w:r>
-        <w:rPr>
-          <w:lang w:val="en-US"/>
-        </w:rPr>
-        <w:t xml:space="preserve">object, the main type </w:t>
-      </w:r>
-      <w:r>
-        <w:rPr>
-          <w:lang w:val="en-US"/>
-        </w:rPr>
-        <w:t xml:space="preserve">of object </w:t>
-      </w:r>
-      <w:r>
-        <w:rPr>
-          <w:lang w:val="en-US"/>
-        </w:rPr>
-        <w:t>in the library, and the base class for both the synthesizers and effects detailed below.</w:t>
-      </w:r>
-    </w:p>
-    <w:p>
-      <w:pPr>
-        <w:rPr>
-          <w:lang w:val="en-US"/>
-        </w:rPr>
-      </w:pPr>
-      <w:r>
-        <w:rPr>
-          <w:lang w:val="en-US"/>
-        </w:rPr>
-        <w:t xml:space="preserve">A processor receives </w:t>
-      </w:r>
-      <w:r>
-        <w:rPr>
-          <w:lang w:val="en-US"/>
-        </w:rPr>
-        <w:t xml:space="preserve">an input, which is generally an output of a neural network, and outputs some signal relevant to its function. Internally, such object converts the </w:t>
-      </w:r>
-      <w:r>
-        <w:rPr>
-          <w:lang w:val="en-US"/>
-        </w:rPr>
-        <w:t>input vector(s) to a valid-formatted vector</w:t>
-      </w:r>
-      <w:r>
-        <w:rPr>
-          <w:lang w:val="en-US"/>
-        </w:rPr>
-        <w:t>(s)</w:t>
-      </w:r>
-      <w:r>
-        <w:rPr>
-          <w:lang w:val="en-US"/>
-        </w:rPr>
-        <w:t xml:space="preserve"> for this </w:t>
-      </w:r>
-      <w:r>
-        <w:rPr>
-          <w:lang w:val="en-US"/>
-        </w:rPr>
-        <w:t xml:space="preserve">specific </w:t>
-      </w:r>
-      <w:r>
-        <w:rPr>
-          <w:lang w:val="en-US"/>
-        </w:rPr>
-        <w:t xml:space="preserve">processor, called </w:t>
-      </w:r>
-      <w:r>
-        <w:rPr>
-          <w:i/>
-          <w:iCs/>
-          <w:lang w:val="en-US"/>
-        </w:rPr>
-        <w:t>controls</w:t>
-      </w:r>
-      <w:r>
-        <w:rPr>
-          <w:lang w:val="en-US"/>
-        </w:rPr>
-        <w:t xml:space="preserve">, </w:t>
-      </w:r>
-      <w:r>
-        <w:rPr>
-          <w:lang w:val="en-US"/>
-        </w:rPr>
-        <w:t>and then process</w:t>
-      </w:r>
-      <w:r>
-        <w:rPr>
-          <w:lang w:val="en-US"/>
-        </w:rPr>
-        <w:t>es</w:t>
-      </w:r>
-      <w:r>
-        <w:rPr>
-          <w:lang w:val="en-US"/>
-        </w:rPr>
-        <w:t xml:space="preserve"> these controls to create a </w:t>
-      </w:r>
-      <w:r>
-        <w:rPr>
-          <w:i/>
-          <w:iCs/>
-          <w:lang w:val="en-US"/>
-        </w:rPr>
-        <w:t>signal</w:t>
-      </w:r>
-      <w:r>
-        <w:rPr>
-          <w:lang w:val="en-US"/>
-        </w:rPr>
-        <w:t>.</w:t>
-      </w:r>
-      <w:r>
-        <w:rPr>
-          <w:lang w:val="en-US"/>
-        </w:rPr>
-        <w:t xml:space="preserve"> This process is visualized in figure 1.</w:t>
-      </w:r>
-    </w:p>
-    <w:p>
-      <w:pPr>
-        <w:pStyle w:val="Heading2"/>
-        <w:rPr>
-          <w:lang w:val="en-US"/>
-        </w:rPr>
-      </w:pPr>
       <w:r>
         <w:rPr>
           <w:noProof/>
-          <w:sz w:val="22"/>
-          <w:szCs w:val="22"/>
           <w:lang w:val="en-US"/>
         </w:rPr>
         <w:lastRenderedPageBreak/>
         <mc:AlternateContent>
           <mc:Choice Requires="wpc">
             <w:drawing>
-              <wp:anchor distT="0" distB="0" distL="114300" distR="114300" simplePos="0" relativeHeight="251658240" behindDoc="0" locked="0" layoutInCell="1" allowOverlap="1" wp14:anchorId="06225AF5" wp14:editId="27EABCFF">
+              <wp:anchor distT="0" distB="0" distL="114300" distR="114300" simplePos="0" relativeHeight="251658240" behindDoc="0" locked="0" layoutInCell="1" allowOverlap="1" wp14:anchorId="06225AF5" wp14:editId="3AD96053">
                 <wp:simplePos x="0" y="0"/>
                 <wp:positionH relativeFrom="margin">
                   <wp:align>center</wp:align>
                 </wp:positionH>
                 <wp:positionV relativeFrom="page">
-                  <wp:posOffset>565101</wp:posOffset>
+                  <wp:posOffset>1617320</wp:posOffset>
                 </wp:positionV>
                 <wp:extent cx="4488180" cy="2346960"/>
                 <wp:effectExtent l="0" t="0" r="7620" b="0"/>
@@ -2483,7 +2602,7 @@
           </mc:Choice>
           <mc:Fallback>
             <w:pict>
-              <v:group w14:anchorId="06225AF5" id="Canvas 1" o:spid="_x0000_s1026" editas="canvas" style="position:absolute;margin-left:0;margin-top:44.5pt;width:353.4pt;height:184.8pt;z-index:251658240;mso-position-horizontal:center;mso-position-horizontal-relative:margin;mso-position-vertical-relative:page;mso-width-relative:margin;mso-height-relative:margin" coordsize="44881,23469" o:gfxdata="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">
+              <v:group w14:anchorId="06225AF5" id="Canvas 1" o:spid="_x0000_s1026" editas="canvas" style="position:absolute;margin-left:0;margin-top:127.35pt;width:353.4pt;height:184.8pt;z-index:251658240;mso-position-horizontal:center;mso-position-horizontal-relative:margin;mso-position-vertical-relative:page;mso-width-relative:margin;mso-height-relative:margin" coordsize="44881,23469" o:gfxdata="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">
                 <v:shapetype id="_x0000_t75" coordsize="21600,21600" o:spt="75" o:preferrelative="t" path="m@4@5l@4@11@9@11@9@5xe" filled="f" stroked="f">
                   <v:stroke joinstyle="miter"/>
                   <v:formulas>
@@ -2740,6 +2859,313 @@
           </mc:Fallback>
         </mc:AlternateContent>
       </w:r>
+      <w:commentRangeStart w:id="3"/>
+      <w:r>
+        <w:rPr>
+          <w:rFonts w:ascii="Segoe UI" w:hAnsi="Segoe UI" w:cs="Segoe UI"/>
+          <w:color w:val="000000"/>
+          <w:u w:val="single"/>
+          <w:shd w:val="clear" w:color="auto" w:fill="FFFFFF"/>
+          <w:lang w:val="en-US"/>
+        </w:rPr>
+        <w:t>TODO</w:t>
+      </w:r>
+      <w:commentRangeEnd w:id="3"/>
+      <w:r>
+        <w:rPr>
+          <w:rStyle w:val="CommentReference"/>
+        </w:rPr>
+        <w:commentReference w:id="3"/>
+      </w:r>
+    </w:p>
+    <w:p>
+      <w:pPr>
+        <w:pStyle w:val="Heading1"/>
+        <w:rPr>
+          <w:shd w:val="clear" w:color="auto" w:fill="FFFFFF"/>
+          <w:lang w:val="en-US"/>
+        </w:rPr>
+      </w:pPr>
+      <w:r>
+        <w:rPr>
+          <w:shd w:val="clear" w:color="auto" w:fill="FFFFFF"/>
+          <w:lang w:val="en-US"/>
+        </w:rPr>
+        <w:t>Methods</w:t>
+      </w:r>
+    </w:p>
+    <w:p>
+      <w:pPr>
+        <w:rPr>
+          <w:rFonts w:ascii="Segoe UI" w:hAnsi="Segoe UI" w:cs="Segoe UI"/>
+          <w:color w:val="000000"/>
+          <w:sz w:val="14"/>
+          <w:szCs w:val="14"/>
+          <w:shd w:val="clear" w:color="auto" w:fill="FFFFFF"/>
+        </w:rPr>
+      </w:pPr>
+      <w:r>
+        <w:rPr>
+          <w:rFonts w:ascii="Segoe UI" w:hAnsi="Segoe UI" w:cs="Segoe UI"/>
+          <w:color w:val="000000"/>
+          <w:sz w:val="14"/>
+          <w:szCs w:val="14"/>
+          <w:shd w:val="clear" w:color="auto" w:fill="FFFFFF"/>
+        </w:rPr>
+        <w:t>If implementing an existing paper, explain the original approach as well as your ideas for modifications, additions or improvements to the algorithm/task/domain etc., as relevant. Otherwise, provide a detailed explanation of your approach. In both cases, explain the empirical and/or theoretical motivation for what you are doing. Finally, describe the data you will be using for evaluation.</w:t>
+      </w:r>
+    </w:p>
+    <w:p>
+      <w:pPr>
+        <w:rPr>
+          <w:lang w:val="en-US"/>
+        </w:rPr>
+      </w:pPr>
+      <w:r>
+        <w:rPr>
+          <w:lang w:val="en-US"/>
+        </w:rPr>
+        <w:t xml:space="preserve">Firstly, we will cover the </w:t>
+      </w:r>
+      <w:commentRangeStart w:id="4"/>
+      <w:r>
+        <w:rPr>
+          <w:lang w:val="en-US"/>
+        </w:rPr>
+        <w:t xml:space="preserve">implementation </w:t>
+      </w:r>
+      <w:commentRangeEnd w:id="4"/>
+      <w:r>
+        <w:rPr>
+          <w:rStyle w:val="CommentReference"/>
+        </w:rPr>
+        <w:commentReference w:id="4"/>
+      </w:r>
+      <w:r>
+        <w:rPr>
+          <w:lang w:val="en-US"/>
+        </w:rPr>
+        <w:t>of the elements described in the paper.</w:t>
+      </w:r>
+      <w:r>
+        <w:rPr>
+          <w:lang w:val="en-US"/>
+        </w:rPr>
+        <w:br/>
+        <w:t xml:space="preserve">This step was upmost important to us, as understanding the process </w:t>
+      </w:r>
+      <w:r>
+        <w:rPr>
+          <w:lang w:val="en-US"/>
+        </w:rPr>
+        <w:t xml:space="preserve">helped us </w:t>
+      </w:r>
+      <w:commentRangeStart w:id="5"/>
+      <w:r>
+        <w:rPr>
+          <w:lang w:val="en-US"/>
+        </w:rPr>
+        <w:t>discover</w:t>
+      </w:r>
+      <w:r>
+        <w:rPr>
+          <w:lang w:val="en-US"/>
+        </w:rPr>
+        <w:t xml:space="preserve"> </w:t>
+      </w:r>
+      <w:commentRangeEnd w:id="5"/>
+      <w:r>
+        <w:rPr>
+          <w:rStyle w:val="CommentReference"/>
+        </w:rPr>
+        <w:commentReference w:id="5"/>
+      </w:r>
+      <w:r>
+        <w:rPr>
+          <w:lang w:val="en-US"/>
+        </w:rPr>
+        <w:t xml:space="preserve">how the authors integrated these elements into </w:t>
+      </w:r>
+      <w:r>
+        <w:rPr>
+          <w:lang w:val="en-US"/>
+        </w:rPr>
+        <w:t xml:space="preserve">a neural network by making them </w:t>
+      </w:r>
+      <w:r>
+        <w:rPr>
+          <w:lang w:val="en-US"/>
+        </w:rPr>
+        <w:t>differentiable</w:t>
+      </w:r>
+      <w:commentRangeStart w:id="6"/>
+      <w:r>
+        <w:rPr>
+          <w:lang w:val="en-US"/>
+        </w:rPr>
+        <w:t>.</w:t>
+      </w:r>
+      <w:r>
+        <w:rPr>
+          <w:lang w:val="en-US"/>
+        </w:rPr>
+        <w:t xml:space="preserve"> </w:t>
+      </w:r>
+      <w:commentRangeEnd w:id="6"/>
+      <w:r>
+        <w:rPr>
+          <w:rStyle w:val="CommentReference"/>
+        </w:rPr>
+        <w:commentReference w:id="6"/>
+      </w:r>
+    </w:p>
+    <w:p>
+      <w:pPr>
+        <w:rPr>
+          <w:lang w:val="en-US"/>
+        </w:rPr>
+      </w:pPr>
+      <w:r>
+        <w:rPr>
+          <w:lang w:val="en-US"/>
+        </w:rPr>
+        <w:t xml:space="preserve">At the heart of the code’s design is a </w:t>
+      </w:r>
+      <w:r>
+        <w:rPr>
+          <w:i/>
+          <w:iCs/>
+          <w:lang w:val="en-US"/>
+        </w:rPr>
+        <w:t xml:space="preserve">processor </w:t>
+      </w:r>
+      <w:r>
+        <w:rPr>
+          <w:lang w:val="en-US"/>
+        </w:rPr>
+        <w:t xml:space="preserve">object, the main type </w:t>
+      </w:r>
+      <w:r>
+        <w:rPr>
+          <w:lang w:val="en-US"/>
+        </w:rPr>
+        <w:t xml:space="preserve">of object </w:t>
+      </w:r>
+      <w:r>
+        <w:rPr>
+          <w:lang w:val="en-US"/>
+        </w:rPr>
+        <w:t>in the library, and the base class for both the synthesizers and effects detailed below.</w:t>
+      </w:r>
+    </w:p>
+    <w:p>
+      <w:pPr>
+        <w:rPr>
+          <w:lang w:val="en-US"/>
+        </w:rPr>
+      </w:pPr>
+      <w:r>
+        <w:rPr>
+          <w:lang w:val="en-US"/>
+        </w:rPr>
+        <w:t xml:space="preserve">A processor receives </w:t>
+      </w:r>
+      <w:r>
+        <w:rPr>
+          <w:lang w:val="en-US"/>
+        </w:rPr>
+        <w:t xml:space="preserve">an input, which is generally an output of a neural network, and outputs some signal relevant to its function. Internally, such object converts the </w:t>
+      </w:r>
+      <w:r>
+        <w:rPr>
+          <w:lang w:val="en-US"/>
+        </w:rPr>
+        <w:t>input vector(s) to a valid-formatted vector</w:t>
+      </w:r>
+      <w:r>
+        <w:rPr>
+          <w:lang w:val="en-US"/>
+        </w:rPr>
+        <w:t>(s)</w:t>
+      </w:r>
+      <w:r>
+        <w:rPr>
+          <w:lang w:val="en-US"/>
+        </w:rPr>
+        <w:t xml:space="preserve"> for this </w:t>
+      </w:r>
+      <w:r>
+        <w:rPr>
+          <w:lang w:val="en-US"/>
+        </w:rPr>
+        <w:t xml:space="preserve">specific </w:t>
+      </w:r>
+      <w:r>
+        <w:rPr>
+          <w:lang w:val="en-US"/>
+        </w:rPr>
+        <w:t xml:space="preserve">processor, called </w:t>
+      </w:r>
+      <w:r>
+        <w:rPr>
+          <w:i/>
+          <w:iCs/>
+          <w:lang w:val="en-US"/>
+        </w:rPr>
+        <w:t>controls</w:t>
+      </w:r>
+      <w:r>
+        <w:rPr>
+          <w:lang w:val="en-US"/>
+        </w:rPr>
+        <w:t xml:space="preserve">, </w:t>
+      </w:r>
+      <w:r>
+        <w:rPr>
+          <w:lang w:val="en-US"/>
+        </w:rPr>
+        <w:t>and then process</w:t>
+      </w:r>
+      <w:r>
+        <w:rPr>
+          <w:lang w:val="en-US"/>
+        </w:rPr>
+        <w:t>es</w:t>
+      </w:r>
+      <w:r>
+        <w:rPr>
+          <w:lang w:val="en-US"/>
+        </w:rPr>
+        <w:t xml:space="preserve"> these controls to create a </w:t>
+      </w:r>
+      <w:r>
+        <w:rPr>
+          <w:i/>
+          <w:iCs/>
+          <w:lang w:val="en-US"/>
+        </w:rPr>
+        <w:t>signal</w:t>
+      </w:r>
+      <w:r>
+        <w:rPr>
+          <w:lang w:val="en-US"/>
+        </w:rPr>
+        <w:t>.</w:t>
+      </w:r>
+      <w:r>
+        <w:rPr>
+          <w:lang w:val="en-US"/>
+        </w:rPr>
+        <w:t xml:space="preserve"> This process is visualized in figure 1.</w:t>
+      </w:r>
+    </w:p>
+    <w:p>
+      <w:pPr>
+        <w:pStyle w:val="Heading2"/>
+        <w:rPr>
+          <w:lang w:val="en-US"/>
+        </w:rPr>
+      </w:pPr>
       <w:r>
         <w:rPr>
           <w:lang w:val="en-US"/>
@@ -2994,7 +3420,7 @@
           <w:rStyle w:val="FootnoteReference"/>
           <w:lang w:val="en-US"/>
         </w:rPr>
-        <w:footnoteReference w:id="9"/>
+        <w:footnoteReference w:id="10"/>
       </w:r>
       <w:r>
         <w:rPr>
@@ -3088,6 +3514,7 @@
         <w:rPr>
           <w:lang w:val="en-US"/>
         </w:rPr>
+        <w:lastRenderedPageBreak/>
         <w:t>Amplitudes, a 3</w:t>
       </w:r>
       <w:r>
@@ -3149,27 +3576,7 @@
                 <w:rFonts w:ascii="Cambria Math" w:hAnsi="Cambria Math"/>
                 <w:lang w:val="en-US"/>
               </w:rPr>
-              <m:t>B,</m:t>
-            </m:r>
-            <m:r>
-              <m:rPr>
-                <m:sty m:val="bi"/>
-              </m:rPr>
-              <w:rPr>
-                <w:rFonts w:ascii="Cambria Math" w:hAnsi="Cambria Math"/>
-                <w:lang w:val="en-US"/>
-              </w:rPr>
-              <m:t>F</m:t>
-            </m:r>
-            <m:r>
-              <m:rPr>
-                <m:sty m:val="bi"/>
-              </m:rPr>
-              <w:rPr>
-                <w:rFonts w:ascii="Cambria Math" w:hAnsi="Cambria Math"/>
-                <w:lang w:val="en-US"/>
-              </w:rPr>
-              <m:t>,1</m:t>
+              <m:t>B,F,1</m:t>
             </m:r>
           </m:e>
         </m:d>
@@ -3225,13 +3632,7 @@
         <w:rPr>
           <w:lang w:val="en-US"/>
         </w:rPr>
-        <w:t xml:space="preserve">Harmonic distribution, </w:t>
-      </w:r>
-      <w:r>
-        <w:rPr>
-          <w:lang w:val="en-US"/>
-        </w:rPr>
-        <w:t>a 3</w:t>
+        <w:t>Harmonic distribution, a 3</w:t>
       </w:r>
       <w:r>
         <w:rPr>
@@ -3291,27 +3692,7 @@
                 <w:rFonts w:ascii="Cambria Math" w:hAnsi="Cambria Math"/>
                 <w:lang w:val="en-US"/>
               </w:rPr>
-              <m:t>B,</m:t>
-            </m:r>
-            <m:r>
-              <m:rPr>
-                <m:sty m:val="bi"/>
-              </m:rPr>
-              <w:rPr>
-                <w:rFonts w:ascii="Cambria Math" w:hAnsi="Cambria Math"/>
-                <w:lang w:val="en-US"/>
-              </w:rPr>
-              <m:t>F</m:t>
-            </m:r>
-            <m:r>
-              <m:rPr>
-                <m:sty m:val="bi"/>
-              </m:rPr>
-              <w:rPr>
-                <w:rFonts w:ascii="Cambria Math" w:hAnsi="Cambria Math"/>
-                <w:lang w:val="en-US"/>
-              </w:rPr>
-              <m:t>,</m:t>
+              <m:t>B,F,</m:t>
             </m:r>
             <m:sSub>
               <m:sSubPr>
@@ -3453,14 +3834,7 @@
           <w:rFonts w:eastAsiaTheme="minorEastAsia"/>
           <w:lang w:val="en-US"/>
         </w:rPr>
-        <w:t xml:space="preserve"> </w:t>
-      </w:r>
-      <w:r>
-        <w:rPr>
-          <w:rFonts w:eastAsiaTheme="minorEastAsia"/>
-          <w:lang w:val="en-US"/>
-        </w:rPr>
-        <w:t xml:space="preserve">for each time </w:t>
+        <w:t xml:space="preserve"> for each time </w:t>
       </w:r>
       <w:r>
         <w:rPr>
@@ -3492,13 +3866,7 @@
         <w:rPr>
           <w:lang w:val="en-US"/>
         </w:rPr>
-        <w:t xml:space="preserve">Fundamental Frequencies, </w:t>
-      </w:r>
-      <w:r>
-        <w:rPr>
-          <w:lang w:val="en-US"/>
-        </w:rPr>
-        <w:t>a 3</w:t>
+        <w:t>Fundamental Frequencies, a 3</w:t>
       </w:r>
       <w:r>
         <w:rPr>
@@ -3586,27 +3954,7 @@
                 <w:rFonts w:ascii="Cambria Math" w:hAnsi="Cambria Math"/>
                 <w:lang w:val="en-US"/>
               </w:rPr>
-              <m:t>B,</m:t>
-            </m:r>
-            <m:r>
-              <m:rPr>
-                <m:sty m:val="bi"/>
-              </m:rPr>
-              <w:rPr>
-                <w:rFonts w:ascii="Cambria Math" w:hAnsi="Cambria Math"/>
-                <w:lang w:val="en-US"/>
-              </w:rPr>
-              <m:t>F</m:t>
-            </m:r>
-            <m:r>
-              <m:rPr>
-                <m:sty m:val="bi"/>
-              </m:rPr>
-              <w:rPr>
-                <w:rFonts w:ascii="Cambria Math" w:hAnsi="Cambria Math"/>
-                <w:lang w:val="en-US"/>
-              </w:rPr>
-              <m:t>,1</m:t>
+              <m:t>B,F,1</m:t>
             </m:r>
           </m:e>
         </m:d>
@@ -4004,7 +4352,6 @@
         <w:rPr>
           <w:lang w:val="en-US"/>
         </w:rPr>
-        <w:lastRenderedPageBreak/>
         <w:t xml:space="preserve">Zeroes the probability of every harmonic frequency </w:t>
       </w:r>
       <w:r>
@@ -4312,27 +4659,7 @@
                 <w:rFonts w:ascii="Cambria Math" w:eastAsiaTheme="minorEastAsia" w:hAnsi="Cambria Math"/>
                 <w:lang w:val="en-US"/>
               </w:rPr>
-              <m:t>B,</m:t>
-            </m:r>
-            <m:r>
-              <m:rPr>
-                <m:sty m:val="bi"/>
-              </m:rPr>
-              <w:rPr>
-                <w:rFonts w:ascii="Cambria Math" w:eastAsiaTheme="minorEastAsia" w:hAnsi="Cambria Math"/>
-                <w:lang w:val="en-US"/>
-              </w:rPr>
-              <m:t>F</m:t>
-            </m:r>
-            <m:r>
-              <m:rPr>
-                <m:sty m:val="bi"/>
-              </m:rPr>
-              <w:rPr>
-                <w:rFonts w:ascii="Cambria Math" w:eastAsiaTheme="minorEastAsia" w:hAnsi="Cambria Math"/>
-                <w:lang w:val="en-US"/>
-              </w:rPr>
-              <m:t>,</m:t>
+              <m:t>B,F,</m:t>
             </m:r>
             <m:sSub>
               <m:sSubPr>
@@ -4552,7 +4879,7 @@
           <w:rFonts w:eastAsiaTheme="minorEastAsia"/>
           <w:lang w:val="en-US"/>
         </w:rPr>
-        <w:footnoteReference w:id="10"/>
+        <w:footnoteReference w:id="11"/>
       </w:r>
       <w:r>
         <w:rPr>
@@ -4567,7 +4894,7 @@
           <w:rFonts w:eastAsiaTheme="minorEastAsia"/>
           <w:lang w:val="en-US"/>
         </w:rPr>
-        <w:footnoteReference w:id="11"/>
+        <w:footnoteReference w:id="12"/>
       </w:r>
       <w:r>
         <w:rPr>
@@ -4694,17 +5021,7 @@
             <w:rFonts w:ascii="Cambria Math" w:eastAsiaTheme="minorEastAsia" w:hAnsi="Cambria Math"/>
             <w:lang w:val="en-US"/>
           </w:rPr>
-          <m:t>(</m:t>
-        </m:r>
-        <m:r>
-          <m:rPr>
-            <m:sty m:val="bi"/>
-          </m:rPr>
-          <w:rPr>
-            <w:rFonts w:ascii="Cambria Math" w:eastAsiaTheme="minorEastAsia" w:hAnsi="Cambria Math"/>
-            <w:lang w:val="en-US"/>
-          </w:rPr>
-          <m:t>B,T,</m:t>
+          <m:t>(B,T,</m:t>
         </m:r>
         <m:sSub>
           <m:sSubPr>
@@ -4992,6 +5309,9 @@
             </m:e>
           </m:nary>
           <m:r>
+            <m:rPr>
+              <m:sty m:val="p"/>
+            </m:rPr>
             <w:rPr>
               <w:rFonts w:eastAsiaTheme="minorEastAsia"/>
               <w:lang w:val="en-US"/>
@@ -5185,6 +5505,9 @@
             <m:t>⋅φ</m:t>
           </m:r>
           <m:r>
+            <m:rPr>
+              <m:sty m:val="p"/>
+            </m:rPr>
             <w:rPr>
               <w:rFonts w:eastAsiaTheme="minorEastAsia"/>
               <w:lang w:val="en-US"/>
@@ -5247,6 +5570,7 @@
         <w:rPr>
           <w:lang w:val="en-US"/>
         </w:rPr>
+        <w:lastRenderedPageBreak/>
         <w:t>Effects</w:t>
       </w:r>
     </w:p>
@@ -5260,19 +5584,7 @@
         <w:rPr>
           <w:lang w:val="en-US"/>
         </w:rPr>
-        <w:t xml:space="preserve">In this subsection, we cover the implementation of the </w:t>
-      </w:r>
-      <w:r>
-        <w:rPr>
-          <w:lang w:val="en-US"/>
-        </w:rPr>
-        <w:t xml:space="preserve">effects </w:t>
-      </w:r>
-      <w:r>
-        <w:rPr>
-          <w:lang w:val="en-US"/>
-        </w:rPr>
-        <w:t>in the DDSP library.</w:t>
+        <w:t>In this subsection, we cover the implementation of the effects in the DDSP library.</w:t>
       </w:r>
     </w:p>
     <w:p>
@@ -5313,19 +5625,7 @@
         <w:rPr>
           <w:lang w:val="en-US"/>
         </w:rPr>
-        <w:t xml:space="preserve">A </w:t>
-      </w:r>
-      <w:r>
-        <w:rPr>
-          <w:lang w:val="en-US"/>
-        </w:rPr>
-        <w:t xml:space="preserve">reverb effect </w:t>
-      </w:r>
-      <w:r>
-        <w:rPr>
-          <w:lang w:val="en-US"/>
-        </w:rPr>
-        <w:t>processor has 4 available hyperparameters:</w:t>
+        <w:t>A reverb effect processor has 4 available hyperparameters:</w:t>
       </w:r>
     </w:p>
     <w:p>
@@ -5525,22 +5825,21 @@
         <w:rPr>
           <w:lang w:val="en-US"/>
         </w:rPr>
-        <w:lastRenderedPageBreak/>
         <w:t xml:space="preserve">It then proceeds to mask the first impulse response to mask the dry signal, and then convolve the signal with new impulse response using </w:t>
       </w:r>
-      <w:commentRangeStart w:id="4"/>
+      <w:commentRangeStart w:id="7"/>
       <w:r>
         <w:rPr>
           <w:lang w:val="en-US"/>
         </w:rPr>
         <w:t>FFT</w:t>
       </w:r>
-      <w:commentRangeEnd w:id="4"/>
+      <w:commentRangeEnd w:id="7"/>
       <w:r>
         <w:rPr>
           <w:rStyle w:val="CommentReference"/>
         </w:rPr>
-        <w:commentReference w:id="4"/>
+        <w:commentReference w:id="7"/>
       </w:r>
       <w:r>
         <w:rPr>
@@ -5566,21 +5865,7 @@
         <w:rPr>
           <w:lang w:val="en-US"/>
         </w:rPr>
-        <w:t>In conclusion, every</w:t>
-      </w:r>
-      <w:r>
-        <w:rPr>
-          <w:lang w:val="en-US"/>
-        </w:rPr>
-        <w:t xml:space="preserve"> operation done on the input tensors </w:t>
-      </w:r>
-      <w:bookmarkStart w:id="5" w:name="_GoBack"/>
-      <w:bookmarkEnd w:id="5"/>
-      <w:r>
-        <w:rPr>
-          <w:lang w:val="en-US"/>
-        </w:rPr>
-        <w:t>detailed on controls and signal generation process</w:t>
+        <w:t>In conclusion, every operation done on the input tensors detailed on controls and signal generation process</w:t>
       </w:r>
       <w:r>
         <w:rPr>
@@ -5604,21 +5889,7 @@
         <w:rPr>
           <w:lang w:val="en-US"/>
         </w:rPr>
-        <w:t xml:space="preserve">whole processor is differentiable, and can be simply added as a layer in a neural network, letting the auto-differentiation method of TensorFlow – the tape </w:t>
-      </w:r>
-      <w:proofErr w:type="gramStart"/>
-      <w:r>
-        <w:rPr>
-          <w:lang w:val="en-US"/>
-        </w:rPr>
-        <w:t>do</w:t>
-      </w:r>
-      <w:proofErr w:type="gramEnd"/>
-      <w:r>
-        <w:rPr>
-          <w:lang w:val="en-US"/>
-        </w:rPr>
-        <w:t xml:space="preserve"> all the work by going backwards </w:t>
+        <w:t xml:space="preserve">whole processor is differentiable, and can be simply added as a layer in a neural network, letting the auto-differentiation method of TensorFlow – the tape do all the work by going backwards </w:t>
       </w:r>
       <w:r>
         <w:rPr>
@@ -5640,15 +5911,15 @@
           <w:lang w:val="en-US"/>
         </w:rPr>
       </w:pPr>
-      <w:commentRangeStart w:id="6"/>
-      <w:commentRangeEnd w:id="6"/>
+      <w:commentRangeStart w:id="8"/>
+      <w:commentRangeEnd w:id="8"/>
       <w:r>
         <w:rPr>
           <w:rStyle w:val="CommentReference"/>
           <w:i/>
           <w:iCs/>
         </w:rPr>
-        <w:commentReference w:id="6"/>
+        <w:commentReference w:id="8"/>
       </w:r>
       <w:r>
         <w:rPr>
@@ -5665,7 +5936,7 @@
           <w:lang w:val="en-US"/>
         </w:rPr>
       </w:pPr>
-      <w:commentRangeStart w:id="7"/>
+      <w:commentRangeStart w:id="9"/>
       <w:r>
         <w:rPr>
           <w:u w:val="single"/>
@@ -5673,12 +5944,12 @@
         </w:rPr>
         <w:t>TODO</w:t>
       </w:r>
-      <w:commentRangeEnd w:id="7"/>
+      <w:commentRangeEnd w:id="9"/>
       <w:r>
         <w:rPr>
           <w:rStyle w:val="CommentReference"/>
         </w:rPr>
-        <w:commentReference w:id="7"/>
+        <w:commentReference w:id="9"/>
       </w:r>
     </w:p>
     <w:p>
@@ -5688,7 +5959,7 @@
           <w:lang w:val="en-US"/>
         </w:rPr>
       </w:pPr>
-      <w:commentRangeStart w:id="8"/>
+      <w:commentRangeStart w:id="10"/>
       <w:r>
         <w:rPr>
           <w:u w:val="single"/>
@@ -5696,12 +5967,138 @@
         </w:rPr>
         <w:t>TODO</w:t>
       </w:r>
-      <w:commentRangeEnd w:id="8"/>
+      <w:commentRangeEnd w:id="10"/>
       <w:r>
         <w:rPr>
           <w:rStyle w:val="CommentReference"/>
         </w:rPr>
-        <w:commentReference w:id="8"/>
+        <w:commentReference w:id="10"/>
+      </w:r>
+    </w:p>
+    <w:p>
+      <w:pPr>
+        <w:pStyle w:val="Heading1"/>
+        <w:rPr>
+          <w:shd w:val="clear" w:color="auto" w:fill="FFFFFF"/>
+          <w:lang w:val="en-US"/>
+        </w:rPr>
+      </w:pPr>
+      <w:r>
+        <w:rPr>
+          <w:shd w:val="clear" w:color="auto" w:fill="FFFFFF"/>
+          <w:lang w:val="en-US"/>
+        </w:rPr>
+        <w:t>Implementation and experiments</w:t>
+      </w:r>
+    </w:p>
+    <w:p>
+      <w:pPr>
+        <w:rPr>
+          <w:rFonts w:ascii="Segoe UI" w:hAnsi="Segoe UI" w:cs="Segoe UI"/>
+          <w:color w:val="000000"/>
+          <w:sz w:val="14"/>
+          <w:szCs w:val="14"/>
+          <w:shd w:val="clear" w:color="auto" w:fill="FFFFFF"/>
+          <w:lang w:val="en-IL"/>
+        </w:rPr>
+      </w:pPr>
+      <w:r>
+        <w:rPr>
+          <w:rFonts w:ascii="Segoe UI" w:hAnsi="Segoe UI" w:cs="Segoe UI"/>
+          <w:color w:val="000000"/>
+          <w:sz w:val="14"/>
+          <w:szCs w:val="14"/>
+          <w:shd w:val="clear" w:color="auto" w:fill="FFFFFF"/>
+          <w:lang w:val="en-IL"/>
+        </w:rPr>
+        <w:t>Describe the experiments performed and their configurations, what was compared to what and the evaluation metrics used and why. Explain all implementation details such as model architectures used, data preprocessing/augmentation approaches, loss formulations, training methods and hyperparameter values.</w:t>
+      </w:r>
+    </w:p>
+    <w:p>
+      <w:pPr>
+        <w:rPr>
+          <w:rFonts w:ascii="Segoe UI" w:hAnsi="Segoe UI" w:cs="Segoe UI"/>
+          <w:color w:val="000000"/>
+          <w:sz w:val="14"/>
+          <w:szCs w:val="14"/>
+          <w:shd w:val="clear" w:color="auto" w:fill="FFFFFF"/>
+          <w:lang w:val="en-IL"/>
+        </w:rPr>
+      </w:pPr>
+      <w:r>
+        <w:rPr>
+          <w:rFonts w:ascii="Segoe UI" w:hAnsi="Segoe UI" w:cs="Segoe UI"/>
+          <w:color w:val="000000"/>
+          <w:sz w:val="14"/>
+          <w:szCs w:val="14"/>
+          <w:shd w:val="clear" w:color="auto" w:fill="FFFFFF"/>
+          <w:lang w:val="en-IL"/>
+        </w:rPr>
+        <w:t>Note: You can use existing code, e.g. in your implementation but specify what you used and which parts you implemented yourself.</w:t>
+      </w:r>
+    </w:p>
+    <w:p>
+      <w:pPr>
+        <w:rPr>
+          <w:lang w:val="en-US"/>
+        </w:rPr>
+      </w:pPr>
+      <w:r>
+        <w:rPr>
+          <w:lang w:val="en-US"/>
+        </w:rPr>
+        <w:t>Firstly</w:t>
+      </w:r>
+    </w:p>
+    <w:p>
+      <w:pPr>
+        <w:pStyle w:val="Heading1"/>
+        <w:rPr>
+          <w:shd w:val="clear" w:color="auto" w:fill="FFFFFF"/>
+          <w:lang w:val="en-US"/>
+        </w:rPr>
+      </w:pPr>
+      <w:r>
+        <w:rPr>
+          <w:shd w:val="clear" w:color="auto" w:fill="FFFFFF"/>
+          <w:lang w:val="en-US"/>
+        </w:rPr>
+        <w:t>Results</w:t>
+      </w:r>
+    </w:p>
+    <w:p>
+      <w:pPr>
+        <w:rPr>
+          <w:rFonts w:ascii="Segoe UI" w:hAnsi="Segoe UI" w:cs="Segoe UI"/>
+          <w:color w:val="000000"/>
+          <w:sz w:val="14"/>
+          <w:szCs w:val="14"/>
+          <w:shd w:val="clear" w:color="auto" w:fill="FFFFFF"/>
+          <w:lang w:val="en-IL"/>
+        </w:rPr>
+      </w:pPr>
+      <w:r>
+        <w:rPr>
+          <w:rFonts w:ascii="Segoe UI" w:hAnsi="Segoe UI" w:cs="Segoe UI"/>
+          <w:color w:val="000000"/>
+          <w:sz w:val="14"/>
+          <w:szCs w:val="14"/>
+          <w:shd w:val="clear" w:color="auto" w:fill="FFFFFF"/>
+        </w:rPr>
+        <w:t>Present all results in an orderly table and include graphs or figures as you see fit. Discuss, analyze and explain your results. Compare to previous works and other approaches for your task.</w:t>
+      </w:r>
+    </w:p>
+    <w:p>
+      <w:pPr>
+        <w:rPr>
+          <w:lang w:val="en-US"/>
+        </w:rPr>
+      </w:pPr>
+      <w:r>
+        <w:rPr>
+          <w:lang w:val="en-US"/>
+        </w:rPr>
+        <w:t>Firstly</w:t>
       </w:r>
     </w:p>
     <w:sectPr>
@@ -5715,7 +6112,7 @@
 </file>
 
 <file path=word/comments.xml><?xml version="1.0" encoding="utf-8"?>
-<w:comments xmlns:wpc="http://schemas.microsoft.com/office/word/2010/wordprocessingCanvas" xmlns:cx="http://schemas.microsoft.com/office/drawing/2014/chartex" xmlns:cx1="http://schemas.microsoft.com/office/drawing/2015/9/8/chartex" xmlns:cx2="http://schemas.microsoft.com/office/drawing/2015/10/21/chartex" xmlns:cx3="http://schemas.microsoft.com/office/drawing/2016/5/9/chartex" xmlns:cx4="http://schemas.microsoft.com/office/drawing/2016/5/10/chartex" xmlns:cx5="http://schemas.microsoft.com/office/drawing/2016/5/11/chartex" xmlns:cx6="http://schemas.microsoft.com/office/drawing/2016/5/12/chartex" xmlns:cx7="http://schemas.microsoft.com/office/drawing/2016/5/13/chartex" xmlns:cx8="http://schemas.microsoft.com/office/drawing/2016/5/14/chartex" xmlns:mc="http://schemas.openxmlformats.org/markup-compatibility/2006" xmlns:aink="http://schemas.microsoft.com/office/drawing/2016/ink" xmlns:am3d="http://schemas.microsoft.com/office/drawing/2017/model3d" xmlns:o="urn:schemas-microsoft-com:office:office" xmlns:r="http://schemas.openxmlformats.org/officeDocument/2006/relationships" xmlns:m="http://schemas.openxmlformats.org/officeDocument/2006/math" xmlns:v="urn:schemas-microsoft-com:vml" xmlns:wp14="http://schemas.microsoft.com/office/word/2010/wordprocessingDrawing" xmlns:wp="http://schemas.openxmlformats.org/drawingml/2006/wordprocessingDrawing" xmlns:w10="urn:schemas-microsoft-com:office:word" xmlns:w="http://schemas.openxmlformats.org/wordprocessingml/2006/main" xmlns:w14="http://schemas.microsoft.com/office/word/2010/wordml" xmlns:w15="http://schemas.microsoft.com/office/word/2012/wordml" xmlns:w16cid="http://schemas.microsoft.com/office/word/2016/wordml/cid" xmlns:w16se="http://schemas.microsoft.com/office/word/2015/wordml/symex" xmlns:wpg="http://schemas.microsoft.com/office/word/2010/wordprocessingGroup" xmlns:wpi="http://schemas.microsoft.com/office/word/2010/wordprocessingInk" xmlns:wne="http://schemas.microsoft.com/office/word/2006/wordml" xmlns:wps="http://schemas.microsoft.com/office/word/2010/wordprocessingShape" mc:Ignorable="w14 w15 w16se w16cid wp14">
+<w:comments xmlns:wpc="http://schemas.microsoft.com/office/word/2010/wordprocessingCanvas" xmlns:cx="http://schemas.microsoft.com/office/drawing/2014/chartex" xmlns:cx1="http://schemas.microsoft.com/office/drawing/2015/9/8/chartex" xmlns:cx2="http://schemas.microsoft.com/office/drawing/2015/10/21/chartex" xmlns:cx3="http://schemas.microsoft.com/office/drawing/2016/5/9/chartex" xmlns:cx4="http://schemas.microsoft.com/office/drawing/2016/5/10/chartex" xmlns:cx5="http://schemas.microsoft.com/office/drawing/2016/5/11/chartex" xmlns:cx6="http://schemas.microsoft.com/office/drawing/2016/5/12/chartex" xmlns:cx7="http://schemas.microsoft.com/office/drawing/2016/5/13/chartex" xmlns:cx8="http://schemas.microsoft.com/office/drawing/2016/5/14/chartex" xmlns:mc="http://schemas.openxmlformats.org/markup-compatibility/2006" xmlns:aink="http://schemas.microsoft.com/office/drawing/2016/ink" xmlns:am3d="http://schemas.microsoft.com/office/drawing/2017/model3d" xmlns:o="urn:schemas-microsoft-com:office:office" xmlns:r="http://schemas.openxmlformats.org/officeDocument/2006/relationships" xmlns:m="http://schemas.openxmlformats.org/officeDocument/2006/math" xmlns:v="urn:schemas-microsoft-com:vml" xmlns:wp14="http://schemas.microsoft.com/office/word/2010/wordprocessingDrawing" xmlns:wp="http://schemas.openxmlformats.org/drawingml/2006/wordprocessingDrawing" xmlns:w10="urn:schemas-microsoft-com:office:word" xmlns:w="http://schemas.openxmlformats.org/wordprocessingml/2006/main" xmlns:w14="http://schemas.microsoft.com/office/word/2010/wordml" xmlns:w15="http://schemas.microsoft.com/office/word/2012/wordml" xmlns:w16cex="http://schemas.microsoft.com/office/word/2018/wordml/cex" xmlns:w16cid="http://schemas.microsoft.com/office/word/2016/wordml/cid" xmlns:w16="http://schemas.microsoft.com/office/word/2018/wordml" xmlns:w16se="http://schemas.microsoft.com/office/word/2015/wordml/symex" xmlns:wpg="http://schemas.microsoft.com/office/word/2010/wordprocessingGroup" xmlns:wpi="http://schemas.microsoft.com/office/word/2010/wordprocessingInk" xmlns:wne="http://schemas.microsoft.com/office/word/2006/wordml" xmlns:wps="http://schemas.microsoft.com/office/word/2010/wordprocessingShape" mc:Ignorable="w14 w15 w16se w16cid w16 w16cex wp14">
   <w:comment w:id="0" w:author="Tal Skverer" w:date="2020-03-14T16:38:00Z" w:initials="TS">
     <w:p>
       <w:pPr>
@@ -5731,17 +6128,33 @@
         <w:rPr>
           <w:lang w:val="en-US"/>
         </w:rPr>
-        <w:t>P</w:t>
-      </w:r>
-      <w:r>
-        <w:rPr>
-          <w:lang w:val="en-US"/>
-        </w:rPr>
-        <w:t>rovide a summary of the DDSP project and the process of deciding how to play with it, along with what we decided to implement and our experiments with it</w:t>
+        <w:t>Provide a summary of the DDSP project and the process of deciding how to play with it, along with what we decided to implement and our experiments with it</w:t>
       </w:r>
     </w:p>
   </w:comment>
-  <w:comment w:id="1" w:author="Tal Skverer" w:date="2020-03-14T16:37:00Z" w:initials="TS">
+  <w:comment w:id="2" w:author="Tal Skverer" w:date="2020-03-15T18:05:00Z" w:initials="TS">
+    <w:p>
+      <w:pPr>
+        <w:pStyle w:val="CommentText"/>
+        <w:rPr>
+          <w:lang w:val="en-US"/>
+        </w:rPr>
+      </w:pPr>
+      <w:r>
+        <w:rPr>
+          <w:rStyle w:val="CommentReference"/>
+        </w:rPr>
+        <w:annotationRef/>
+      </w:r>
+      <w:r>
+        <w:rPr>
+          <w:lang w:val="en-US"/>
+        </w:rPr>
+        <w:t xml:space="preserve">How are they called? Add specific databases like </w:t>
+      </w:r>
+    </w:p>
+  </w:comment>
+  <w:comment w:id="3" w:author="Tal Skverer" w:date="2020-03-14T16:37:00Z" w:initials="TS">
     <w:p>
       <w:pPr>
         <w:rPr>
@@ -5840,9 +6253,15 @@
           <w:lang w:val="en-US"/>
         </w:rPr>
       </w:pPr>
+      <w:r>
+        <w:rPr>
+          <w:lang w:val="en-US"/>
+        </w:rPr>
+        <w:t>Add how it helps to show/solve one of the drawback or issues of the previous part.</w:t>
+      </w:r>
     </w:p>
   </w:comment>
-  <w:comment w:id="2" w:author="Tal Skverer" w:date="2020-03-14T16:39:00Z" w:initials="TS">
+  <w:comment w:id="4" w:author="Tal Skverer" w:date="2020-03-15T16:36:00Z" w:initials="TS">
     <w:p>
       <w:pPr>
         <w:pStyle w:val="CommentText"/>
@@ -5860,11 +6279,33 @@
         <w:rPr>
           <w:lang w:val="en-US"/>
         </w:rPr>
+        <w:t>Currently detailing just 1 synthesizer and 1 effect elements</w:t>
+      </w:r>
+    </w:p>
+  </w:comment>
+  <w:comment w:id="5" w:author="Tal Skverer" w:date="2020-03-14T16:39:00Z" w:initials="TS">
+    <w:p>
+      <w:pPr>
+        <w:pStyle w:val="CommentText"/>
+        <w:rPr>
+          <w:lang w:val="en-US"/>
+        </w:rPr>
+      </w:pPr>
+      <w:r>
+        <w:rPr>
+          <w:rStyle w:val="CommentReference"/>
+        </w:rPr>
+        <w:annotationRef/>
+      </w:r>
+      <w:r>
+        <w:rPr>
+          <w:lang w:val="en-US"/>
+        </w:rPr>
         <w:t>Wording</w:t>
       </w:r>
     </w:p>
   </w:comment>
-  <w:comment w:id="3" w:author="Tal Skverer" w:date="2020-03-14T16:37:00Z" w:initials="TS">
+  <w:comment w:id="6" w:author="Tal Skverer" w:date="2020-03-14T16:37:00Z" w:initials="TS">
     <w:p>
       <w:pPr>
         <w:pStyle w:val="CommentText"/>
@@ -5907,7 +6348,7 @@
       </w:r>
     </w:p>
   </w:comment>
-  <w:comment w:id="4" w:author="Tal Skverer" w:date="2020-03-14T19:05:00Z" w:initials="TS">
+  <w:comment w:id="7" w:author="Tal Skverer" w:date="2020-03-14T19:05:00Z" w:initials="TS">
     <w:p>
       <w:pPr>
         <w:pStyle w:val="CommentText"/>
@@ -5929,7 +6370,7 @@
       </w:r>
     </w:p>
   </w:comment>
-  <w:comment w:id="6" w:author="Tal Skverer" w:date="2020-03-14T16:35:00Z" w:initials="TS">
+  <w:comment w:id="8" w:author="Tal Skverer" w:date="2020-03-14T16:35:00Z" w:initials="TS">
     <w:p>
       <w:pPr>
         <w:rPr>
@@ -5957,7 +6398,7 @@
       </w:r>
     </w:p>
   </w:comment>
-  <w:comment w:id="7" w:author="Tal Skverer" w:date="2020-03-14T16:36:00Z" w:initials="TS">
+  <w:comment w:id="9" w:author="Tal Skverer" w:date="2020-03-14T16:36:00Z" w:initials="TS">
     <w:p>
       <w:pPr>
         <w:rPr>
@@ -5978,7 +6419,7 @@
       </w:r>
     </w:p>
   </w:comment>
-  <w:comment w:id="8" w:author="Tal Skverer" w:date="2020-03-14T16:36:00Z" w:initials="TS">
+  <w:comment w:id="10" w:author="Tal Skverer" w:date="2020-03-14T16:36:00Z" w:initials="TS">
     <w:p>
       <w:pPr>
         <w:rPr>
@@ -6003,9 +6444,11 @@
 </file>
 
 <file path=word/commentsExtended.xml><?xml version="1.0" encoding="utf-8"?>
-<w15:commentsEx xmlns:wpc="http://schemas.microsoft.com/office/word/2010/wordprocessingCanvas" xmlns:cx="http://schemas.microsoft.com/office/drawing/2014/chartex" xmlns:cx1="http://schemas.microsoft.com/office/drawing/2015/9/8/chartex" xmlns:cx2="http://schemas.microsoft.com/office/drawing/2015/10/21/chartex" xmlns:cx3="http://schemas.microsoft.com/office/drawing/2016/5/9/chartex" xmlns:cx4="http://schemas.microsoft.com/office/drawing/2016/5/10/chartex" xmlns:cx5="http://schemas.microsoft.com/office/drawing/2016/5/11/chartex" xmlns:cx6="http://schemas.microsoft.com/office/drawing/2016/5/12/chartex" xmlns:cx7="http://schemas.microsoft.com/office/drawing/2016/5/13/chartex" xmlns:cx8="http://schemas.microsoft.com/office/drawing/2016/5/14/chartex" xmlns:mc="http://schemas.openxmlformats.org/markup-compatibility/2006" xmlns:aink="http://schemas.microsoft.com/office/drawing/2016/ink" xmlns:am3d="http://schemas.microsoft.com/office/drawing/2017/model3d" xmlns:o="urn:schemas-microsoft-com:office:office" xmlns:r="http://schemas.openxmlformats.org/officeDocument/2006/relationships" xmlns:m="http://schemas.openxmlformats.org/officeDocument/2006/math" xmlns:v="urn:schemas-microsoft-com:vml" xmlns:wp14="http://schemas.microsoft.com/office/word/2010/wordprocessingDrawing" xmlns:wp="http://schemas.openxmlformats.org/drawingml/2006/wordprocessingDrawing" xmlns:w10="urn:schemas-microsoft-com:office:word" xmlns:w="http://schemas.openxmlformats.org/wordprocessingml/2006/main" xmlns:w14="http://schemas.microsoft.com/office/word/2010/wordml" xmlns:w15="http://schemas.microsoft.com/office/word/2012/wordml" xmlns:w16cid="http://schemas.microsoft.com/office/word/2016/wordml/cid" xmlns:w16se="http://schemas.microsoft.com/office/word/2015/wordml/symex" xmlns:wpg="http://schemas.microsoft.com/office/word/2010/wordprocessingGroup" xmlns:wpi="http://schemas.microsoft.com/office/word/2010/wordprocessingInk" xmlns:wne="http://schemas.microsoft.com/office/word/2006/wordml" xmlns:wps="http://schemas.microsoft.com/office/word/2010/wordprocessingShape" mc:Ignorable="w14 w15 w16se w16cid wp14">
+<w15:commentsEx xmlns:wpc="http://schemas.microsoft.com/office/word/2010/wordprocessingCanvas" xmlns:cx="http://schemas.microsoft.com/office/drawing/2014/chartex" xmlns:cx1="http://schemas.microsoft.com/office/drawing/2015/9/8/chartex" xmlns:cx2="http://schemas.microsoft.com/office/drawing/2015/10/21/chartex" xmlns:cx3="http://schemas.microsoft.com/office/drawing/2016/5/9/chartex" xmlns:cx4="http://schemas.microsoft.com/office/drawing/2016/5/10/chartex" xmlns:cx5="http://schemas.microsoft.com/office/drawing/2016/5/11/chartex" xmlns:cx6="http://schemas.microsoft.com/office/drawing/2016/5/12/chartex" xmlns:cx7="http://schemas.microsoft.com/office/drawing/2016/5/13/chartex" xmlns:cx8="http://schemas.microsoft.com/office/drawing/2016/5/14/chartex" xmlns:mc="http://schemas.openxmlformats.org/markup-compatibility/2006" xmlns:aink="http://schemas.microsoft.com/office/drawing/2016/ink" xmlns:am3d="http://schemas.microsoft.com/office/drawing/2017/model3d" xmlns:o="urn:schemas-microsoft-com:office:office" xmlns:r="http://schemas.openxmlformats.org/officeDocument/2006/relationships" xmlns:m="http://schemas.openxmlformats.org/officeDocument/2006/math" xmlns:v="urn:schemas-microsoft-com:vml" xmlns:wp14="http://schemas.microsoft.com/office/word/2010/wordprocessingDrawing" xmlns:wp="http://schemas.openxmlformats.org/drawingml/2006/wordprocessingDrawing" xmlns:w10="urn:schemas-microsoft-com:office:word" xmlns:w="http://schemas.openxmlformats.org/wordprocessingml/2006/main" xmlns:w14="http://schemas.microsoft.com/office/word/2010/wordml" xmlns:w15="http://schemas.microsoft.com/office/word/2012/wordml" xmlns:w16cex="http://schemas.microsoft.com/office/word/2018/wordml/cex" xmlns:w16cid="http://schemas.microsoft.com/office/word/2016/wordml/cid" xmlns:w16="http://schemas.microsoft.com/office/word/2018/wordml" xmlns:w16se="http://schemas.microsoft.com/office/word/2015/wordml/symex" xmlns:wpg="http://schemas.microsoft.com/office/word/2010/wordprocessingGroup" xmlns:wpi="http://schemas.microsoft.com/office/word/2010/wordprocessingInk" xmlns:wne="http://schemas.microsoft.com/office/word/2006/wordml" xmlns:wps="http://schemas.microsoft.com/office/word/2010/wordprocessingShape" mc:Ignorable="w14 w15 w16se w16cid w16 w16cex wp14">
   <w15:commentEx w15:paraId="380D7C9C" w15:done="0"/>
+  <w15:commentEx w15:paraId="687BAA51" w15:done="0"/>
   <w15:commentEx w15:paraId="1FAD9F47" w15:done="0"/>
+  <w15:commentEx w15:paraId="76F5FDA8" w15:done="0"/>
   <w15:commentEx w15:paraId="7A20EABA" w15:done="0"/>
   <w15:commentEx w15:paraId="5DC3C0F6" w15:done="0"/>
   <w15:commentEx w15:paraId="11F64260" w15:done="0"/>
@@ -6015,10 +6458,19 @@
 </w15:commentsEx>
 </file>
 
+<file path=word/commentsExtensible.xml><?xml version="1.0" encoding="utf-8"?>
+<w16cex:commentsExtensible xmlns:wpc="http://schemas.microsoft.com/office/word/2010/wordprocessingCanvas" xmlns:cx="http://schemas.microsoft.com/office/drawing/2014/chartex" xmlns:cx1="http://schemas.microsoft.com/office/drawing/2015/9/8/chartex" xmlns:cx2="http://schemas.microsoft.com/office/drawing/2015/10/21/chartex" xmlns:cx3="http://schemas.microsoft.com/office/drawing/2016/5/9/chartex" xmlns:cx4="http://schemas.microsoft.com/office/drawing/2016/5/10/chartex" xmlns:cx5="http://schemas.microsoft.com/office/drawing/2016/5/11/chartex" xmlns:cx6="http://schemas.microsoft.com/office/drawing/2016/5/12/chartex" xmlns:cx7="http://schemas.microsoft.com/office/drawing/2016/5/13/chartex" xmlns:cx8="http://schemas.microsoft.com/office/drawing/2016/5/14/chartex" xmlns:mc="http://schemas.openxmlformats.org/markup-compatibility/2006" xmlns:aink="http://schemas.microsoft.com/office/drawing/2016/ink" xmlns:am3d="http://schemas.microsoft.com/office/drawing/2017/model3d" xmlns:o="urn:schemas-microsoft-com:office:office" xmlns:r="http://schemas.openxmlformats.org/officeDocument/2006/relationships" xmlns:m="http://schemas.openxmlformats.org/officeDocument/2006/math" xmlns:v="urn:schemas-microsoft-com:vml" xmlns:wp14="http://schemas.microsoft.com/office/word/2010/wordprocessingDrawing" xmlns:wp="http://schemas.openxmlformats.org/drawingml/2006/wordprocessingDrawing" xmlns:w10="urn:schemas-microsoft-com:office:word" xmlns:w="http://schemas.openxmlformats.org/wordprocessingml/2006/main" xmlns:w14="http://schemas.microsoft.com/office/word/2010/wordml" xmlns:w15="http://schemas.microsoft.com/office/word/2012/wordml" xmlns:w16cex="http://schemas.microsoft.com/office/word/2018/wordml/cex" xmlns:w16cid="http://schemas.microsoft.com/office/word/2016/wordml/cid" xmlns:w16="http://schemas.microsoft.com/office/word/2018/wordml" xmlns:w16se="http://schemas.microsoft.com/office/word/2015/wordml/symex" xmlns:wpg="http://schemas.microsoft.com/office/word/2010/wordprocessingGroup" xmlns:wpi="http://schemas.microsoft.com/office/word/2010/wordprocessingInk" xmlns:wne="http://schemas.microsoft.com/office/word/2006/wordml" xmlns:wps="http://schemas.microsoft.com/office/word/2010/wordprocessingShape" mc:Ignorable="w14 w15 w16se w16cid w16 w16cex wp14">
+  <w16cex:commentExtensible w16cex:durableId="2218ECD9" w16cex:dateUtc="2020-03-15T16:05:00Z"/>
+  <w16cex:commentExtensible w16cex:durableId="2218D822" w16cex:dateUtc="2020-03-15T14:36:00Z"/>
+</w16cex:commentsExtensible>
+</file>
+
 <file path=word/commentsIds.xml><?xml version="1.0" encoding="utf-8"?>
-<w16cid:commentsIds xmlns:wpc="http://schemas.microsoft.com/office/word/2010/wordprocessingCanvas" xmlns:cx="http://schemas.microsoft.com/office/drawing/2014/chartex" xmlns:cx1="http://schemas.microsoft.com/office/drawing/2015/9/8/chartex" xmlns:cx2="http://schemas.microsoft.com/office/drawing/2015/10/21/chartex" xmlns:cx3="http://schemas.microsoft.com/office/drawing/2016/5/9/chartex" xmlns:cx4="http://schemas.microsoft.com/office/drawing/2016/5/10/chartex" xmlns:cx5="http://schemas.microsoft.com/office/drawing/2016/5/11/chartex" xmlns:cx6="http://schemas.microsoft.com/office/drawing/2016/5/12/chartex" xmlns:cx7="http://schemas.microsoft.com/office/drawing/2016/5/13/chartex" xmlns:cx8="http://schemas.microsoft.com/office/drawing/2016/5/14/chartex" xmlns:mc="http://schemas.openxmlformats.org/markup-compatibility/2006" xmlns:aink="http://schemas.microsoft.com/office/drawing/2016/ink" xmlns:am3d="http://schemas.microsoft.com/office/drawing/2017/model3d" xmlns:o="urn:schemas-microsoft-com:office:office" xmlns:r="http://schemas.openxmlformats.org/officeDocument/2006/relationships" xmlns:m="http://schemas.openxmlformats.org/officeDocument/2006/math" xmlns:v="urn:schemas-microsoft-com:vml" xmlns:wp14="http://schemas.microsoft.com/office/word/2010/wordprocessingDrawing" xmlns:wp="http://schemas.openxmlformats.org/drawingml/2006/wordprocessingDrawing" xmlns:w10="urn:schemas-microsoft-com:office:word" xmlns:w="http://schemas.openxmlformats.org/wordprocessingml/2006/main" xmlns:w14="http://schemas.microsoft.com/office/word/2010/wordml" xmlns:w15="http://schemas.microsoft.com/office/word/2012/wordml" xmlns:w16cid="http://schemas.microsoft.com/office/word/2016/wordml/cid" xmlns:w16se="http://schemas.microsoft.com/office/word/2015/wordml/symex" xmlns:wpg="http://schemas.microsoft.com/office/word/2010/wordprocessingGroup" xmlns:wpi="http://schemas.microsoft.com/office/word/2010/wordprocessingInk" xmlns:wne="http://schemas.microsoft.com/office/word/2006/wordml" xmlns:wps="http://schemas.microsoft.com/office/word/2010/wordprocessingShape" mc:Ignorable="w14 w15 w16se w16cid wp14">
+<w16cid:commentsIds xmlns:wpc="http://schemas.microsoft.com/office/word/2010/wordprocessingCanvas" xmlns:cx="http://schemas.microsoft.com/office/drawing/2014/chartex" xmlns:cx1="http://schemas.microsoft.com/office/drawing/2015/9/8/chartex" xmlns:cx2="http://schemas.microsoft.com/office/drawing/2015/10/21/chartex" xmlns:cx3="http://schemas.microsoft.com/office/drawing/2016/5/9/chartex" xmlns:cx4="http://schemas.microsoft.com/office/drawing/2016/5/10/chartex" xmlns:cx5="http://schemas.microsoft.com/office/drawing/2016/5/11/chartex" xmlns:cx6="http://schemas.microsoft.com/office/drawing/2016/5/12/chartex" xmlns:cx7="http://schemas.microsoft.com/office/drawing/2016/5/13/chartex" xmlns:cx8="http://schemas.microsoft.com/office/drawing/2016/5/14/chartex" xmlns:mc="http://schemas.openxmlformats.org/markup-compatibility/2006" xmlns:aink="http://schemas.microsoft.com/office/drawing/2016/ink" xmlns:am3d="http://schemas.microsoft.com/office/drawing/2017/model3d" xmlns:o="urn:schemas-microsoft-com:office:office" xmlns:r="http://schemas.openxmlformats.org/officeDocument/2006/relationships" xmlns:m="http://schemas.openxmlformats.org/officeDocument/2006/math" xmlns:v="urn:schemas-microsoft-com:vml" xmlns:wp14="http://schemas.microsoft.com/office/word/2010/wordprocessingDrawing" xmlns:wp="http://schemas.openxmlformats.org/drawingml/2006/wordprocessingDrawing" xmlns:w10="urn:schemas-microsoft-com:office:word" xmlns:w="http://schemas.openxmlformats.org/wordprocessingml/2006/main" xmlns:w14="http://schemas.microsoft.com/office/word/2010/wordml" xmlns:w15="http://schemas.microsoft.com/office/word/2012/wordml" xmlns:w16cex="http://schemas.microsoft.com/office/word/2018/wordml/cex" xmlns:w16cid="http://schemas.microsoft.com/office/word/2016/wordml/cid" xmlns:w16="http://schemas.microsoft.com/office/word/2018/wordml" xmlns:w16se="http://schemas.microsoft.com/office/word/2015/wordml/symex" xmlns:wpg="http://schemas.microsoft.com/office/word/2010/wordprocessingGroup" xmlns:wpi="http://schemas.microsoft.com/office/word/2010/wordprocessingInk" xmlns:wne="http://schemas.microsoft.com/office/word/2006/wordml" xmlns:wps="http://schemas.microsoft.com/office/word/2010/wordprocessingShape" mc:Ignorable="w14 w15 w16se w16cid w16 w16cex wp14">
   <w16cid:commentId w16cid:paraId="380D7C9C" w16cid:durableId="221786F9"/>
+  <w16cid:commentId w16cid:paraId="687BAA51" w16cid:durableId="2218ECD9"/>
   <w16cid:commentId w16cid:paraId="1FAD9F47" w16cid:durableId="221786E2"/>
+  <w16cid:commentId w16cid:paraId="76F5FDA8" w16cid:durableId="2218D822"/>
   <w16cid:commentId w16cid:paraId="7A20EABA" w16cid:durableId="22178739"/>
   <w16cid:commentId w16cid:paraId="5DC3C0F6" w16cid:durableId="221786BC"/>
   <w16cid:commentId w16cid:paraId="11F64260" w16cid:durableId="2217A972"/>
@@ -6029,7 +6481,7 @@
 </file>
 
 <file path=word/endnotes.xml><?xml version="1.0" encoding="utf-8"?>
-<w:endnotes xmlns:wpc="http://schemas.microsoft.com/office/word/2010/wordprocessingCanvas" xmlns:cx="http://schemas.microsoft.com/office/drawing/2014/chartex" xmlns:cx1="http://schemas.microsoft.com/office/drawing/2015/9/8/chartex" xmlns:cx2="http://schemas.microsoft.com/office/drawing/2015/10/21/chartex" xmlns:cx3="http://schemas.microsoft.com/office/drawing/2016/5/9/chartex" xmlns:cx4="http://schemas.microsoft.com/office/drawing/2016/5/10/chartex" xmlns:cx5="http://schemas.microsoft.com/office/drawing/2016/5/11/chartex" xmlns:cx6="http://schemas.microsoft.com/office/drawing/2016/5/12/chartex" xmlns:cx7="http://schemas.microsoft.com/office/drawing/2016/5/13/chartex" xmlns:cx8="http://schemas.microsoft.com/office/drawing/2016/5/14/chartex" xmlns:mc="http://schemas.openxmlformats.org/markup-compatibility/2006" xmlns:aink="http://schemas.microsoft.com/office/drawing/2016/ink" xmlns:am3d="http://schemas.microsoft.com/office/drawing/2017/model3d" xmlns:o="urn:schemas-microsoft-com:office:office" xmlns:r="http://schemas.openxmlformats.org/officeDocument/2006/relationships" xmlns:m="http://schemas.openxmlformats.org/officeDocument/2006/math" xmlns:v="urn:schemas-microsoft-com:vml" xmlns:wp14="http://schemas.microsoft.com/office/word/2010/wordprocessingDrawing" xmlns:wp="http://schemas.openxmlformats.org/drawingml/2006/wordprocessingDrawing" xmlns:w10="urn:schemas-microsoft-com:office:word" xmlns:w="http://schemas.openxmlformats.org/wordprocessingml/2006/main" xmlns:w14="http://schemas.microsoft.com/office/word/2010/wordml" xmlns:w15="http://schemas.microsoft.com/office/word/2012/wordml" xmlns:w16cid="http://schemas.microsoft.com/office/word/2016/wordml/cid" xmlns:w16se="http://schemas.microsoft.com/office/word/2015/wordml/symex" xmlns:wpg="http://schemas.microsoft.com/office/word/2010/wordprocessingGroup" xmlns:wpi="http://schemas.microsoft.com/office/word/2010/wordprocessingInk" xmlns:wne="http://schemas.microsoft.com/office/word/2006/wordml" xmlns:wps="http://schemas.microsoft.com/office/word/2010/wordprocessingShape" mc:Ignorable="w14 w15 w16se w16cid wp14">
+<w:endnotes xmlns:wpc="http://schemas.microsoft.com/office/word/2010/wordprocessingCanvas" xmlns:cx="http://schemas.microsoft.com/office/drawing/2014/chartex" xmlns:cx1="http://schemas.microsoft.com/office/drawing/2015/9/8/chartex" xmlns:cx2="http://schemas.microsoft.com/office/drawing/2015/10/21/chartex" xmlns:cx3="http://schemas.microsoft.com/office/drawing/2016/5/9/chartex" xmlns:cx4="http://schemas.microsoft.com/office/drawing/2016/5/10/chartex" xmlns:cx5="http://schemas.microsoft.com/office/drawing/2016/5/11/chartex" xmlns:cx6="http://schemas.microsoft.com/office/drawing/2016/5/12/chartex" xmlns:cx7="http://schemas.microsoft.com/office/drawing/2016/5/13/chartex" xmlns:cx8="http://schemas.microsoft.com/office/drawing/2016/5/14/chartex" xmlns:mc="http://schemas.openxmlformats.org/markup-compatibility/2006" xmlns:aink="http://schemas.microsoft.com/office/drawing/2016/ink" xmlns:am3d="http://schemas.microsoft.com/office/drawing/2017/model3d" xmlns:o="urn:schemas-microsoft-com:office:office" xmlns:r="http://schemas.openxmlformats.org/officeDocument/2006/relationships" xmlns:m="http://schemas.openxmlformats.org/officeDocument/2006/math" xmlns:v="urn:schemas-microsoft-com:vml" xmlns:wp14="http://schemas.microsoft.com/office/word/2010/wordprocessingDrawing" xmlns:wp="http://schemas.openxmlformats.org/drawingml/2006/wordprocessingDrawing" xmlns:w10="urn:schemas-microsoft-com:office:word" xmlns:w="http://schemas.openxmlformats.org/wordprocessingml/2006/main" xmlns:w14="http://schemas.microsoft.com/office/word/2010/wordml" xmlns:w15="http://schemas.microsoft.com/office/word/2012/wordml" xmlns:w16cex="http://schemas.microsoft.com/office/word/2018/wordml/cex" xmlns:w16cid="http://schemas.microsoft.com/office/word/2016/wordml/cid" xmlns:w16="http://schemas.microsoft.com/office/word/2018/wordml" xmlns:w16se="http://schemas.microsoft.com/office/word/2015/wordml/symex" xmlns:wpg="http://schemas.microsoft.com/office/word/2010/wordprocessingGroup" xmlns:wpi="http://schemas.microsoft.com/office/word/2010/wordprocessingInk" xmlns:wne="http://schemas.microsoft.com/office/word/2006/wordml" xmlns:wps="http://schemas.microsoft.com/office/word/2010/wordprocessingShape" mc:Ignorable="w14 w15 w16se w16cid w16 w16cex wp14">
   <w:endnote w:type="separator" w:id="-1">
     <w:p>
       <w:pPr>
@@ -6054,7 +6506,7 @@
 </file>
 
 <file path=word/footnotes.xml><?xml version="1.0" encoding="utf-8"?>
-<w:footnotes xmlns:wpc="http://schemas.microsoft.com/office/word/2010/wordprocessingCanvas" xmlns:cx="http://schemas.microsoft.com/office/drawing/2014/chartex" xmlns:cx1="http://schemas.microsoft.com/office/drawing/2015/9/8/chartex" xmlns:cx2="http://schemas.microsoft.com/office/drawing/2015/10/21/chartex" xmlns:cx3="http://schemas.microsoft.com/office/drawing/2016/5/9/chartex" xmlns:cx4="http://schemas.microsoft.com/office/drawing/2016/5/10/chartex" xmlns:cx5="http://schemas.microsoft.com/office/drawing/2016/5/11/chartex" xmlns:cx6="http://schemas.microsoft.com/office/drawing/2016/5/12/chartex" xmlns:cx7="http://schemas.microsoft.com/office/drawing/2016/5/13/chartex" xmlns:cx8="http://schemas.microsoft.com/office/drawing/2016/5/14/chartex" xmlns:mc="http://schemas.openxmlformats.org/markup-compatibility/2006" xmlns:aink="http://schemas.microsoft.com/office/drawing/2016/ink" xmlns:am3d="http://schemas.microsoft.com/office/drawing/2017/model3d" xmlns:o="urn:schemas-microsoft-com:office:office" xmlns:r="http://schemas.openxmlformats.org/officeDocument/2006/relationships" xmlns:m="http://schemas.openxmlformats.org/officeDocument/2006/math" xmlns:v="urn:schemas-microsoft-com:vml" xmlns:wp14="http://schemas.microsoft.com/office/word/2010/wordprocessingDrawing" xmlns:wp="http://schemas.openxmlformats.org/drawingml/2006/wordprocessingDrawing" xmlns:w10="urn:schemas-microsoft-com:office:word" xmlns:w="http://schemas.openxmlformats.org/wordprocessingml/2006/main" xmlns:w14="http://schemas.microsoft.com/office/word/2010/wordml" xmlns:w15="http://schemas.microsoft.com/office/word/2012/wordml" xmlns:w16cid="http://schemas.microsoft.com/office/word/2016/wordml/cid" xmlns:w16se="http://schemas.microsoft.com/office/word/2015/wordml/symex" xmlns:wpg="http://schemas.microsoft.com/office/word/2010/wordprocessingGroup" xmlns:wpi="http://schemas.microsoft.com/office/word/2010/wordprocessingInk" xmlns:wne="http://schemas.microsoft.com/office/word/2006/wordml" xmlns:wps="http://schemas.microsoft.com/office/word/2010/wordprocessingShape" mc:Ignorable="w14 w15 w16se w16cid wp14">
+<w:footnotes xmlns:wpc="http://schemas.microsoft.com/office/word/2010/wordprocessingCanvas" xmlns:cx="http://schemas.microsoft.com/office/drawing/2014/chartex" xmlns:cx1="http://schemas.microsoft.com/office/drawing/2015/9/8/chartex" xmlns:cx2="http://schemas.microsoft.com/office/drawing/2015/10/21/chartex" xmlns:cx3="http://schemas.microsoft.com/office/drawing/2016/5/9/chartex" xmlns:cx4="http://schemas.microsoft.com/office/drawing/2016/5/10/chartex" xmlns:cx5="http://schemas.microsoft.com/office/drawing/2016/5/11/chartex" xmlns:cx6="http://schemas.microsoft.com/office/drawing/2016/5/12/chartex" xmlns:cx7="http://schemas.microsoft.com/office/drawing/2016/5/13/chartex" xmlns:cx8="http://schemas.microsoft.com/office/drawing/2016/5/14/chartex" xmlns:mc="http://schemas.openxmlformats.org/markup-compatibility/2006" xmlns:aink="http://schemas.microsoft.com/office/drawing/2016/ink" xmlns:am3d="http://schemas.microsoft.com/office/drawing/2017/model3d" xmlns:o="urn:schemas-microsoft-com:office:office" xmlns:r="http://schemas.openxmlformats.org/officeDocument/2006/relationships" xmlns:m="http://schemas.openxmlformats.org/officeDocument/2006/math" xmlns:v="urn:schemas-microsoft-com:vml" xmlns:wp14="http://schemas.microsoft.com/office/word/2010/wordprocessingDrawing" xmlns:wp="http://schemas.openxmlformats.org/drawingml/2006/wordprocessingDrawing" xmlns:w10="urn:schemas-microsoft-com:office:word" xmlns:w="http://schemas.openxmlformats.org/wordprocessingml/2006/main" xmlns:w14="http://schemas.microsoft.com/office/word/2010/wordml" xmlns:w15="http://schemas.microsoft.com/office/word/2012/wordml" xmlns:w16cex="http://schemas.microsoft.com/office/word/2018/wordml/cex" xmlns:w16cid="http://schemas.microsoft.com/office/word/2016/wordml/cid" xmlns:w16="http://schemas.microsoft.com/office/word/2018/wordml" xmlns:w16se="http://schemas.microsoft.com/office/word/2015/wordml/symex" xmlns:wpg="http://schemas.microsoft.com/office/word/2010/wordprocessingGroup" xmlns:wpi="http://schemas.microsoft.com/office/word/2010/wordprocessingInk" xmlns:wne="http://schemas.microsoft.com/office/word/2006/wordml" xmlns:wps="http://schemas.microsoft.com/office/word/2010/wordprocessingShape" mc:Ignorable="w14 w15 w16se w16cid w16 w16cex wp14">
   <w:footnote w:type="separator" w:id="-1">
     <w:p>
       <w:pPr>
@@ -6092,47 +6544,7 @@
       <w:r>
         <w:t xml:space="preserve"> </w:t>
       </w:r>
-      <w:r>
-        <w:rPr>
-          <w:lang w:val="en-US"/>
-        </w:rPr>
-        <w:t xml:space="preserve">Based on </w:t>
-      </w:r>
       <w:hyperlink r:id="rId1" w:history="1">
-        <w:r>
-          <w:rPr>
-            <w:rStyle w:val="Hyperlink"/>
-            <w:lang w:val="en-US"/>
-          </w:rPr>
-          <w:t>DDSP ICLR Paper</w:t>
-        </w:r>
-      </w:hyperlink>
-      <w:r>
-        <w:rPr>
-          <w:lang w:val="en-US"/>
-        </w:rPr>
-        <w:t>.</w:t>
-      </w:r>
-    </w:p>
-  </w:footnote>
-  <w:footnote w:id="2">
-    <w:p>
-      <w:pPr>
-        <w:pStyle w:val="FootnoteText"/>
-        <w:rPr>
-          <w:lang w:val="en-US"/>
-        </w:rPr>
-      </w:pPr>
-      <w:r>
-        <w:rPr>
-          <w:rStyle w:val="FootnoteReference"/>
-        </w:rPr>
-        <w:footnoteRef/>
-      </w:r>
-      <w:r>
-        <w:t xml:space="preserve"> </w:t>
-      </w:r>
-      <w:hyperlink r:id="rId2" w:history="1">
         <w:r>
           <w:rPr>
             <w:rStyle w:val="Hyperlink"/>
@@ -6147,7 +6559,7 @@
         </w:rPr>
         <w:t xml:space="preserve">, a public tool for machine learning, which supports </w:t>
       </w:r>
-      <w:hyperlink r:id="rId3" w:history="1">
+      <w:hyperlink r:id="rId2" w:history="1">
         <w:r>
           <w:rPr>
             <w:rStyle w:val="Hyperlink"/>
@@ -6158,7 +6570,7 @@
       </w:hyperlink>
     </w:p>
   </w:footnote>
-  <w:footnote w:id="3">
+  <w:footnote w:id="2">
     <w:p>
       <w:pPr>
         <w:pStyle w:val="FootnoteText"/>
@@ -6176,15 +6588,7 @@
         <w:t xml:space="preserve"> </w:t>
       </w:r>
       <w:r>
-        <w:t xml:space="preserve">Chris Donahue, Julian McAuley, and Miller </w:t>
-      </w:r>
-      <w:proofErr w:type="spellStart"/>
-      <w:r>
-        <w:t>Puckette</w:t>
-      </w:r>
-      <w:proofErr w:type="spellEnd"/>
-      <w:r>
-        <w:t>.</w:t>
+        <w:t>Chris Donahue, Julian McAuley, and Miller Puckette.</w:t>
       </w:r>
       <w:r>
         <w:rPr>
@@ -6192,7 +6596,7 @@
         </w:rPr>
         <w:t xml:space="preserve"> </w:t>
       </w:r>
-      <w:hyperlink r:id="rId4" w:history="1">
+      <w:hyperlink r:id="rId3" w:history="1">
         <w:r>
           <w:rPr>
             <w:rStyle w:val="Hyperlink"/>
@@ -6204,7 +6608,7 @@
       </w:hyperlink>
     </w:p>
   </w:footnote>
-  <w:footnote w:id="4">
+  <w:footnote w:id="3">
     <w:p>
       <w:pPr>
         <w:pStyle w:val="FootnoteText"/>
@@ -6224,39 +6628,7 @@
         <w:t xml:space="preserve"> </w:t>
       </w:r>
       <w:r>
-        <w:t xml:space="preserve">Alexandre </w:t>
-      </w:r>
-      <w:proofErr w:type="spellStart"/>
-      <w:r>
-        <w:t>Defossez</w:t>
-      </w:r>
-      <w:proofErr w:type="spellEnd"/>
-      <w:r>
-        <w:t xml:space="preserve">, Neil </w:t>
-      </w:r>
-      <w:proofErr w:type="spellStart"/>
-      <w:r>
-        <w:t>Zeghidour</w:t>
-      </w:r>
-      <w:proofErr w:type="spellEnd"/>
-      <w:r>
-        <w:t xml:space="preserve">, Nicolas </w:t>
-      </w:r>
-      <w:proofErr w:type="spellStart"/>
-      <w:r>
-        <w:t>Usunier</w:t>
-      </w:r>
-      <w:proofErr w:type="spellEnd"/>
-      <w:r>
-        <w:t xml:space="preserve">, Leon </w:t>
-      </w:r>
-      <w:proofErr w:type="spellStart"/>
-      <w:r>
-        <w:t>Bottou</w:t>
-      </w:r>
-      <w:proofErr w:type="spellEnd"/>
-      <w:r>
-        <w:t>, and Francis Bach.</w:t>
+        <w:t>Alexandre Defossez, Neil Zeghidour, Nicolas Usunier, Leon Bottou, and Francis Bach.</w:t>
       </w:r>
       <w:r>
         <w:rPr>
@@ -6264,7 +6636,7 @@
         </w:rPr>
         <w:t xml:space="preserve"> </w:t>
       </w:r>
-      <w:hyperlink r:id="rId5" w:history="1">
+      <w:hyperlink r:id="rId4" w:history="1">
         <w:r>
           <w:rPr>
             <w:rStyle w:val="Hyperlink"/>
@@ -6276,7 +6648,7 @@
       </w:hyperlink>
     </w:p>
   </w:footnote>
-  <w:footnote w:id="5">
+  <w:footnote w:id="4">
     <w:p>
       <w:pPr>
         <w:pStyle w:val="FootnoteText"/>
@@ -6294,15 +6666,7 @@
         <w:t xml:space="preserve"> </w:t>
       </w:r>
       <w:r>
-        <w:t xml:space="preserve">S. O. Arik, H. Jun, and G. </w:t>
-      </w:r>
-      <w:proofErr w:type="spellStart"/>
-      <w:r>
-        <w:t>Diamos</w:t>
-      </w:r>
-      <w:proofErr w:type="spellEnd"/>
-      <w:r>
-        <w:t>.</w:t>
+        <w:t>S. O. Arik, H. Jun, and G. Diamos.</w:t>
       </w:r>
       <w:r>
         <w:rPr>
@@ -6310,7 +6674,7 @@
         </w:rPr>
         <w:t xml:space="preserve"> </w:t>
       </w:r>
-      <w:hyperlink r:id="rId6" w:history="1">
+      <w:hyperlink r:id="rId5" w:history="1">
         <w:r>
           <w:rPr>
             <w:rStyle w:val="Hyperlink"/>
@@ -6322,7 +6686,7 @@
       </w:hyperlink>
     </w:p>
   </w:footnote>
-  <w:footnote w:id="6">
+  <w:footnote w:id="5">
     <w:p>
       <w:pPr>
         <w:pStyle w:val="FootnoteText"/>
@@ -6358,15 +6722,7 @@
         <w:t>,</w:t>
       </w:r>
       <w:r>
-        <w:t xml:space="preserve"> </w:t>
-      </w:r>
-      <w:proofErr w:type="spellStart"/>
-      <w:r>
-        <w:t>Heiga</w:t>
-      </w:r>
-      <w:proofErr w:type="spellEnd"/>
-      <w:r>
-        <w:t xml:space="preserve"> Zen</w:t>
+        <w:t xml:space="preserve"> Heiga Zen</w:t>
       </w:r>
       <w:r>
         <w:rPr>
@@ -6375,13 +6731,8 @@
         <w:t>,</w:t>
       </w:r>
       <w:r>
-        <w:t xml:space="preserve"> Karen </w:t>
-      </w:r>
-      <w:proofErr w:type="spellStart"/>
-      <w:r>
-        <w:t>Simonyan</w:t>
-      </w:r>
-      <w:proofErr w:type="spellEnd"/>
+        <w:t xml:space="preserve"> Karen Simonyan</w:t>
+      </w:r>
       <w:r>
         <w:rPr>
           <w:lang w:val="en-US"/>
@@ -6389,13 +6740,8 @@
         <w:t>,</w:t>
       </w:r>
       <w:r>
-        <w:t xml:space="preserve"> Oriol </w:t>
-      </w:r>
-      <w:proofErr w:type="spellStart"/>
-      <w:r>
-        <w:t>Vinyals</w:t>
-      </w:r>
-      <w:proofErr w:type="spellEnd"/>
+        <w:t xml:space="preserve"> Oriol Vinyals</w:t>
+      </w:r>
       <w:r>
         <w:rPr>
           <w:lang w:val="en-US"/>
@@ -6412,21 +6758,8 @@
         <w:t>,</w:t>
       </w:r>
       <w:r>
-        <w:t xml:space="preserve"> </w:t>
-      </w:r>
-      <w:proofErr w:type="spellStart"/>
-      <w:r>
-        <w:t>Nal</w:t>
-      </w:r>
-      <w:proofErr w:type="spellEnd"/>
-      <w:r>
-        <w:t xml:space="preserve"> </w:t>
-      </w:r>
-      <w:proofErr w:type="spellStart"/>
-      <w:r>
-        <w:t>Kalchbrenner</w:t>
-      </w:r>
-      <w:proofErr w:type="spellEnd"/>
+        <w:t xml:space="preserve"> Nal Kalchbrenner</w:t>
+      </w:r>
       <w:r>
         <w:rPr>
           <w:lang w:val="en-US"/>
@@ -6443,29 +6776,15 @@
         <w:t>,</w:t>
       </w:r>
       <w:r>
-        <w:t xml:space="preserve"> </w:t>
-      </w:r>
-      <w:proofErr w:type="spellStart"/>
-      <w:r>
-        <w:t>Koray</w:t>
-      </w:r>
-      <w:proofErr w:type="spellEnd"/>
-      <w:r>
-        <w:t xml:space="preserve"> </w:t>
-      </w:r>
-      <w:proofErr w:type="spellStart"/>
-      <w:r>
-        <w:t>Kavukcuoglu</w:t>
-      </w:r>
-      <w:proofErr w:type="spellEnd"/>
+        <w:t xml:space="preserve"> Koray Kavukcuoglu</w:t>
+      </w:r>
       <w:r>
         <w:rPr>
           <w:lang w:val="en-US"/>
         </w:rPr>
         <w:t xml:space="preserve">. </w:t>
       </w:r>
-      <w:hyperlink r:id="rId7" w:history="1">
-        <w:proofErr w:type="spellStart"/>
+      <w:hyperlink r:id="rId6" w:history="1">
         <w:r>
           <w:rPr>
             <w:rStyle w:val="Hyperlink"/>
@@ -6473,22 +6792,12 @@
             <w:iCs/>
             <w:lang w:val="en-US"/>
           </w:rPr>
-          <w:t>WaveNet</w:t>
-        </w:r>
-        <w:proofErr w:type="spellEnd"/>
-        <w:r>
-          <w:rPr>
-            <w:rStyle w:val="Hyperlink"/>
-            <w:i/>
-            <w:iCs/>
-            <w:lang w:val="en-US"/>
-          </w:rPr>
-          <w:t>: A generative model for raw audio</w:t>
+          <w:t>WaveNet: A generative model for raw audio</w:t>
         </w:r>
       </w:hyperlink>
     </w:p>
   </w:footnote>
-  <w:footnote w:id="7">
+  <w:footnote w:id="6">
     <w:p>
       <w:pPr>
         <w:pStyle w:val="FootnoteText"/>
@@ -6505,7 +6814,7 @@
       <w:r>
         <w:t xml:space="preserve"> </w:t>
       </w:r>
-      <w:hyperlink r:id="rId8" w:history="1">
+      <w:hyperlink r:id="rId7" w:history="1">
         <w:r>
           <w:rPr>
             <w:rFonts w:hint="cs"/>
@@ -6519,7 +6828,7 @@
         </w:rPr>
         <w:t>, </w:t>
       </w:r>
-      <w:hyperlink r:id="rId9" w:history="1">
+      <w:hyperlink r:id="rId8" w:history="1">
         <w:r>
           <w:rPr>
             <w:rFonts w:hint="cs"/>
@@ -6533,32 +6842,14 @@
         </w:rPr>
         <w:t>, </w:t>
       </w:r>
-      <w:proofErr w:type="spellStart"/>
-      <w:r>
-        <w:fldChar w:fldCharType="begin"/>
-      </w:r>
-      <w:r>
-        <w:instrText xml:space="preserve"> HYPERLINK "https://openreview.net/profile?email=chenshuo%40google.com" \o "" </w:instrText>
-      </w:r>
-      <w:r>
-        <w:fldChar w:fldCharType="separate"/>
-      </w:r>
-      <w:r>
-        <w:rPr>
-          <w:rFonts w:hint="cs"/>
-        </w:rPr>
-        <w:t>Shuo</w:t>
-      </w:r>
-      <w:proofErr w:type="spellEnd"/>
-      <w:r>
-        <w:rPr>
-          <w:rFonts w:hint="cs"/>
-        </w:rPr>
-        <w:t xml:space="preserve"> Chen</w:t>
-      </w:r>
-      <w:r>
-        <w:fldChar w:fldCharType="end"/>
-      </w:r>
+      <w:hyperlink r:id="rId9" w:history="1">
+        <w:r>
+          <w:rPr>
+            <w:rFonts w:hint="cs"/>
+          </w:rPr>
+          <w:t>Shuo Chen</w:t>
+        </w:r>
+      </w:hyperlink>
       <w:r>
         <w:rPr>
           <w:rFonts w:hint="cs"/>
@@ -6570,16 +6861,8 @@
           <w:rPr>
             <w:rFonts w:hint="cs"/>
           </w:rPr>
-          <w:t xml:space="preserve">Ishaan </w:t>
+          <w:t>Ishaan Gulrajani</w:t>
         </w:r>
-        <w:proofErr w:type="spellStart"/>
-        <w:r>
-          <w:rPr>
-            <w:rFonts w:hint="cs"/>
-          </w:rPr>
-          <w:t>Gulrajani</w:t>
-        </w:r>
-        <w:proofErr w:type="spellEnd"/>
       </w:hyperlink>
       <w:r>
         <w:rPr>
@@ -6619,7 +6902,6 @@
         <w:t xml:space="preserve"> </w:t>
       </w:r>
       <w:hyperlink r:id="rId13" w:history="1">
-        <w:proofErr w:type="spellStart"/>
         <w:r>
           <w:rPr>
             <w:rStyle w:val="Hyperlink"/>
@@ -6627,22 +6909,12 @@
             <w:iCs/>
             <w:lang w:val="en-US"/>
           </w:rPr>
-          <w:t>GANSynth</w:t>
-        </w:r>
-        <w:proofErr w:type="spellEnd"/>
-        <w:r>
-          <w:rPr>
-            <w:rStyle w:val="Hyperlink"/>
-            <w:i/>
-            <w:iCs/>
-            <w:lang w:val="en-US"/>
-          </w:rPr>
-          <w:t>: Adversarial Neural Audio Synthesis</w:t>
+          <w:t>GANSynth: Adversarial Neural Audio Synthesis</w:t>
         </w:r>
       </w:hyperlink>
     </w:p>
   </w:footnote>
-  <w:footnote w:id="8">
+  <w:footnote w:id="7">
     <w:p>
       <w:pPr>
         <w:pStyle w:val="FootnoteText"/>
@@ -6725,6 +6997,46 @@
       </w:r>
     </w:p>
   </w:footnote>
+  <w:footnote w:id="8">
+    <w:p>
+      <w:pPr>
+        <w:pStyle w:val="FootnoteText"/>
+        <w:rPr>
+          <w:lang w:val="en-US"/>
+        </w:rPr>
+      </w:pPr>
+      <w:r>
+        <w:rPr>
+          <w:rStyle w:val="FootnoteReference"/>
+        </w:rPr>
+        <w:footnoteRef/>
+      </w:r>
+      <w:r>
+        <w:t xml:space="preserve"> </w:t>
+      </w:r>
+      <w:r>
+        <w:rPr>
+          <w:lang w:val="en-US"/>
+        </w:rPr>
+        <w:t xml:space="preserve">Some were also discussed by reviewers on the </w:t>
+      </w:r>
+      <w:hyperlink r:id="rId17" w:history="1">
+        <w:r>
+          <w:rPr>
+            <w:rStyle w:val="Hyperlink"/>
+            <w:lang w:val="en-US"/>
+          </w:rPr>
+          <w:t>paper’s OpenReview site</w:t>
+        </w:r>
+      </w:hyperlink>
+      <w:r>
+        <w:rPr>
+          <w:lang w:val="en-US"/>
+        </w:rPr>
+        <w:t>.</w:t>
+      </w:r>
+    </w:p>
+  </w:footnote>
   <w:footnote w:id="9">
     <w:p>
       <w:pPr>
@@ -6742,7 +7054,41 @@
       <w:r>
         <w:t xml:space="preserve"> </w:t>
       </w:r>
-      <w:hyperlink r:id="rId17" w:history="1">
+      <w:r>
+        <w:rPr>
+          <w:lang w:val="en-US"/>
+        </w:rPr>
+        <w:t xml:space="preserve">Xavier Serra, </w:t>
+      </w:r>
+      <w:hyperlink r:id="rId18" w:history="1">
+        <w:r>
+          <w:rPr>
+            <w:rStyle w:val="Hyperlink"/>
+            <w:lang w:val="en-US"/>
+          </w:rPr>
+          <w:t>A system for sound analysis/transformation/synthesis based on a deterministic plus stochastic decomposition</w:t>
+        </w:r>
+      </w:hyperlink>
+    </w:p>
+  </w:footnote>
+  <w:footnote w:id="10">
+    <w:p>
+      <w:pPr>
+        <w:pStyle w:val="FootnoteText"/>
+        <w:rPr>
+          <w:lang w:val="en-US"/>
+        </w:rPr>
+      </w:pPr>
+      <w:r>
+        <w:rPr>
+          <w:rStyle w:val="FootnoteReference"/>
+        </w:rPr>
+        <w:footnoteRef/>
+      </w:r>
+      <w:r>
+        <w:t xml:space="preserve"> </w:t>
+      </w:r>
+      <w:hyperlink r:id="rId19" w:history="1">
         <w:r>
           <w:rPr>
             <w:rStyle w:val="Hyperlink"/>
@@ -6759,7 +7105,7 @@
       </w:r>
     </w:p>
   </w:footnote>
-  <w:footnote w:id="10">
+  <w:footnote w:id="11">
     <w:p>
       <w:pPr>
         <w:pStyle w:val="FootnoteText"/>
@@ -6776,7 +7122,7 @@
       <w:r>
         <w:t xml:space="preserve"> </w:t>
       </w:r>
-      <w:hyperlink r:id="rId18" w:history="1">
+      <w:hyperlink r:id="rId20" w:history="1">
         <w:r>
           <w:rPr>
             <w:rStyle w:val="Hyperlink"/>
@@ -6807,7 +7153,7 @@
       </w:r>
     </w:p>
   </w:footnote>
-  <w:footnote w:id="11">
+  <w:footnote w:id="12">
     <w:p>
       <w:pPr>
         <w:pStyle w:val="FootnoteText"/>
@@ -6824,7 +7170,7 @@
       <w:r>
         <w:t xml:space="preserve"> </w:t>
       </w:r>
-      <w:hyperlink r:id="rId19" w:history="1">
+      <w:hyperlink r:id="rId21" w:history="1">
         <w:r>
           <w:rPr>
             <w:rStyle w:val="Hyperlink"/>
@@ -6845,8 +7191,97 @@
 </file>
 
 <file path=word/numbering.xml><?xml version="1.0" encoding="utf-8"?>
-<w:numbering xmlns:wpc="http://schemas.microsoft.com/office/word/2010/wordprocessingCanvas" xmlns:cx="http://schemas.microsoft.com/office/drawing/2014/chartex" xmlns:cx1="http://schemas.microsoft.com/office/drawing/2015/9/8/chartex" xmlns:cx2="http://schemas.microsoft.com/office/drawing/2015/10/21/chartex" xmlns:cx3="http://schemas.microsoft.com/office/drawing/2016/5/9/chartex" xmlns:cx4="http://schemas.microsoft.com/office/drawing/2016/5/10/chartex" xmlns:cx5="http://schemas.microsoft.com/office/drawing/2016/5/11/chartex" xmlns:cx6="http://schemas.microsoft.com/office/drawing/2016/5/12/chartex" xmlns:cx7="http://schemas.microsoft.com/office/drawing/2016/5/13/chartex" xmlns:cx8="http://schemas.microsoft.com/office/drawing/2016/5/14/chartex" xmlns:mc="http://schemas.openxmlformats.org/markup-compatibility/2006" xmlns:aink="http://schemas.microsoft.com/office/drawing/2016/ink" xmlns:am3d="http://schemas.microsoft.com/office/drawing/2017/model3d" xmlns:o="urn:schemas-microsoft-com:office:office" xmlns:r="http://schemas.openxmlformats.org/officeDocument/2006/relationships" xmlns:m="http://schemas.openxmlformats.org/officeDocument/2006/math" xmlns:v="urn:schemas-microsoft-com:vml" xmlns:wp14="http://schemas.microsoft.com/office/word/2010/wordprocessingDrawing" xmlns:wp="http://schemas.openxmlformats.org/drawingml/2006/wordprocessingDrawing" xmlns:w10="urn:schemas-microsoft-com:office:word" xmlns:w="http://schemas.openxmlformats.org/wordprocessingml/2006/main" xmlns:w14="http://schemas.microsoft.com/office/word/2010/wordml" xmlns:w15="http://schemas.microsoft.com/office/word/2012/wordml" xmlns:w16cid="http://schemas.microsoft.com/office/word/2016/wordml/cid" xmlns:w16se="http://schemas.microsoft.com/office/word/2015/wordml/symex" xmlns:wpg="http://schemas.microsoft.com/office/word/2010/wordprocessingGroup" xmlns:wpi="http://schemas.microsoft.com/office/word/2010/wordprocessingInk" xmlns:wne="http://schemas.microsoft.com/office/word/2006/wordml" xmlns:wps="http://schemas.microsoft.com/office/word/2010/wordprocessingShape" mc:Ignorable="w14 w15 w16se w16cid wp14">
+<w:numbering xmlns:wpc="http://schemas.microsoft.com/office/word/2010/wordprocessingCanvas" xmlns:cx="http://schemas.microsoft.com/office/drawing/2014/chartex" xmlns:cx1="http://schemas.microsoft.com/office/drawing/2015/9/8/chartex" xmlns:cx2="http://schemas.microsoft.com/office/drawing/2015/10/21/chartex" xmlns:cx3="http://schemas.microsoft.com/office/drawing/2016/5/9/chartex" xmlns:cx4="http://schemas.microsoft.com/office/drawing/2016/5/10/chartex" xmlns:cx5="http://schemas.microsoft.com/office/drawing/2016/5/11/chartex" xmlns:cx6="http://schemas.microsoft.com/office/drawing/2016/5/12/chartex" xmlns:cx7="http://schemas.microsoft.com/office/drawing/2016/5/13/chartex" xmlns:cx8="http://schemas.microsoft.com/office/drawing/2016/5/14/chartex" xmlns:mc="http://schemas.openxmlformats.org/markup-compatibility/2006" xmlns:aink="http://schemas.microsoft.com/office/drawing/2016/ink" xmlns:am3d="http://schemas.microsoft.com/office/drawing/2017/model3d" xmlns:o="urn:schemas-microsoft-com:office:office" xmlns:r="http://schemas.openxmlformats.org/officeDocument/2006/relationships" xmlns:m="http://schemas.openxmlformats.org/officeDocument/2006/math" xmlns:v="urn:schemas-microsoft-com:vml" xmlns:wp14="http://schemas.microsoft.com/office/word/2010/wordprocessingDrawing" xmlns:wp="http://schemas.openxmlformats.org/drawingml/2006/wordprocessingDrawing" xmlns:w10="urn:schemas-microsoft-com:office:word" xmlns:w="http://schemas.openxmlformats.org/wordprocessingml/2006/main" xmlns:w14="http://schemas.microsoft.com/office/word/2010/wordml" xmlns:w15="http://schemas.microsoft.com/office/word/2012/wordml" xmlns:w16cex="http://schemas.microsoft.com/office/word/2018/wordml/cex" xmlns:w16cid="http://schemas.microsoft.com/office/word/2016/wordml/cid" xmlns:w16="http://schemas.microsoft.com/office/word/2018/wordml" xmlns:w16se="http://schemas.microsoft.com/office/word/2015/wordml/symex" xmlns:wpg="http://schemas.microsoft.com/office/word/2010/wordprocessingGroup" xmlns:wpi="http://schemas.microsoft.com/office/word/2010/wordprocessingInk" xmlns:wne="http://schemas.microsoft.com/office/word/2006/wordml" xmlns:wps="http://schemas.microsoft.com/office/word/2010/wordprocessingShape" mc:Ignorable="w14 w15 w16se w16cid w16 w16cex wp14">
   <w:abstractNum w:abstractNumId="0" w15:restartNumberingAfterBreak="0">
+    <w:nsid w:val="01E028A5"/>
+    <w:multiLevelType w:val="hybridMultilevel"/>
+    <w:tmpl w:val="C6764D0C"/>
+    <w:lvl w:ilvl="0" w:tplc="2000000F">
+      <w:start w:val="1"/>
+      <w:numFmt w:val="decimal"/>
+      <w:lvlText w:val="%1."/>
+      <w:lvlJc w:val="left"/>
+      <w:pPr>
+        <w:ind w:left="720" w:hanging="360"/>
+      </w:pPr>
+      <w:rPr>
+        <w:rFonts w:hint="default"/>
+      </w:rPr>
+    </w:lvl>
+    <w:lvl w:ilvl="1" w:tplc="20000019" w:tentative="1">
+      <w:start w:val="1"/>
+      <w:numFmt w:val="lowerLetter"/>
+      <w:lvlText w:val="%2."/>
+      <w:lvlJc w:val="left"/>
+      <w:pPr>
+        <w:ind w:left="1440" w:hanging="360"/>
+      </w:pPr>
+    </w:lvl>
+    <w:lvl w:ilvl="2" w:tplc="2000001B" w:tentative="1">
+      <w:start w:val="1"/>
+      <w:numFmt w:val="lowerRoman"/>
+      <w:lvlText w:val="%3."/>
+      <w:lvlJc w:val="right"/>
+      <w:pPr>
+        <w:ind w:left="2160" w:hanging="180"/>
+      </w:pPr>
+    </w:lvl>
+    <w:lvl w:ilvl="3" w:tplc="2000000F" w:tentative="1">
+      <w:start w:val="1"/>
+      <w:numFmt w:val="decimal"/>
+      <w:lvlText w:val="%4."/>
+      <w:lvlJc w:val="left"/>
+      <w:pPr>
+        <w:ind w:left="2880" w:hanging="360"/>
+      </w:pPr>
+    </w:lvl>
+    <w:lvl w:ilvl="4" w:tplc="20000019" w:tentative="1">
+      <w:start w:val="1"/>
+      <w:numFmt w:val="lowerLetter"/>
+      <w:lvlText w:val="%5."/>
+      <w:lvlJc w:val="left"/>
+      <w:pPr>
+        <w:ind w:left="3600" w:hanging="360"/>
+      </w:pPr>
+    </w:lvl>
+    <w:lvl w:ilvl="5" w:tplc="2000001B" w:tentative="1">
+      <w:start w:val="1"/>
+      <w:numFmt w:val="lowerRoman"/>
+      <w:lvlText w:val="%6."/>
+      <w:lvlJc w:val="right"/>
+      <w:pPr>
+        <w:ind w:left="4320" w:hanging="180"/>
+      </w:pPr>
+    </w:lvl>
+    <w:lvl w:ilvl="6" w:tplc="2000000F" w:tentative="1">
+      <w:start w:val="1"/>
+      <w:numFmt w:val="decimal"/>
+      <w:lvlText w:val="%7."/>
+      <w:lvlJc w:val="left"/>
+      <w:pPr>
+        <w:ind w:left="5040" w:hanging="360"/>
+      </w:pPr>
+    </w:lvl>
+    <w:lvl w:ilvl="7" w:tplc="20000019" w:tentative="1">
+      <w:start w:val="1"/>
+      <w:numFmt w:val="lowerLetter"/>
+      <w:lvlText w:val="%8."/>
+      <w:lvlJc w:val="left"/>
+      <w:pPr>
+        <w:ind w:left="5760" w:hanging="360"/>
+      </w:pPr>
+    </w:lvl>
+    <w:lvl w:ilvl="8" w:tplc="2000001B" w:tentative="1">
+      <w:start w:val="1"/>
+      <w:numFmt w:val="lowerRoman"/>
+      <w:lvlText w:val="%9."/>
+      <w:lvlJc w:val="right"/>
+      <w:pPr>
+        <w:ind w:left="6480" w:hanging="180"/>
+      </w:pPr>
+    </w:lvl>
+  </w:abstractNum>
+  <w:abstractNum w:abstractNumId="1" w15:restartNumberingAfterBreak="0">
     <w:nsid w:val="0848546F"/>
     <w:multiLevelType w:val="hybridMultilevel"/>
     <w:tmpl w:val="BEEAA3AE"/>
@@ -6959,7 +7394,7 @@
       </w:rPr>
     </w:lvl>
   </w:abstractNum>
-  <w:abstractNum w:abstractNumId="1" w15:restartNumberingAfterBreak="0">
+  <w:abstractNum w:abstractNumId="2" w15:restartNumberingAfterBreak="0">
     <w:nsid w:val="093D0BE3"/>
     <w:multiLevelType w:val="hybridMultilevel"/>
     <w:tmpl w:val="63BEF2C2"/>
@@ -7071,7 +7506,7 @@
       </w:rPr>
     </w:lvl>
   </w:abstractNum>
-  <w:abstractNum w:abstractNumId="2" w15:restartNumberingAfterBreak="0">
+  <w:abstractNum w:abstractNumId="3" w15:restartNumberingAfterBreak="0">
     <w:nsid w:val="1B1E125F"/>
     <w:multiLevelType w:val="hybridMultilevel"/>
     <w:tmpl w:val="8A58D24E"/>
@@ -7160,10 +7595,10 @@
       </w:pPr>
     </w:lvl>
   </w:abstractNum>
-  <w:abstractNum w:abstractNumId="3" w15:restartNumberingAfterBreak="0">
-    <w:nsid w:val="55CC2E77"/>
+  <w:abstractNum w:abstractNumId="4" w15:restartNumberingAfterBreak="0">
+    <w:nsid w:val="530937C6"/>
     <w:multiLevelType w:val="hybridMultilevel"/>
-    <w:tmpl w:val="8A58D24E"/>
+    <w:tmpl w:val="834A4F1A"/>
     <w:lvl w:ilvl="0" w:tplc="2000000F">
       <w:start w:val="1"/>
       <w:numFmt w:val="decimal"/>
@@ -7249,10 +7684,10 @@
       </w:pPr>
     </w:lvl>
   </w:abstractNum>
-  <w:abstractNum w:abstractNumId="4" w15:restartNumberingAfterBreak="0">
-    <w:nsid w:val="65E84496"/>
+  <w:abstractNum w:abstractNumId="5" w15:restartNumberingAfterBreak="0">
+    <w:nsid w:val="55CC2E77"/>
     <w:multiLevelType w:val="hybridMultilevel"/>
-    <w:tmpl w:val="FAEE2C88"/>
+    <w:tmpl w:val="8A58D24E"/>
     <w:lvl w:ilvl="0" w:tplc="2000000F">
       <w:start w:val="1"/>
       <w:numFmt w:val="decimal"/>
@@ -7338,10 +7773,10 @@
       </w:pPr>
     </w:lvl>
   </w:abstractNum>
-  <w:abstractNum w:abstractNumId="5" w15:restartNumberingAfterBreak="0">
-    <w:nsid w:val="6A5513F4"/>
+  <w:abstractNum w:abstractNumId="6" w15:restartNumberingAfterBreak="0">
+    <w:nsid w:val="65E84496"/>
     <w:multiLevelType w:val="hybridMultilevel"/>
-    <w:tmpl w:val="74B85054"/>
+    <w:tmpl w:val="FAEE2C88"/>
     <w:lvl w:ilvl="0" w:tplc="2000000F">
       <w:start w:val="1"/>
       <w:numFmt w:val="decimal"/>
@@ -7427,29 +7862,124 @@
       </w:pPr>
     </w:lvl>
   </w:abstractNum>
+  <w:abstractNum w:abstractNumId="7" w15:restartNumberingAfterBreak="0">
+    <w:nsid w:val="6A5513F4"/>
+    <w:multiLevelType w:val="hybridMultilevel"/>
+    <w:tmpl w:val="74B85054"/>
+    <w:lvl w:ilvl="0" w:tplc="2000000F">
+      <w:start w:val="1"/>
+      <w:numFmt w:val="decimal"/>
+      <w:lvlText w:val="%1."/>
+      <w:lvlJc w:val="left"/>
+      <w:pPr>
+        <w:ind w:left="720" w:hanging="360"/>
+      </w:pPr>
+      <w:rPr>
+        <w:rFonts w:hint="default"/>
+      </w:rPr>
+    </w:lvl>
+    <w:lvl w:ilvl="1" w:tplc="20000019" w:tentative="1">
+      <w:start w:val="1"/>
+      <w:numFmt w:val="lowerLetter"/>
+      <w:lvlText w:val="%2."/>
+      <w:lvlJc w:val="left"/>
+      <w:pPr>
+        <w:ind w:left="1440" w:hanging="360"/>
+      </w:pPr>
+    </w:lvl>
+    <w:lvl w:ilvl="2" w:tplc="2000001B" w:tentative="1">
+      <w:start w:val="1"/>
+      <w:numFmt w:val="lowerRoman"/>
+      <w:lvlText w:val="%3."/>
+      <w:lvlJc w:val="right"/>
+      <w:pPr>
+        <w:ind w:left="2160" w:hanging="180"/>
+      </w:pPr>
+    </w:lvl>
+    <w:lvl w:ilvl="3" w:tplc="2000000F" w:tentative="1">
+      <w:start w:val="1"/>
+      <w:numFmt w:val="decimal"/>
+      <w:lvlText w:val="%4."/>
+      <w:lvlJc w:val="left"/>
+      <w:pPr>
+        <w:ind w:left="2880" w:hanging="360"/>
+      </w:pPr>
+    </w:lvl>
+    <w:lvl w:ilvl="4" w:tplc="20000019" w:tentative="1">
+      <w:start w:val="1"/>
+      <w:numFmt w:val="lowerLetter"/>
+      <w:lvlText w:val="%5."/>
+      <w:lvlJc w:val="left"/>
+      <w:pPr>
+        <w:ind w:left="3600" w:hanging="360"/>
+      </w:pPr>
+    </w:lvl>
+    <w:lvl w:ilvl="5" w:tplc="2000001B" w:tentative="1">
+      <w:start w:val="1"/>
+      <w:numFmt w:val="lowerRoman"/>
+      <w:lvlText w:val="%6."/>
+      <w:lvlJc w:val="right"/>
+      <w:pPr>
+        <w:ind w:left="4320" w:hanging="180"/>
+      </w:pPr>
+    </w:lvl>
+    <w:lvl w:ilvl="6" w:tplc="2000000F" w:tentative="1">
+      <w:start w:val="1"/>
+      <w:numFmt w:val="decimal"/>
+      <w:lvlText w:val="%7."/>
+      <w:lvlJc w:val="left"/>
+      <w:pPr>
+        <w:ind w:left="5040" w:hanging="360"/>
+      </w:pPr>
+    </w:lvl>
+    <w:lvl w:ilvl="7" w:tplc="20000019" w:tentative="1">
+      <w:start w:val="1"/>
+      <w:numFmt w:val="lowerLetter"/>
+      <w:lvlText w:val="%8."/>
+      <w:lvlJc w:val="left"/>
+      <w:pPr>
+        <w:ind w:left="5760" w:hanging="360"/>
+      </w:pPr>
+    </w:lvl>
+    <w:lvl w:ilvl="8" w:tplc="2000001B" w:tentative="1">
+      <w:start w:val="1"/>
+      <w:numFmt w:val="lowerRoman"/>
+      <w:lvlText w:val="%9."/>
+      <w:lvlJc w:val="right"/>
+      <w:pPr>
+        <w:ind w:left="6480" w:hanging="180"/>
+      </w:pPr>
+    </w:lvl>
+  </w:abstractNum>
   <w:num w:numId="1">
+    <w:abstractNumId w:val="2"/>
+  </w:num>
+  <w:num w:numId="2">
+    <w:abstractNumId w:val="7"/>
+  </w:num>
+  <w:num w:numId="3">
+    <w:abstractNumId w:val="5"/>
+  </w:num>
+  <w:num w:numId="4">
+    <w:abstractNumId w:val="6"/>
+  </w:num>
+  <w:num w:numId="5">
     <w:abstractNumId w:val="1"/>
   </w:num>
-  <w:num w:numId="2">
-    <w:abstractNumId w:val="5"/>
-  </w:num>
-  <w:num w:numId="3">
+  <w:num w:numId="6">
     <w:abstractNumId w:val="3"/>
   </w:num>
-  <w:num w:numId="4">
-    <w:abstractNumId w:val="4"/>
-  </w:num>
-  <w:num w:numId="5">
+  <w:num w:numId="7">
     <w:abstractNumId w:val="0"/>
   </w:num>
-  <w:num w:numId="6">
-    <w:abstractNumId w:val="2"/>
+  <w:num w:numId="8">
+    <w:abstractNumId w:val="4"/>
   </w:num>
 </w:numbering>
 </file>
 
 <file path=word/people.xml><?xml version="1.0" encoding="utf-8"?>
-<w15:people xmlns:wpc="http://schemas.microsoft.com/office/word/2010/wordprocessingCanvas" xmlns:cx="http://schemas.microsoft.com/office/drawing/2014/chartex" xmlns:cx1="http://schemas.microsoft.com/office/drawing/2015/9/8/chartex" xmlns:cx2="http://schemas.microsoft.com/office/drawing/2015/10/21/chartex" xmlns:cx3="http://schemas.microsoft.com/office/drawing/2016/5/9/chartex" xmlns:cx4="http://schemas.microsoft.com/office/drawing/2016/5/10/chartex" xmlns:cx5="http://schemas.microsoft.com/office/drawing/2016/5/11/chartex" xmlns:cx6="http://schemas.microsoft.com/office/drawing/2016/5/12/chartex" xmlns:cx7="http://schemas.microsoft.com/office/drawing/2016/5/13/chartex" xmlns:cx8="http://schemas.microsoft.com/office/drawing/2016/5/14/chartex" xmlns:mc="http://schemas.openxmlformats.org/markup-compatibility/2006" xmlns:aink="http://schemas.microsoft.com/office/drawing/2016/ink" xmlns:am3d="http://schemas.microsoft.com/office/drawing/2017/model3d" xmlns:o="urn:schemas-microsoft-com:office:office" xmlns:r="http://schemas.openxmlformats.org/officeDocument/2006/relationships" xmlns:m="http://schemas.openxmlformats.org/officeDocument/2006/math" xmlns:v="urn:schemas-microsoft-com:vml" xmlns:wp14="http://schemas.microsoft.com/office/word/2010/wordprocessingDrawing" xmlns:wp="http://schemas.openxmlformats.org/drawingml/2006/wordprocessingDrawing" xmlns:w10="urn:schemas-microsoft-com:office:word" xmlns:w="http://schemas.openxmlformats.org/wordprocessingml/2006/main" xmlns:w14="http://schemas.microsoft.com/office/word/2010/wordml" xmlns:w15="http://schemas.microsoft.com/office/word/2012/wordml" xmlns:w16cid="http://schemas.microsoft.com/office/word/2016/wordml/cid" xmlns:w16se="http://schemas.microsoft.com/office/word/2015/wordml/symex" xmlns:wpg="http://schemas.microsoft.com/office/word/2010/wordprocessingGroup" xmlns:wpi="http://schemas.microsoft.com/office/word/2010/wordprocessingInk" xmlns:wne="http://schemas.microsoft.com/office/word/2006/wordml" xmlns:wps="http://schemas.microsoft.com/office/word/2010/wordprocessingShape" mc:Ignorable="w14 w15 w16se w16cid wp14">
+<w15:people xmlns:wpc="http://schemas.microsoft.com/office/word/2010/wordprocessingCanvas" xmlns:cx="http://schemas.microsoft.com/office/drawing/2014/chartex" xmlns:cx1="http://schemas.microsoft.com/office/drawing/2015/9/8/chartex" xmlns:cx2="http://schemas.microsoft.com/office/drawing/2015/10/21/chartex" xmlns:cx3="http://schemas.microsoft.com/office/drawing/2016/5/9/chartex" xmlns:cx4="http://schemas.microsoft.com/office/drawing/2016/5/10/chartex" xmlns:cx5="http://schemas.microsoft.com/office/drawing/2016/5/11/chartex" xmlns:cx6="http://schemas.microsoft.com/office/drawing/2016/5/12/chartex" xmlns:cx7="http://schemas.microsoft.com/office/drawing/2016/5/13/chartex" xmlns:cx8="http://schemas.microsoft.com/office/drawing/2016/5/14/chartex" xmlns:mc="http://schemas.openxmlformats.org/markup-compatibility/2006" xmlns:aink="http://schemas.microsoft.com/office/drawing/2016/ink" xmlns:am3d="http://schemas.microsoft.com/office/drawing/2017/model3d" xmlns:o="urn:schemas-microsoft-com:office:office" xmlns:r="http://schemas.openxmlformats.org/officeDocument/2006/relationships" xmlns:m="http://schemas.openxmlformats.org/officeDocument/2006/math" xmlns:v="urn:schemas-microsoft-com:vml" xmlns:wp14="http://schemas.microsoft.com/office/word/2010/wordprocessingDrawing" xmlns:wp="http://schemas.openxmlformats.org/drawingml/2006/wordprocessingDrawing" xmlns:w10="urn:schemas-microsoft-com:office:word" xmlns:w="http://schemas.openxmlformats.org/wordprocessingml/2006/main" xmlns:w14="http://schemas.microsoft.com/office/word/2010/wordml" xmlns:w15="http://schemas.microsoft.com/office/word/2012/wordml" xmlns:w16cex="http://schemas.microsoft.com/office/word/2018/wordml/cex" xmlns:w16cid="http://schemas.microsoft.com/office/word/2016/wordml/cid" xmlns:w16="http://schemas.microsoft.com/office/word/2018/wordml" xmlns:w16se="http://schemas.microsoft.com/office/word/2015/wordml/symex" xmlns:wpg="http://schemas.microsoft.com/office/word/2010/wordprocessingGroup" xmlns:wpi="http://schemas.microsoft.com/office/word/2010/wordprocessingInk" xmlns:wne="http://schemas.microsoft.com/office/word/2006/wordml" xmlns:wps="http://schemas.microsoft.com/office/word/2010/wordprocessingShape" mc:Ignorable="w14 w15 w16se w16cid w16 w16cex wp14">
   <w15:person w15:author="Tal Skverer">
     <w15:presenceInfo w15:providerId="None" w15:userId="Tal Skverer"/>
   </w15:person>
@@ -7457,7 +7987,7 @@
 </file>
 
 <file path=word/styles.xml><?xml version="1.0" encoding="utf-8"?>
-<w:styles xmlns:mc="http://schemas.openxmlformats.org/markup-compatibility/2006" xmlns:r="http://schemas.openxmlformats.org/officeDocument/2006/relationships" xmlns:w="http://schemas.openxmlformats.org/wordprocessingml/2006/main" xmlns:w14="http://schemas.microsoft.com/office/word/2010/wordml" xmlns:w15="http://schemas.microsoft.com/office/word/2012/wordml" xmlns:w16cid="http://schemas.microsoft.com/office/word/2016/wordml/cid" xmlns:w16se="http://schemas.microsoft.com/office/word/2015/wordml/symex" mc:Ignorable="w14 w15 w16se w16cid">
+<w:styles xmlns:mc="http://schemas.openxmlformats.org/markup-compatibility/2006" xmlns:r="http://schemas.openxmlformats.org/officeDocument/2006/relationships" xmlns:w="http://schemas.openxmlformats.org/wordprocessingml/2006/main" xmlns:w14="http://schemas.microsoft.com/office/word/2010/wordml" xmlns:w15="http://schemas.microsoft.com/office/word/2012/wordml" xmlns:w16cex="http://schemas.microsoft.com/office/word/2018/wordml/cex" xmlns:w16cid="http://schemas.microsoft.com/office/word/2016/wordml/cid" xmlns:w16="http://schemas.microsoft.com/office/word/2018/wordml" xmlns:w16se="http://schemas.microsoft.com/office/word/2015/wordml/symex" mc:Ignorable="w14 w15 w16se w16cid w16 w16cex">
   <w:docDefaults>
     <w:rPrDefault>
       <w:rPr>
@@ -7854,6 +8384,7 @@
   <w:style w:type="paragraph" w:default="1" w:styleId="Normal">
     <w:name w:val="Normal"/>
     <w:qFormat/>
+    <w:rsid w:val="00C20503"/>
   </w:style>
   <w:style w:type="paragraph" w:styleId="Heading1">
     <w:name w:val="heading 1"/>
@@ -8565,12 +9096,9 @@
 </file>
 
 <file path=customXml/item1.xml><?xml version="1.0" encoding="utf-8"?>
-<?mso-contentType ?>
-<FormTemplates xmlns="http://schemas.microsoft.com/sharepoint/v3/contenttype/forms">
-  <Display>DocumentLibraryForm</Display>
-  <Edit>DocumentLibraryForm</Edit>
-  <New>DocumentLibraryForm</New>
-</FormTemplates>
+<p:properties xmlns:p="http://schemas.microsoft.com/office/2006/metadata/properties" xmlns:xsi="http://www.w3.org/2001/XMLSchema-instance" xmlns:pc="http://schemas.microsoft.com/office/infopath/2007/PartnerControls">
+  <documentManagement/>
+</p:properties>
 </file>
 
 <file path=customXml/item2.xml><?xml version="1.0" encoding="utf-8"?>
@@ -8771,9 +9299,12 @@
 </file>
 
 <file path=customXml/item3.xml><?xml version="1.0" encoding="utf-8"?>
-<p:properties xmlns:p="http://schemas.microsoft.com/office/2006/metadata/properties" xmlns:xsi="http://www.w3.org/2001/XMLSchema-instance" xmlns:pc="http://schemas.microsoft.com/office/infopath/2007/PartnerControls">
-  <documentManagement/>
-</p:properties>
+<?mso-contentType ?>
+<FormTemplates xmlns="http://schemas.microsoft.com/sharepoint/v3/contenttype/forms">
+  <Display>DocumentLibraryForm</Display>
+  <Edit>DocumentLibraryForm</Edit>
+  <New>DocumentLibraryForm</New>
+</FormTemplates>
 </file>
 
 <file path=customXml/item4.xml><?xml version="1.0" encoding="utf-8"?>
@@ -8781,9 +9312,10 @@
 </file>
 
 <file path=customXml/itemProps1.xml><?xml version="1.0" encoding="utf-8"?>
-<ds:datastoreItem xmlns:ds="http://schemas.openxmlformats.org/officeDocument/2006/customXml" ds:itemID="{D103EED5-3CE5-4255-A12E-D0035998191F}">
+<ds:datastoreItem xmlns:ds="http://schemas.openxmlformats.org/officeDocument/2006/customXml" ds:itemID="{BE5A2714-BCAD-48DC-A9B9-0B3DA73D9EA6}">
   <ds:schemaRefs>
-    <ds:schemaRef ds:uri="http://schemas.microsoft.com/sharepoint/v3/contenttype/forms"/>
+    <ds:schemaRef ds:uri="http://schemas.microsoft.com/office/2006/metadata/properties"/>
+    <ds:schemaRef ds:uri="http://schemas.microsoft.com/office/infopath/2007/PartnerControls"/>
   </ds:schemaRefs>
 </ds:datastoreItem>
 </file>
@@ -8808,16 +9340,15 @@
 </file>
 
 <file path=customXml/itemProps3.xml><?xml version="1.0" encoding="utf-8"?>
-<ds:datastoreItem xmlns:ds="http://schemas.openxmlformats.org/officeDocument/2006/customXml" ds:itemID="{BE5A2714-BCAD-48DC-A9B9-0B3DA73D9EA6}">
+<ds:datastoreItem xmlns:ds="http://schemas.openxmlformats.org/officeDocument/2006/customXml" ds:itemID="{D103EED5-3CE5-4255-A12E-D0035998191F}">
   <ds:schemaRefs>
-    <ds:schemaRef ds:uri="http://schemas.microsoft.com/office/2006/metadata/properties"/>
-    <ds:schemaRef ds:uri="http://schemas.microsoft.com/office/infopath/2007/PartnerControls"/>
+    <ds:schemaRef ds:uri="http://schemas.microsoft.com/sharepoint/v3/contenttype/forms"/>
   </ds:schemaRefs>
 </ds:datastoreItem>
 </file>
 
 <file path=customXml/itemProps4.xml><?xml version="1.0" encoding="utf-8"?>
-<ds:datastoreItem xmlns:ds="http://schemas.openxmlformats.org/officeDocument/2006/customXml" ds:itemID="{972AB3D2-E036-407E-8844-C825E7AA487E}">
+<ds:datastoreItem xmlns:ds="http://schemas.openxmlformats.org/officeDocument/2006/customXml" ds:itemID="{720541FB-0460-4C32-8457-2A2BA742DD1A}">
   <ds:schemaRefs>
     <ds:schemaRef ds:uri="http://schemas.openxmlformats.org/officeDocument/2006/bibliography"/>
   </ds:schemaRefs>

</xml_diff>